<commit_message>
Actualización informe - evaluación de esfuerzo
</commit_message>
<xml_diff>
--- a/Informe 1 Proyecto2 .docx
+++ b/Informe 1 Proyecto2 .docx
@@ -1,6 +1,6 @@
 
 <file path=word/document.xml><?xml version="1.0" encoding="utf-8"?>
-<w:document xmlns:wpc="http://schemas.microsoft.com/office/word/2010/wordprocessingCanvas" xmlns:mc="http://schemas.openxmlformats.org/markup-compatibility/2006" xmlns:o="urn:schemas-microsoft-com:office:office" xmlns:r="http://schemas.openxmlformats.org/officeDocument/2006/relationships" xmlns:m="http://schemas.openxmlformats.org/officeDocument/2006/math" xmlns:v="urn:schemas-microsoft-com:vml" xmlns:wp14="http://schemas.microsoft.com/office/word/2010/wordprocessingDrawing" xmlns:wp="http://schemas.openxmlformats.org/drawingml/2006/wordprocessingDrawing" xmlns:w10="urn:schemas-microsoft-com:office:word" xmlns:w="http://schemas.openxmlformats.org/wordprocessingml/2006/main" xmlns:w14="http://schemas.microsoft.com/office/word/2010/wordml" xmlns:wpg="http://schemas.microsoft.com/office/word/2010/wordprocessingGroup" xmlns:wpi="http://schemas.microsoft.com/office/word/2010/wordprocessingInk" xmlns:wne="http://schemas.microsoft.com/office/word/2006/wordml" xmlns:wps="http://schemas.microsoft.com/office/word/2010/wordprocessingShape" mc:Ignorable="w14 wp14">
+<w:document xmlns:ve="http://schemas.openxmlformats.org/markup-compatibility/2006" xmlns:o="urn:schemas-microsoft-com:office:office" xmlns:r="http://schemas.openxmlformats.org/officeDocument/2006/relationships" xmlns:m="http://schemas.openxmlformats.org/officeDocument/2006/math" xmlns:v="urn:schemas-microsoft-com:vml" xmlns:wp="http://schemas.openxmlformats.org/drawingml/2006/wordprocessingDrawing" xmlns:w10="urn:schemas-microsoft-com:office:word" xmlns:w="http://schemas.openxmlformats.org/wordprocessingml/2006/main" xmlns:wne="http://schemas.microsoft.com/office/word/2006/wordml">
   <w:body>
     <w:p/>
     <w:p/>
@@ -64,7 +64,7 @@
           <w:insideH w:val="none" w:sz="0" w:space="0" w:color="auto"/>
           <w:insideV w:val="none" w:sz="0" w:space="0" w:color="auto"/>
         </w:tblBorders>
-        <w:tblLook w:val="04A0" w:firstRow="1" w:lastRow="0" w:firstColumn="1" w:lastColumn="0" w:noHBand="0" w:noVBand="1"/>
+        <w:tblLook w:val="04A0"/>
       </w:tblPr>
       <w:tblGrid>
         <w:gridCol w:w="1574"/>
@@ -98,28 +98,6 @@
           <w:tcPr>
             <w:tcW w:w="2936" w:type="dxa"/>
           </w:tcPr>
-          <w:p>
-            <w:pPr>
-              <w:rPr>
-                <w:sz w:val="24"/>
-                <w:szCs w:val="24"/>
-              </w:rPr>
-            </w:pPr>
-            <w:r>
-              <w:rPr>
-                <w:sz w:val="24"/>
-                <w:szCs w:val="24"/>
-              </w:rPr>
-              <w:t>Bastián Cisternas</w:t>
-            </w:r>
-            <w:r>
-              <w:rPr>
-                <w:sz w:val="24"/>
-                <w:szCs w:val="24"/>
-              </w:rPr>
-              <w:t xml:space="preserve"> C.</w:t>
-            </w:r>
-          </w:p>
           <w:p>
             <w:pPr>
               <w:rPr>
@@ -316,6 +294,12 @@
     <w:sdt>
       <w:sdtPr>
         <w:rPr>
+          <w:rFonts w:asciiTheme="minorHAnsi" w:eastAsiaTheme="minorEastAsia" w:hAnsiTheme="minorHAnsi" w:cstheme="minorBidi"/>
+          <w:b w:val="0"/>
+          <w:bCs w:val="0"/>
+          <w:color w:val="auto"/>
+          <w:sz w:val="22"/>
+          <w:szCs w:val="22"/>
           <w:lang w:val="es-ES"/>
         </w:rPr>
         <w:id w:val="-1850944097"/>
@@ -324,14 +308,6 @@
           <w:docPartUnique/>
         </w:docPartObj>
       </w:sdtPr>
-      <w:sdtEndPr>
-        <w:rPr>
-          <w:rFonts w:asciiTheme="minorHAnsi" w:eastAsiaTheme="minorEastAsia" w:hAnsiTheme="minorHAnsi" w:cstheme="minorBidi"/>
-          <w:color w:val="auto"/>
-          <w:sz w:val="22"/>
-          <w:szCs w:val="22"/>
-        </w:rPr>
-      </w:sdtEndPr>
       <w:sdtContent>
         <w:p>
           <w:pPr>
@@ -374,29 +350,9 @@
           </w:r>
           <w:r>
             <w:rPr>
-              <w:rStyle w:val="Hipervnculo"/>
-              <w:noProof/>
-            </w:rPr>
-            <w:instrText xml:space="preserve"> </w:instrText>
-          </w:r>
-          <w:r>
-            <w:rPr>
               <w:noProof/>
             </w:rPr>
             <w:instrText>HYPERLINK \l "_Toc397470905"</w:instrText>
-          </w:r>
-          <w:r>
-            <w:rPr>
-              <w:rStyle w:val="Hipervnculo"/>
-              <w:noProof/>
-            </w:rPr>
-            <w:instrText xml:space="preserve"> </w:instrText>
-          </w:r>
-          <w:r>
-            <w:rPr>
-              <w:rStyle w:val="Hipervnculo"/>
-              <w:noProof/>
-            </w:rPr>
           </w:r>
           <w:r>
             <w:rPr>
@@ -2766,9 +2722,9 @@
           <w:lang w:eastAsia="en-US"/>
         </w:rPr>
       </w:pPr>
-      <w:bookmarkStart w:id="1" w:name="_Toc392597898"/>
-      <w:bookmarkStart w:id="2" w:name="_Toc392675804"/>
-      <w:bookmarkStart w:id="3" w:name="_Toc397470905"/>
+      <w:bookmarkStart w:id="1" w:name="_Toc392675804"/>
+      <w:bookmarkStart w:id="2" w:name="_Toc397470905"/>
+      <w:bookmarkStart w:id="3" w:name="_Toc392597898"/>
       <w:r>
         <w:rPr>
           <w:rFonts w:eastAsia="Calibri"/>
@@ -2777,7 +2733,7 @@
         <w:lastRenderedPageBreak/>
         <w:t>I</w:t>
       </w:r>
-      <w:bookmarkEnd w:id="2"/>
+      <w:bookmarkEnd w:id="1"/>
       <w:r>
         <w:rPr>
           <w:rFonts w:eastAsia="Calibri"/>
@@ -2785,7 +2741,7 @@
         </w:rPr>
         <w:t>ntroducción</w:t>
       </w:r>
-      <w:bookmarkEnd w:id="3"/>
+      <w:bookmarkEnd w:id="2"/>
     </w:p>
     <w:p>
       <w:pPr>
@@ -4473,7 +4429,7 @@
       <w:tblPr>
         <w:tblStyle w:val="Tablaconcuadrcula"/>
         <w:tblW w:w="0" w:type="auto"/>
-        <w:tblLook w:val="04A0" w:firstRow="1" w:lastRow="0" w:firstColumn="1" w:lastColumn="0" w:noHBand="0" w:noVBand="1"/>
+        <w:tblLook w:val="04A0"/>
       </w:tblPr>
       <w:tblGrid>
         <w:gridCol w:w="2942"/>
@@ -4602,12 +4558,6 @@
               <w:t>F3:</w:t>
             </w:r>
             <w:r>
-              <w:rPr>
-                <w:b/>
-              </w:rPr>
-              <w:t xml:space="preserve"> </w:t>
-            </w:r>
-            <w:r>
               <w:t>Registro de todos los tratamientos realizados por el paciente.</w:t>
             </w:r>
           </w:p>
@@ -4622,12 +4572,6 @@
               <w:t>F4:</w:t>
             </w:r>
             <w:r>
-              <w:rPr>
-                <w:b/>
-              </w:rPr>
-              <w:t xml:space="preserve"> </w:t>
-            </w:r>
-            <w:r>
               <w:t>Registro de todos los presupuestos realizados por el paciente.</w:t>
             </w:r>
           </w:p>
@@ -4642,12 +4586,6 @@
               <w:t>F5:</w:t>
             </w:r>
             <w:r>
-              <w:rPr>
-                <w:b/>
-              </w:rPr>
-              <w:t xml:space="preserve"> </w:t>
-            </w:r>
-            <w:r>
               <w:t>Producto Software Accesible para todo tipo de clínica Odontológica.</w:t>
             </w:r>
           </w:p>
@@ -4785,19 +4723,7 @@
               <w:t>D3:</w:t>
             </w:r>
             <w:r>
-              <w:rPr>
-                <w:b/>
-              </w:rPr>
-              <w:t xml:space="preserve"> </w:t>
-            </w:r>
-            <w:r>
-              <w:t>La</w:t>
-            </w:r>
-            <w:r>
-              <w:t xml:space="preserve"> </w:t>
-            </w:r>
-            <w:r>
-              <w:t xml:space="preserve">empresa </w:t>
+              <w:t xml:space="preserve">Laempresa </w:t>
             </w:r>
             <w:r>
               <w:t>desarrolla</w:t>
@@ -4818,12 +4744,6 @@
                 <w:b/>
               </w:rPr>
               <w:t>D4:</w:t>
-            </w:r>
-            <w:r>
-              <w:rPr>
-                <w:b/>
-              </w:rPr>
-              <w:t xml:space="preserve"> </w:t>
             </w:r>
             <w:r>
               <w:t>Producto Software propensa a ataques.</w:t>
@@ -4920,12 +4840,6 @@
               <w:t>O3:</w:t>
             </w:r>
             <w:r>
-              <w:rPr>
-                <w:b/>
-              </w:rPr>
-              <w:t xml:space="preserve"> </w:t>
-            </w:r>
-            <w:r>
               <w:t>Cubrir una necesidad en un Área creciente como es las Clínicas Odontológicas.</w:t>
             </w:r>
           </w:p>
@@ -4976,37 +4890,7 @@
               <w:t xml:space="preserve">FO1: </w:t>
             </w:r>
             <w:r>
-              <w:t>Recalcar Tecnologías implementadas en el Proyecto. (F9,</w:t>
-            </w:r>
-            <w:r>
-              <w:t xml:space="preserve"> </w:t>
-            </w:r>
-            <w:r>
-              <w:t>F8,</w:t>
-            </w:r>
-            <w:r>
-              <w:t xml:space="preserve"> </w:t>
-            </w:r>
-            <w:r>
-              <w:t>F6,</w:t>
-            </w:r>
-            <w:r>
-              <w:t xml:space="preserve"> </w:t>
-            </w:r>
-            <w:r>
-              <w:t>F7,</w:t>
-            </w:r>
-            <w:r>
-              <w:t xml:space="preserve"> </w:t>
-            </w:r>
-            <w:r>
-              <w:t>F2,</w:t>
-            </w:r>
-            <w:r>
-              <w:t xml:space="preserve"> </w:t>
-            </w:r>
-            <w:r>
-              <w:t>O1, O2, O3).</w:t>
+              <w:t>Recalcar Tecnologías implementadas en el Proyecto. (F9,F8,F6,F7,F2,O1, O2, O3).</w:t>
             </w:r>
           </w:p>
           <w:p>
@@ -5167,24 +5051,12 @@
               <w:t>A2:</w:t>
             </w:r>
             <w:r>
-              <w:rPr>
-                <w:b/>
-              </w:rPr>
-              <w:t xml:space="preserve"> </w:t>
-            </w:r>
-            <w:r>
               <w:t>E</w:t>
             </w:r>
             <w:r>
               <w:t>l interés de</w:t>
             </w:r>
             <w:r>
-              <w:rPr>
-                <w:b/>
-              </w:rPr>
-              <w:t xml:space="preserve"> </w:t>
-            </w:r>
-            <w:r>
               <w:t>Empresas Desarrolladoras consolidadas en el nuevo</w:t>
             </w:r>
           </w:p>
@@ -5289,9 +5161,6 @@
             </w:r>
             <w:r>
               <w:t>Publicidad del Producto Software, con versión gratuita por 30 días.</w:t>
-            </w:r>
-            <w:r>
-              <w:t xml:space="preserve"> </w:t>
             </w:r>
             <w:r>
               <w:t>(A1, F3, F4, F5, F6, F7, F8, F9, F10).</w:t>
@@ -5433,7 +5302,7 @@
         <w:lastRenderedPageBreak/>
         <w:t>Gestión de riesgos</w:t>
       </w:r>
-      <w:bookmarkEnd w:id="1"/>
+      <w:bookmarkEnd w:id="3"/>
       <w:bookmarkEnd w:id="28"/>
     </w:p>
     <w:p>
@@ -5481,7 +5350,7 @@
       <w:tblPr>
         <w:tblStyle w:val="Tablaconcuadrcula"/>
         <w:tblW w:w="0" w:type="auto"/>
-        <w:tblLook w:val="04A0" w:firstRow="1" w:lastRow="0" w:firstColumn="1" w:lastColumn="0" w:noHBand="0" w:noVBand="1"/>
+        <w:tblLook w:val="04A0"/>
       </w:tblPr>
       <w:tblGrid>
         <w:gridCol w:w="2042"/>
@@ -5934,7 +5803,7 @@
         <w:tblStyle w:val="Tablaconcuadrcula"/>
         <w:tblW w:w="9355" w:type="dxa"/>
         <w:tblLayout w:type="fixed"/>
-        <w:tblLook w:val="04A0" w:firstRow="1" w:lastRow="0" w:firstColumn="1" w:lastColumn="0" w:noHBand="0" w:noVBand="1"/>
+        <w:tblLook w:val="04A0"/>
       </w:tblPr>
       <w:tblGrid>
         <w:gridCol w:w="534"/>
@@ -7933,7 +7802,7 @@
           <w:insideH w:val="single" w:sz="8" w:space="0" w:color="4F81BD"/>
           <w:insideV w:val="single" w:sz="8" w:space="0" w:color="4F81BD"/>
         </w:tblBorders>
-        <w:tblLook w:val="00A0" w:firstRow="1" w:lastRow="0" w:firstColumn="1" w:lastColumn="0" w:noHBand="0" w:noVBand="0"/>
+        <w:tblLook w:val="00A0"/>
       </w:tblPr>
       <w:tblGrid>
         <w:gridCol w:w="4674"/>
@@ -8437,7 +8306,7 @@
           <w:insideH w:val="single" w:sz="8" w:space="0" w:color="4F81BD"/>
           <w:insideV w:val="single" w:sz="8" w:space="0" w:color="4F81BD"/>
         </w:tblBorders>
-        <w:tblLook w:val="00A0" w:firstRow="1" w:lastRow="0" w:firstColumn="1" w:lastColumn="0" w:noHBand="0" w:noVBand="0"/>
+        <w:tblLook w:val="00A0"/>
       </w:tblPr>
       <w:tblGrid>
         <w:gridCol w:w="4674"/>
@@ -8940,7 +8809,7 @@
           <w:insideH w:val="single" w:sz="8" w:space="0" w:color="4F81BD"/>
           <w:insideV w:val="single" w:sz="8" w:space="0" w:color="4F81BD"/>
         </w:tblBorders>
-        <w:tblLook w:val="00A0" w:firstRow="1" w:lastRow="0" w:firstColumn="1" w:lastColumn="0" w:noHBand="0" w:noVBand="0"/>
+        <w:tblLook w:val="00A0"/>
       </w:tblPr>
       <w:tblGrid>
         <w:gridCol w:w="4674"/>
@@ -9465,7 +9334,7 @@
           <w:insideH w:val="single" w:sz="8" w:space="0" w:color="4F81BD"/>
           <w:insideV w:val="single" w:sz="8" w:space="0" w:color="4F81BD"/>
         </w:tblBorders>
-        <w:tblLook w:val="00A0" w:firstRow="1" w:lastRow="0" w:firstColumn="1" w:lastColumn="0" w:noHBand="0" w:noVBand="0"/>
+        <w:tblLook w:val="00A0"/>
       </w:tblPr>
       <w:tblGrid>
         <w:gridCol w:w="4674"/>
@@ -9974,7 +9843,7 @@
           <w:insideH w:val="single" w:sz="8" w:space="0" w:color="4F81BD"/>
           <w:insideV w:val="single" w:sz="8" w:space="0" w:color="4F81BD"/>
         </w:tblBorders>
-        <w:tblLook w:val="00A0" w:firstRow="1" w:lastRow="0" w:firstColumn="1" w:lastColumn="0" w:noHBand="0" w:noVBand="0"/>
+        <w:tblLook w:val="00A0"/>
       </w:tblPr>
       <w:tblGrid>
         <w:gridCol w:w="4674"/>
@@ -10478,7 +10347,7 @@
           <w:insideH w:val="single" w:sz="8" w:space="0" w:color="4F81BD"/>
           <w:insideV w:val="single" w:sz="8" w:space="0" w:color="4F81BD"/>
         </w:tblBorders>
-        <w:tblLook w:val="00A0" w:firstRow="1" w:lastRow="0" w:firstColumn="1" w:lastColumn="0" w:noHBand="0" w:noVBand="0"/>
+        <w:tblLook w:val="00A0"/>
       </w:tblPr>
       <w:tblGrid>
         <w:gridCol w:w="4674"/>
@@ -11006,7 +10875,7 @@
           <w:insideH w:val="single" w:sz="8" w:space="0" w:color="4F81BD"/>
           <w:insideV w:val="single" w:sz="8" w:space="0" w:color="4F81BD"/>
         </w:tblBorders>
-        <w:tblLook w:val="00A0" w:firstRow="1" w:lastRow="0" w:firstColumn="1" w:lastColumn="0" w:noHBand="0" w:noVBand="0"/>
+        <w:tblLook w:val="00A0"/>
       </w:tblPr>
       <w:tblGrid>
         <w:gridCol w:w="4566"/>
@@ -11510,7 +11379,7 @@
           <w:insideH w:val="single" w:sz="8" w:space="0" w:color="4F81BD"/>
           <w:insideV w:val="single" w:sz="8" w:space="0" w:color="4F81BD"/>
         </w:tblBorders>
-        <w:tblLook w:val="00A0" w:firstRow="1" w:lastRow="0" w:firstColumn="1" w:lastColumn="0" w:noHBand="0" w:noVBand="0"/>
+        <w:tblLook w:val="00A0"/>
       </w:tblPr>
       <w:tblGrid>
         <w:gridCol w:w="4498"/>
@@ -12023,7 +11892,7 @@
           <w:insideH w:val="single" w:sz="8" w:space="0" w:color="4F81BD"/>
           <w:insideV w:val="single" w:sz="8" w:space="0" w:color="4F81BD"/>
         </w:tblBorders>
-        <w:tblLook w:val="00A0" w:firstRow="1" w:lastRow="0" w:firstColumn="1" w:lastColumn="0" w:noHBand="0" w:noVBand="0"/>
+        <w:tblLook w:val="00A0"/>
       </w:tblPr>
       <w:tblGrid>
         <w:gridCol w:w="4498"/>
@@ -12536,7 +12405,7 @@
           <w:insideH w:val="single" w:sz="8" w:space="0" w:color="4F81BD"/>
           <w:insideV w:val="single" w:sz="8" w:space="0" w:color="4F81BD"/>
         </w:tblBorders>
-        <w:tblLook w:val="00A0" w:firstRow="1" w:lastRow="0" w:firstColumn="1" w:lastColumn="0" w:noHBand="0" w:noVBand="0"/>
+        <w:tblLook w:val="00A0"/>
       </w:tblPr>
       <w:tblGrid>
         <w:gridCol w:w="4498"/>
@@ -13077,7 +12946,7 @@
           <w:insideH w:val="single" w:sz="8" w:space="0" w:color="4F81BD"/>
           <w:insideV w:val="single" w:sz="8" w:space="0" w:color="4F81BD"/>
         </w:tblBorders>
-        <w:tblLook w:val="00A0" w:firstRow="1" w:lastRow="0" w:firstColumn="1" w:lastColumn="0" w:noHBand="0" w:noVBand="0"/>
+        <w:tblLook w:val="00A0"/>
       </w:tblPr>
       <w:tblGrid>
         <w:gridCol w:w="4498"/>
@@ -13595,7 +13464,7 @@
           <w:insideH w:val="single" w:sz="8" w:space="0" w:color="4F81BD"/>
           <w:insideV w:val="single" w:sz="8" w:space="0" w:color="4F81BD"/>
         </w:tblBorders>
-        <w:tblLook w:val="00A0" w:firstRow="1" w:lastRow="0" w:firstColumn="1" w:lastColumn="0" w:noHBand="0" w:noVBand="0"/>
+        <w:tblLook w:val="00A0"/>
       </w:tblPr>
       <w:tblGrid>
         <w:gridCol w:w="4498"/>
@@ -14101,7 +13970,7 @@
           <w:insideH w:val="single" w:sz="8" w:space="0" w:color="4F81BD"/>
           <w:insideV w:val="single" w:sz="8" w:space="0" w:color="4F81BD"/>
         </w:tblBorders>
-        <w:tblLook w:val="00A0" w:firstRow="1" w:lastRow="0" w:firstColumn="1" w:lastColumn="0" w:noHBand="0" w:noVBand="0"/>
+        <w:tblLook w:val="00A0"/>
       </w:tblPr>
       <w:tblGrid>
         <w:gridCol w:w="4498"/>
@@ -14609,6 +14478,2933 @@
         <w:pStyle w:val="Ttulo1"/>
       </w:pPr>
       <w:bookmarkStart w:id="33" w:name="_Toc397470924"/>
+      <w:r>
+        <w:lastRenderedPageBreak/>
+        <w:t>Evaluación de Esfuerzo</w:t>
+      </w:r>
+    </w:p>
+    <w:tbl>
+      <w:tblPr>
+        <w:tblStyle w:val="Tablaconcuadrcula"/>
+        <w:tblW w:w="0" w:type="auto"/>
+        <w:tblLook w:val="04A0"/>
+      </w:tblPr>
+      <w:tblGrid>
+        <w:gridCol w:w="1727"/>
+        <w:gridCol w:w="2021"/>
+        <w:gridCol w:w="2484"/>
+        <w:gridCol w:w="1276"/>
+        <w:gridCol w:w="1320"/>
+      </w:tblGrid>
+      <w:tr>
+        <w:tc>
+          <w:tcPr>
+            <w:tcW w:w="1727" w:type="dxa"/>
+          </w:tcPr>
+          <w:p>
+            <w:pPr>
+              <w:jc w:val="center"/>
+            </w:pPr>
+            <w:r>
+              <w:t>Etapas del Proyecto</w:t>
+            </w:r>
+          </w:p>
+        </w:tc>
+        <w:tc>
+          <w:tcPr>
+            <w:tcW w:w="2021" w:type="dxa"/>
+          </w:tcPr>
+          <w:p>
+            <w:pPr>
+              <w:jc w:val="center"/>
+            </w:pPr>
+          </w:p>
+        </w:tc>
+        <w:tc>
+          <w:tcPr>
+            <w:tcW w:w="2484" w:type="dxa"/>
+          </w:tcPr>
+          <w:p>
+            <w:pPr>
+              <w:jc w:val="center"/>
+            </w:pPr>
+          </w:p>
+        </w:tc>
+        <w:tc>
+          <w:tcPr>
+            <w:tcW w:w="1276" w:type="dxa"/>
+          </w:tcPr>
+          <w:p>
+            <w:pPr>
+              <w:jc w:val="center"/>
+            </w:pPr>
+            <w:r>
+              <w:t>Esfuerzo (%)</w:t>
+            </w:r>
+          </w:p>
+        </w:tc>
+        <w:tc>
+          <w:tcPr>
+            <w:tcW w:w="1320" w:type="dxa"/>
+          </w:tcPr>
+          <w:p>
+            <w:pPr>
+              <w:jc w:val="center"/>
+            </w:pPr>
+            <w:r>
+              <w:t>Participante</w:t>
+            </w:r>
+          </w:p>
+        </w:tc>
+      </w:tr>
+      <w:tr>
+        <w:tc>
+          <w:tcPr>
+            <w:tcW w:w="1727" w:type="dxa"/>
+          </w:tcPr>
+          <w:p>
+            <w:r>
+              <w:t>Formulación</w:t>
+            </w:r>
+          </w:p>
+        </w:tc>
+        <w:tc>
+          <w:tcPr>
+            <w:tcW w:w="2021" w:type="dxa"/>
+          </w:tcPr>
+          <w:p/>
+        </w:tc>
+        <w:tc>
+          <w:tcPr>
+            <w:tcW w:w="2484" w:type="dxa"/>
+          </w:tcPr>
+          <w:p/>
+        </w:tc>
+        <w:tc>
+          <w:tcPr>
+            <w:tcW w:w="1276" w:type="dxa"/>
+          </w:tcPr>
+          <w:p>
+            <w:pPr>
+              <w:jc w:val="center"/>
+            </w:pPr>
+          </w:p>
+        </w:tc>
+        <w:tc>
+          <w:tcPr>
+            <w:tcW w:w="1320" w:type="dxa"/>
+          </w:tcPr>
+          <w:p/>
+        </w:tc>
+      </w:tr>
+      <w:tr>
+        <w:tc>
+          <w:tcPr>
+            <w:tcW w:w="1727" w:type="dxa"/>
+          </w:tcPr>
+          <w:p/>
+        </w:tc>
+        <w:tc>
+          <w:tcPr>
+            <w:tcW w:w="2021" w:type="dxa"/>
+          </w:tcPr>
+          <w:p>
+            <w:r>
+              <w:t>Estudio de Mercado</w:t>
+            </w:r>
+          </w:p>
+        </w:tc>
+        <w:tc>
+          <w:tcPr>
+            <w:tcW w:w="2484" w:type="dxa"/>
+          </w:tcPr>
+          <w:p/>
+        </w:tc>
+        <w:tc>
+          <w:tcPr>
+            <w:tcW w:w="1276" w:type="dxa"/>
+          </w:tcPr>
+          <w:p>
+            <w:pPr>
+              <w:jc w:val="center"/>
+            </w:pPr>
+          </w:p>
+        </w:tc>
+        <w:tc>
+          <w:tcPr>
+            <w:tcW w:w="1320" w:type="dxa"/>
+          </w:tcPr>
+          <w:p/>
+        </w:tc>
+      </w:tr>
+      <w:tr>
+        <w:tc>
+          <w:tcPr>
+            <w:tcW w:w="1727" w:type="dxa"/>
+          </w:tcPr>
+          <w:p/>
+        </w:tc>
+        <w:tc>
+          <w:tcPr>
+            <w:tcW w:w="2021" w:type="dxa"/>
+          </w:tcPr>
+          <w:p/>
+        </w:tc>
+        <w:tc>
+          <w:tcPr>
+            <w:tcW w:w="2484" w:type="dxa"/>
+          </w:tcPr>
+          <w:p>
+            <w:r>
+              <w:t>Recopilación de Antecedentes</w:t>
+            </w:r>
+          </w:p>
+        </w:tc>
+        <w:tc>
+          <w:tcPr>
+            <w:tcW w:w="1276" w:type="dxa"/>
+          </w:tcPr>
+          <w:p>
+            <w:pPr>
+              <w:jc w:val="center"/>
+            </w:pPr>
+            <w:r>
+              <w:t>33,3%</w:t>
+            </w:r>
+          </w:p>
+        </w:tc>
+        <w:tc>
+          <w:tcPr>
+            <w:tcW w:w="1320" w:type="dxa"/>
+          </w:tcPr>
+          <w:p>
+            <w:pPr>
+              <w:pStyle w:val="Prrafodelista"/>
+              <w:numPr>
+                <w:ilvl w:val="0"/>
+                <w:numId w:val="10"/>
+              </w:numPr>
+              <w:spacing w:after="0" w:line="240" w:lineRule="auto"/>
+            </w:pPr>
+            <w:r>
+              <w:t>Bastián</w:t>
+            </w:r>
+          </w:p>
+          <w:p>
+            <w:pPr>
+              <w:pStyle w:val="Prrafodelista"/>
+              <w:numPr>
+                <w:ilvl w:val="0"/>
+                <w:numId w:val="10"/>
+              </w:numPr>
+              <w:spacing w:after="0" w:line="240" w:lineRule="auto"/>
+            </w:pPr>
+            <w:r>
+              <w:t>Marcelo</w:t>
+            </w:r>
+          </w:p>
+          <w:p>
+            <w:pPr>
+              <w:pStyle w:val="Prrafodelista"/>
+              <w:numPr>
+                <w:ilvl w:val="0"/>
+                <w:numId w:val="10"/>
+              </w:numPr>
+              <w:spacing w:after="0" w:line="240" w:lineRule="auto"/>
+            </w:pPr>
+            <w:r>
+              <w:t>Juan</w:t>
+            </w:r>
+          </w:p>
+        </w:tc>
+      </w:tr>
+      <w:tr>
+        <w:tc>
+          <w:tcPr>
+            <w:tcW w:w="1727" w:type="dxa"/>
+          </w:tcPr>
+          <w:p/>
+        </w:tc>
+        <w:tc>
+          <w:tcPr>
+            <w:tcW w:w="2021" w:type="dxa"/>
+          </w:tcPr>
+          <w:p/>
+        </w:tc>
+        <w:tc>
+          <w:tcPr>
+            <w:tcW w:w="2484" w:type="dxa"/>
+          </w:tcPr>
+          <w:p>
+            <w:r>
+              <w:t>Búsqueda de Proyectos Similares</w:t>
+            </w:r>
+          </w:p>
+        </w:tc>
+        <w:tc>
+          <w:tcPr>
+            <w:tcW w:w="1276" w:type="dxa"/>
+          </w:tcPr>
+          <w:p>
+            <w:pPr>
+              <w:jc w:val="center"/>
+            </w:pPr>
+            <w:r>
+              <w:t>33,3%</w:t>
+            </w:r>
+          </w:p>
+        </w:tc>
+        <w:tc>
+          <w:tcPr>
+            <w:tcW w:w="1320" w:type="dxa"/>
+          </w:tcPr>
+          <w:p>
+            <w:pPr>
+              <w:pStyle w:val="Prrafodelista"/>
+              <w:numPr>
+                <w:ilvl w:val="0"/>
+                <w:numId w:val="10"/>
+              </w:numPr>
+              <w:spacing w:after="0" w:line="240" w:lineRule="auto"/>
+            </w:pPr>
+            <w:r>
+              <w:t>Bastián</w:t>
+            </w:r>
+          </w:p>
+          <w:p>
+            <w:pPr>
+              <w:pStyle w:val="Prrafodelista"/>
+              <w:numPr>
+                <w:ilvl w:val="0"/>
+                <w:numId w:val="10"/>
+              </w:numPr>
+              <w:spacing w:after="0" w:line="240" w:lineRule="auto"/>
+            </w:pPr>
+            <w:r>
+              <w:t>Marcelo</w:t>
+            </w:r>
+          </w:p>
+          <w:p>
+            <w:pPr>
+              <w:pStyle w:val="Prrafodelista"/>
+              <w:numPr>
+                <w:ilvl w:val="0"/>
+                <w:numId w:val="10"/>
+              </w:numPr>
+              <w:spacing w:after="0" w:line="240" w:lineRule="auto"/>
+            </w:pPr>
+            <w:r>
+              <w:t>Juan</w:t>
+            </w:r>
+          </w:p>
+        </w:tc>
+      </w:tr>
+      <w:tr>
+        <w:tc>
+          <w:tcPr>
+            <w:tcW w:w="1727" w:type="dxa"/>
+          </w:tcPr>
+          <w:p/>
+        </w:tc>
+        <w:tc>
+          <w:tcPr>
+            <w:tcW w:w="2021" w:type="dxa"/>
+          </w:tcPr>
+          <w:p/>
+        </w:tc>
+        <w:tc>
+          <w:tcPr>
+            <w:tcW w:w="2484" w:type="dxa"/>
+          </w:tcPr>
+          <w:p>
+            <w:r>
+              <w:t>Análisis del Problema</w:t>
+            </w:r>
+          </w:p>
+        </w:tc>
+        <w:tc>
+          <w:tcPr>
+            <w:tcW w:w="1276" w:type="dxa"/>
+          </w:tcPr>
+          <w:p>
+            <w:pPr>
+              <w:jc w:val="center"/>
+            </w:pPr>
+            <w:r>
+              <w:t>33,3%</w:t>
+            </w:r>
+          </w:p>
+        </w:tc>
+        <w:tc>
+          <w:tcPr>
+            <w:tcW w:w="1320" w:type="dxa"/>
+          </w:tcPr>
+          <w:p>
+            <w:pPr>
+              <w:pStyle w:val="Prrafodelista"/>
+              <w:numPr>
+                <w:ilvl w:val="0"/>
+                <w:numId w:val="10"/>
+              </w:numPr>
+              <w:spacing w:after="0" w:line="240" w:lineRule="auto"/>
+            </w:pPr>
+            <w:r>
+              <w:t>Bastián</w:t>
+            </w:r>
+          </w:p>
+          <w:p>
+            <w:pPr>
+              <w:pStyle w:val="Prrafodelista"/>
+              <w:numPr>
+                <w:ilvl w:val="0"/>
+                <w:numId w:val="10"/>
+              </w:numPr>
+              <w:spacing w:after="0" w:line="240" w:lineRule="auto"/>
+            </w:pPr>
+            <w:r>
+              <w:t>Marcelo</w:t>
+            </w:r>
+          </w:p>
+          <w:p>
+            <w:pPr>
+              <w:pStyle w:val="Prrafodelista"/>
+              <w:numPr>
+                <w:ilvl w:val="0"/>
+                <w:numId w:val="10"/>
+              </w:numPr>
+              <w:spacing w:after="0" w:line="240" w:lineRule="auto"/>
+            </w:pPr>
+            <w:r>
+              <w:t>Juan</w:t>
+            </w:r>
+          </w:p>
+        </w:tc>
+      </w:tr>
+      <w:tr>
+        <w:tc>
+          <w:tcPr>
+            <w:tcW w:w="1727" w:type="dxa"/>
+          </w:tcPr>
+          <w:p/>
+        </w:tc>
+        <w:tc>
+          <w:tcPr>
+            <w:tcW w:w="2021" w:type="dxa"/>
+          </w:tcPr>
+          <w:p/>
+        </w:tc>
+        <w:tc>
+          <w:tcPr>
+            <w:tcW w:w="2484" w:type="dxa"/>
+          </w:tcPr>
+          <w:p>
+            <w:r>
+              <w:t>Definición del Problema</w:t>
+            </w:r>
+          </w:p>
+        </w:tc>
+        <w:tc>
+          <w:tcPr>
+            <w:tcW w:w="1276" w:type="dxa"/>
+          </w:tcPr>
+          <w:p>
+            <w:pPr>
+              <w:jc w:val="center"/>
+            </w:pPr>
+            <w:r>
+              <w:t>33,3%</w:t>
+            </w:r>
+          </w:p>
+        </w:tc>
+        <w:tc>
+          <w:tcPr>
+            <w:tcW w:w="1320" w:type="dxa"/>
+          </w:tcPr>
+          <w:p>
+            <w:pPr>
+              <w:pStyle w:val="Prrafodelista"/>
+              <w:numPr>
+                <w:ilvl w:val="0"/>
+                <w:numId w:val="10"/>
+              </w:numPr>
+              <w:spacing w:after="0" w:line="240" w:lineRule="auto"/>
+            </w:pPr>
+            <w:r>
+              <w:t>Bastián</w:t>
+            </w:r>
+          </w:p>
+          <w:p>
+            <w:pPr>
+              <w:pStyle w:val="Prrafodelista"/>
+              <w:numPr>
+                <w:ilvl w:val="0"/>
+                <w:numId w:val="10"/>
+              </w:numPr>
+              <w:spacing w:after="0" w:line="240" w:lineRule="auto"/>
+            </w:pPr>
+            <w:r>
+              <w:t>Marcelo</w:t>
+            </w:r>
+          </w:p>
+          <w:p>
+            <w:pPr>
+              <w:pStyle w:val="Prrafodelista"/>
+              <w:numPr>
+                <w:ilvl w:val="0"/>
+                <w:numId w:val="10"/>
+              </w:numPr>
+              <w:spacing w:after="0" w:line="240" w:lineRule="auto"/>
+            </w:pPr>
+            <w:r>
+              <w:t>Juan</w:t>
+            </w:r>
+          </w:p>
+        </w:tc>
+      </w:tr>
+      <w:tr>
+        <w:tc>
+          <w:tcPr>
+            <w:tcW w:w="1727" w:type="dxa"/>
+          </w:tcPr>
+          <w:p/>
+        </w:tc>
+        <w:tc>
+          <w:tcPr>
+            <w:tcW w:w="2021" w:type="dxa"/>
+          </w:tcPr>
+          <w:p>
+            <w:r>
+              <w:t>Tamaño y Localización</w:t>
+            </w:r>
+          </w:p>
+        </w:tc>
+        <w:tc>
+          <w:tcPr>
+            <w:tcW w:w="2484" w:type="dxa"/>
+          </w:tcPr>
+          <w:p/>
+        </w:tc>
+        <w:tc>
+          <w:tcPr>
+            <w:tcW w:w="1276" w:type="dxa"/>
+          </w:tcPr>
+          <w:p>
+            <w:pPr>
+              <w:jc w:val="center"/>
+            </w:pPr>
+          </w:p>
+        </w:tc>
+        <w:tc>
+          <w:tcPr>
+            <w:tcW w:w="1320" w:type="dxa"/>
+          </w:tcPr>
+          <w:p/>
+        </w:tc>
+      </w:tr>
+      <w:tr>
+        <w:tc>
+          <w:tcPr>
+            <w:tcW w:w="1727" w:type="dxa"/>
+          </w:tcPr>
+          <w:p/>
+        </w:tc>
+        <w:tc>
+          <w:tcPr>
+            <w:tcW w:w="2021" w:type="dxa"/>
+          </w:tcPr>
+          <w:p/>
+        </w:tc>
+        <w:tc>
+          <w:tcPr>
+            <w:tcW w:w="2484" w:type="dxa"/>
+          </w:tcPr>
+          <w:p>
+            <w:r>
+              <w:t>Descripción de Procesos</w:t>
+            </w:r>
+          </w:p>
+        </w:tc>
+        <w:tc>
+          <w:tcPr>
+            <w:tcW w:w="1276" w:type="dxa"/>
+          </w:tcPr>
+          <w:p>
+            <w:pPr>
+              <w:jc w:val="center"/>
+            </w:pPr>
+            <w:r>
+              <w:t>50%</w:t>
+            </w:r>
+          </w:p>
+        </w:tc>
+        <w:tc>
+          <w:tcPr>
+            <w:tcW w:w="1320" w:type="dxa"/>
+          </w:tcPr>
+          <w:p>
+            <w:pPr>
+              <w:pStyle w:val="Prrafodelista"/>
+              <w:numPr>
+                <w:ilvl w:val="0"/>
+                <w:numId w:val="11"/>
+              </w:numPr>
+              <w:spacing w:after="0" w:line="240" w:lineRule="auto"/>
+            </w:pPr>
+            <w:r>
+              <w:t>Marcelo</w:t>
+            </w:r>
+          </w:p>
+          <w:p>
+            <w:pPr>
+              <w:pStyle w:val="Prrafodelista"/>
+              <w:numPr>
+                <w:ilvl w:val="0"/>
+                <w:numId w:val="11"/>
+              </w:numPr>
+              <w:spacing w:after="0" w:line="240" w:lineRule="auto"/>
+            </w:pPr>
+            <w:r>
+              <w:t>Juan</w:t>
+            </w:r>
+          </w:p>
+        </w:tc>
+      </w:tr>
+      <w:tr>
+        <w:tc>
+          <w:tcPr>
+            <w:tcW w:w="1727" w:type="dxa"/>
+          </w:tcPr>
+          <w:p/>
+        </w:tc>
+        <w:tc>
+          <w:tcPr>
+            <w:tcW w:w="2021" w:type="dxa"/>
+          </w:tcPr>
+          <w:p/>
+        </w:tc>
+        <w:tc>
+          <w:tcPr>
+            <w:tcW w:w="2484" w:type="dxa"/>
+          </w:tcPr>
+          <w:p>
+            <w:r>
+              <w:t>Diagramas</w:t>
+            </w:r>
+          </w:p>
+        </w:tc>
+        <w:tc>
+          <w:tcPr>
+            <w:tcW w:w="1276" w:type="dxa"/>
+          </w:tcPr>
+          <w:p>
+            <w:pPr>
+              <w:jc w:val="center"/>
+            </w:pPr>
+            <w:r>
+              <w:t>50%</w:t>
+            </w:r>
+          </w:p>
+        </w:tc>
+        <w:tc>
+          <w:tcPr>
+            <w:tcW w:w="1320" w:type="dxa"/>
+          </w:tcPr>
+          <w:p>
+            <w:pPr>
+              <w:pStyle w:val="Prrafodelista"/>
+              <w:numPr>
+                <w:ilvl w:val="0"/>
+                <w:numId w:val="12"/>
+              </w:numPr>
+              <w:spacing w:after="0" w:line="240" w:lineRule="auto"/>
+            </w:pPr>
+            <w:r>
+              <w:t>Marcelo</w:t>
+            </w:r>
+          </w:p>
+          <w:p>
+            <w:pPr>
+              <w:pStyle w:val="Prrafodelista"/>
+              <w:numPr>
+                <w:ilvl w:val="0"/>
+                <w:numId w:val="12"/>
+              </w:numPr>
+              <w:spacing w:after="0" w:line="240" w:lineRule="auto"/>
+            </w:pPr>
+            <w:r>
+              <w:t>Juan</w:t>
+            </w:r>
+          </w:p>
+        </w:tc>
+      </w:tr>
+      <w:tr>
+        <w:tc>
+          <w:tcPr>
+            <w:tcW w:w="1727" w:type="dxa"/>
+          </w:tcPr>
+          <w:p/>
+        </w:tc>
+        <w:tc>
+          <w:tcPr>
+            <w:tcW w:w="2021" w:type="dxa"/>
+          </w:tcPr>
+          <w:p/>
+        </w:tc>
+        <w:tc>
+          <w:tcPr>
+            <w:tcW w:w="2484" w:type="dxa"/>
+          </w:tcPr>
+          <w:p>
+            <w:r>
+              <w:t>Entrevista con Usuario</w:t>
+            </w:r>
+          </w:p>
+        </w:tc>
+        <w:tc>
+          <w:tcPr>
+            <w:tcW w:w="1276" w:type="dxa"/>
+          </w:tcPr>
+          <w:p>
+            <w:pPr>
+              <w:jc w:val="center"/>
+            </w:pPr>
+            <w:r>
+              <w:t>33,3</w:t>
+            </w:r>
+          </w:p>
+        </w:tc>
+        <w:tc>
+          <w:tcPr>
+            <w:tcW w:w="1320" w:type="dxa"/>
+          </w:tcPr>
+          <w:p>
+            <w:pPr>
+              <w:pStyle w:val="Prrafodelista"/>
+              <w:numPr>
+                <w:ilvl w:val="0"/>
+                <w:numId w:val="10"/>
+              </w:numPr>
+              <w:spacing w:after="0" w:line="240" w:lineRule="auto"/>
+            </w:pPr>
+            <w:r>
+              <w:t>Bastián</w:t>
+            </w:r>
+          </w:p>
+          <w:p>
+            <w:pPr>
+              <w:pStyle w:val="Prrafodelista"/>
+              <w:numPr>
+                <w:ilvl w:val="0"/>
+                <w:numId w:val="10"/>
+              </w:numPr>
+              <w:spacing w:after="0" w:line="240" w:lineRule="auto"/>
+            </w:pPr>
+            <w:r>
+              <w:t>Marcelo</w:t>
+            </w:r>
+          </w:p>
+          <w:p>
+            <w:pPr>
+              <w:pStyle w:val="Prrafodelista"/>
+              <w:numPr>
+                <w:ilvl w:val="0"/>
+                <w:numId w:val="10"/>
+              </w:numPr>
+              <w:spacing w:after="0" w:line="240" w:lineRule="auto"/>
+            </w:pPr>
+            <w:r>
+              <w:t>Juan</w:t>
+            </w:r>
+          </w:p>
+        </w:tc>
+      </w:tr>
+      <w:tr>
+        <w:tc>
+          <w:tcPr>
+            <w:tcW w:w="1727" w:type="dxa"/>
+          </w:tcPr>
+          <w:p/>
+        </w:tc>
+        <w:tc>
+          <w:tcPr>
+            <w:tcW w:w="2021" w:type="dxa"/>
+          </w:tcPr>
+          <w:p/>
+        </w:tc>
+        <w:tc>
+          <w:tcPr>
+            <w:tcW w:w="2484" w:type="dxa"/>
+          </w:tcPr>
+          <w:p>
+            <w:r>
+              <w:t>Requerimientos Funcionales</w:t>
+            </w:r>
+          </w:p>
+        </w:tc>
+        <w:tc>
+          <w:tcPr>
+            <w:tcW w:w="1276" w:type="dxa"/>
+          </w:tcPr>
+          <w:p>
+            <w:pPr>
+              <w:jc w:val="center"/>
+            </w:pPr>
+            <w:r>
+              <w:t>100%</w:t>
+            </w:r>
+          </w:p>
+        </w:tc>
+        <w:tc>
+          <w:tcPr>
+            <w:tcW w:w="1320" w:type="dxa"/>
+          </w:tcPr>
+          <w:p>
+            <w:pPr>
+              <w:pStyle w:val="Prrafodelista"/>
+              <w:numPr>
+                <w:ilvl w:val="0"/>
+                <w:numId w:val="13"/>
+              </w:numPr>
+              <w:spacing w:after="0" w:line="240" w:lineRule="auto"/>
+            </w:pPr>
+            <w:r>
+              <w:t>Marcelo</w:t>
+            </w:r>
+          </w:p>
+        </w:tc>
+      </w:tr>
+      <w:tr>
+        <w:tc>
+          <w:tcPr>
+            <w:tcW w:w="1727" w:type="dxa"/>
+          </w:tcPr>
+          <w:p/>
+        </w:tc>
+        <w:tc>
+          <w:tcPr>
+            <w:tcW w:w="2021" w:type="dxa"/>
+          </w:tcPr>
+          <w:p/>
+        </w:tc>
+        <w:tc>
+          <w:tcPr>
+            <w:tcW w:w="2484" w:type="dxa"/>
+          </w:tcPr>
+          <w:p>
+            <w:r>
+              <w:t>Requerimientos No Funcionales</w:t>
+            </w:r>
+          </w:p>
+        </w:tc>
+        <w:tc>
+          <w:tcPr>
+            <w:tcW w:w="1276" w:type="dxa"/>
+          </w:tcPr>
+          <w:p>
+            <w:pPr>
+              <w:jc w:val="center"/>
+            </w:pPr>
+            <w:r>
+              <w:t>100%</w:t>
+            </w:r>
+          </w:p>
+        </w:tc>
+        <w:tc>
+          <w:tcPr>
+            <w:tcW w:w="1320" w:type="dxa"/>
+          </w:tcPr>
+          <w:p>
+            <w:pPr>
+              <w:pStyle w:val="Prrafodelista"/>
+              <w:numPr>
+                <w:ilvl w:val="0"/>
+                <w:numId w:val="13"/>
+              </w:numPr>
+              <w:spacing w:after="0" w:line="240" w:lineRule="auto"/>
+            </w:pPr>
+            <w:r>
+              <w:t>Juan</w:t>
+            </w:r>
+          </w:p>
+        </w:tc>
+      </w:tr>
+      <w:tr>
+        <w:tc>
+          <w:tcPr>
+            <w:tcW w:w="1727" w:type="dxa"/>
+          </w:tcPr>
+          <w:p/>
+        </w:tc>
+        <w:tc>
+          <w:tcPr>
+            <w:tcW w:w="2021" w:type="dxa"/>
+          </w:tcPr>
+          <w:p/>
+        </w:tc>
+        <w:tc>
+          <w:tcPr>
+            <w:tcW w:w="2484" w:type="dxa"/>
+          </w:tcPr>
+          <w:p>
+            <w:r>
+              <w:t>Objetivos Generales</w:t>
+            </w:r>
+          </w:p>
+        </w:tc>
+        <w:tc>
+          <w:tcPr>
+            <w:tcW w:w="1276" w:type="dxa"/>
+          </w:tcPr>
+          <w:p>
+            <w:pPr>
+              <w:jc w:val="center"/>
+            </w:pPr>
+            <w:r>
+              <w:t>100%</w:t>
+            </w:r>
+          </w:p>
+        </w:tc>
+        <w:tc>
+          <w:tcPr>
+            <w:tcW w:w="1320" w:type="dxa"/>
+          </w:tcPr>
+          <w:p>
+            <w:pPr>
+              <w:pStyle w:val="Prrafodelista"/>
+              <w:numPr>
+                <w:ilvl w:val="0"/>
+                <w:numId w:val="13"/>
+              </w:numPr>
+              <w:spacing w:after="0" w:line="240" w:lineRule="auto"/>
+            </w:pPr>
+            <w:r>
+              <w:t>Bastián</w:t>
+            </w:r>
+          </w:p>
+        </w:tc>
+      </w:tr>
+      <w:tr>
+        <w:tc>
+          <w:tcPr>
+            <w:tcW w:w="1727" w:type="dxa"/>
+          </w:tcPr>
+          <w:p/>
+        </w:tc>
+        <w:tc>
+          <w:tcPr>
+            <w:tcW w:w="2021" w:type="dxa"/>
+          </w:tcPr>
+          <w:p/>
+        </w:tc>
+        <w:tc>
+          <w:tcPr>
+            <w:tcW w:w="2484" w:type="dxa"/>
+          </w:tcPr>
+          <w:p>
+            <w:r>
+              <w:t>Objetivos Específicos</w:t>
+            </w:r>
+          </w:p>
+        </w:tc>
+        <w:tc>
+          <w:tcPr>
+            <w:tcW w:w="1276" w:type="dxa"/>
+          </w:tcPr>
+          <w:p>
+            <w:pPr>
+              <w:jc w:val="center"/>
+            </w:pPr>
+            <w:r>
+              <w:t>50%</w:t>
+            </w:r>
+          </w:p>
+        </w:tc>
+        <w:tc>
+          <w:tcPr>
+            <w:tcW w:w="1320" w:type="dxa"/>
+          </w:tcPr>
+          <w:p>
+            <w:pPr>
+              <w:pStyle w:val="Prrafodelista"/>
+              <w:numPr>
+                <w:ilvl w:val="0"/>
+                <w:numId w:val="13"/>
+              </w:numPr>
+              <w:spacing w:after="0" w:line="240" w:lineRule="auto"/>
+            </w:pPr>
+            <w:r>
+              <w:t>Marcelo</w:t>
+            </w:r>
+          </w:p>
+          <w:p>
+            <w:pPr>
+              <w:pStyle w:val="Prrafodelista"/>
+              <w:numPr>
+                <w:ilvl w:val="0"/>
+                <w:numId w:val="13"/>
+              </w:numPr>
+              <w:spacing w:after="0" w:line="240" w:lineRule="auto"/>
+            </w:pPr>
+            <w:r>
+              <w:t>Juan</w:t>
+            </w:r>
+          </w:p>
+        </w:tc>
+      </w:tr>
+      <w:tr>
+        <w:tc>
+          <w:tcPr>
+            <w:tcW w:w="1727" w:type="dxa"/>
+          </w:tcPr>
+          <w:p/>
+        </w:tc>
+        <w:tc>
+          <w:tcPr>
+            <w:tcW w:w="2021" w:type="dxa"/>
+          </w:tcPr>
+          <w:p/>
+        </w:tc>
+        <w:tc>
+          <w:tcPr>
+            <w:tcW w:w="2484" w:type="dxa"/>
+          </w:tcPr>
+          <w:p>
+            <w:r>
+              <w:t>Resultados Esperados</w:t>
+            </w:r>
+          </w:p>
+        </w:tc>
+        <w:tc>
+          <w:tcPr>
+            <w:tcW w:w="1276" w:type="dxa"/>
+          </w:tcPr>
+          <w:p>
+            <w:pPr>
+              <w:jc w:val="center"/>
+            </w:pPr>
+            <w:r>
+              <w:t>100%</w:t>
+            </w:r>
+          </w:p>
+        </w:tc>
+        <w:tc>
+          <w:tcPr>
+            <w:tcW w:w="1320" w:type="dxa"/>
+          </w:tcPr>
+          <w:p>
+            <w:pPr>
+              <w:pStyle w:val="Prrafodelista"/>
+              <w:numPr>
+                <w:ilvl w:val="0"/>
+                <w:numId w:val="14"/>
+              </w:numPr>
+              <w:spacing w:after="0" w:line="240" w:lineRule="auto"/>
+            </w:pPr>
+            <w:r>
+              <w:t>Bastián</w:t>
+            </w:r>
+          </w:p>
+        </w:tc>
+      </w:tr>
+      <w:tr>
+        <w:tc>
+          <w:tcPr>
+            <w:tcW w:w="1727" w:type="dxa"/>
+          </w:tcPr>
+          <w:p/>
+        </w:tc>
+        <w:tc>
+          <w:tcPr>
+            <w:tcW w:w="2021" w:type="dxa"/>
+          </w:tcPr>
+          <w:p/>
+        </w:tc>
+        <w:tc>
+          <w:tcPr>
+            <w:tcW w:w="2484" w:type="dxa"/>
+          </w:tcPr>
+          <w:p>
+            <w:r>
+              <w:t>Limitaciones y Supuestos</w:t>
+            </w:r>
+          </w:p>
+        </w:tc>
+        <w:tc>
+          <w:tcPr>
+            <w:tcW w:w="1276" w:type="dxa"/>
+          </w:tcPr>
+          <w:p>
+            <w:pPr>
+              <w:jc w:val="center"/>
+            </w:pPr>
+            <w:r>
+              <w:t>33,3</w:t>
+            </w:r>
+          </w:p>
+        </w:tc>
+        <w:tc>
+          <w:tcPr>
+            <w:tcW w:w="1320" w:type="dxa"/>
+          </w:tcPr>
+          <w:p>
+            <w:pPr>
+              <w:pStyle w:val="Prrafodelista"/>
+              <w:numPr>
+                <w:ilvl w:val="0"/>
+                <w:numId w:val="14"/>
+              </w:numPr>
+              <w:spacing w:after="0" w:line="240" w:lineRule="auto"/>
+            </w:pPr>
+            <w:r>
+              <w:t>Bastián</w:t>
+            </w:r>
+          </w:p>
+          <w:p>
+            <w:pPr>
+              <w:pStyle w:val="Prrafodelista"/>
+              <w:numPr>
+                <w:ilvl w:val="0"/>
+                <w:numId w:val="14"/>
+              </w:numPr>
+              <w:spacing w:after="0" w:line="240" w:lineRule="auto"/>
+            </w:pPr>
+            <w:r>
+              <w:t>Marcelo</w:t>
+            </w:r>
+          </w:p>
+          <w:p>
+            <w:pPr>
+              <w:pStyle w:val="Prrafodelista"/>
+              <w:numPr>
+                <w:ilvl w:val="0"/>
+                <w:numId w:val="14"/>
+              </w:numPr>
+              <w:spacing w:after="0" w:line="240" w:lineRule="auto"/>
+            </w:pPr>
+            <w:r>
+              <w:t>juan</w:t>
+            </w:r>
+          </w:p>
+        </w:tc>
+      </w:tr>
+      <w:tr>
+        <w:tc>
+          <w:tcPr>
+            <w:tcW w:w="1727" w:type="dxa"/>
+          </w:tcPr>
+          <w:p/>
+        </w:tc>
+        <w:tc>
+          <w:tcPr>
+            <w:tcW w:w="2021" w:type="dxa"/>
+          </w:tcPr>
+          <w:p/>
+        </w:tc>
+        <w:tc>
+          <w:tcPr>
+            <w:tcW w:w="2484" w:type="dxa"/>
+          </w:tcPr>
+          <w:p>
+            <w:r>
+              <w:t>Ámbito y Horizonte</w:t>
+            </w:r>
+          </w:p>
+        </w:tc>
+        <w:tc>
+          <w:tcPr>
+            <w:tcW w:w="1276" w:type="dxa"/>
+          </w:tcPr>
+          <w:p>
+            <w:pPr>
+              <w:jc w:val="center"/>
+            </w:pPr>
+            <w:r>
+              <w:t>33,3</w:t>
+            </w:r>
+          </w:p>
+        </w:tc>
+        <w:tc>
+          <w:tcPr>
+            <w:tcW w:w="1320" w:type="dxa"/>
+          </w:tcPr>
+          <w:p>
+            <w:pPr>
+              <w:pStyle w:val="Prrafodelista"/>
+              <w:numPr>
+                <w:ilvl w:val="0"/>
+                <w:numId w:val="15"/>
+              </w:numPr>
+              <w:spacing w:after="0" w:line="240" w:lineRule="auto"/>
+            </w:pPr>
+            <w:r>
+              <w:t>Bastián</w:t>
+            </w:r>
+          </w:p>
+          <w:p>
+            <w:pPr>
+              <w:pStyle w:val="Prrafodelista"/>
+              <w:numPr>
+                <w:ilvl w:val="0"/>
+                <w:numId w:val="15"/>
+              </w:numPr>
+              <w:spacing w:after="0" w:line="240" w:lineRule="auto"/>
+            </w:pPr>
+            <w:r>
+              <w:t>Marcelo</w:t>
+            </w:r>
+          </w:p>
+          <w:p>
+            <w:pPr>
+              <w:pStyle w:val="Prrafodelista"/>
+              <w:numPr>
+                <w:ilvl w:val="0"/>
+                <w:numId w:val="15"/>
+              </w:numPr>
+              <w:spacing w:after="0" w:line="240" w:lineRule="auto"/>
+            </w:pPr>
+            <w:r>
+              <w:t>Juan</w:t>
+            </w:r>
+          </w:p>
+        </w:tc>
+      </w:tr>
+      <w:tr>
+        <w:tc>
+          <w:tcPr>
+            <w:tcW w:w="1727" w:type="dxa"/>
+          </w:tcPr>
+          <w:p/>
+        </w:tc>
+        <w:tc>
+          <w:tcPr>
+            <w:tcW w:w="2021" w:type="dxa"/>
+          </w:tcPr>
+          <w:p/>
+        </w:tc>
+        <w:tc>
+          <w:tcPr>
+            <w:tcW w:w="2484" w:type="dxa"/>
+          </w:tcPr>
+          <w:p/>
+        </w:tc>
+        <w:tc>
+          <w:tcPr>
+            <w:tcW w:w="1276" w:type="dxa"/>
+          </w:tcPr>
+          <w:p>
+            <w:pPr>
+              <w:jc w:val="center"/>
+            </w:pPr>
+          </w:p>
+        </w:tc>
+        <w:tc>
+          <w:tcPr>
+            <w:tcW w:w="1320" w:type="dxa"/>
+          </w:tcPr>
+          <w:p/>
+        </w:tc>
+      </w:tr>
+      <w:tr>
+        <w:tc>
+          <w:tcPr>
+            <w:tcW w:w="1727" w:type="dxa"/>
+          </w:tcPr>
+          <w:p/>
+        </w:tc>
+        <w:tc>
+          <w:tcPr>
+            <w:tcW w:w="2021" w:type="dxa"/>
+          </w:tcPr>
+          <w:p>
+            <w:r>
+              <w:t>Ingeniería</w:t>
+            </w:r>
+          </w:p>
+        </w:tc>
+        <w:tc>
+          <w:tcPr>
+            <w:tcW w:w="2484" w:type="dxa"/>
+          </w:tcPr>
+          <w:p/>
+        </w:tc>
+        <w:tc>
+          <w:tcPr>
+            <w:tcW w:w="1276" w:type="dxa"/>
+          </w:tcPr>
+          <w:p>
+            <w:pPr>
+              <w:jc w:val="center"/>
+            </w:pPr>
+          </w:p>
+        </w:tc>
+        <w:tc>
+          <w:tcPr>
+            <w:tcW w:w="1320" w:type="dxa"/>
+          </w:tcPr>
+          <w:p/>
+        </w:tc>
+      </w:tr>
+      <w:tr>
+        <w:tc>
+          <w:tcPr>
+            <w:tcW w:w="1727" w:type="dxa"/>
+          </w:tcPr>
+          <w:p/>
+        </w:tc>
+        <w:tc>
+          <w:tcPr>
+            <w:tcW w:w="2021" w:type="dxa"/>
+          </w:tcPr>
+          <w:p/>
+        </w:tc>
+        <w:tc>
+          <w:tcPr>
+            <w:tcW w:w="2484" w:type="dxa"/>
+          </w:tcPr>
+          <w:p>
+            <w:r>
+              <w:t>Factibilidad Técnica</w:t>
+            </w:r>
+          </w:p>
+        </w:tc>
+        <w:tc>
+          <w:tcPr>
+            <w:tcW w:w="1276" w:type="dxa"/>
+          </w:tcPr>
+          <w:p>
+            <w:pPr>
+              <w:jc w:val="center"/>
+            </w:pPr>
+            <w:r>
+              <w:t>50%</w:t>
+            </w:r>
+          </w:p>
+        </w:tc>
+        <w:tc>
+          <w:tcPr>
+            <w:tcW w:w="1320" w:type="dxa"/>
+          </w:tcPr>
+          <w:p>
+            <w:pPr>
+              <w:pStyle w:val="Prrafodelista"/>
+              <w:numPr>
+                <w:ilvl w:val="0"/>
+                <w:numId w:val="16"/>
+              </w:numPr>
+              <w:spacing w:after="0" w:line="240" w:lineRule="auto"/>
+            </w:pPr>
+            <w:r>
+              <w:t>Marcelo</w:t>
+            </w:r>
+          </w:p>
+          <w:p>
+            <w:pPr>
+              <w:pStyle w:val="Prrafodelista"/>
+              <w:numPr>
+                <w:ilvl w:val="0"/>
+                <w:numId w:val="16"/>
+              </w:numPr>
+              <w:spacing w:after="0" w:line="240" w:lineRule="auto"/>
+            </w:pPr>
+            <w:r>
+              <w:t>Juan</w:t>
+            </w:r>
+          </w:p>
+        </w:tc>
+      </w:tr>
+      <w:tr>
+        <w:tc>
+          <w:tcPr>
+            <w:tcW w:w="1727" w:type="dxa"/>
+          </w:tcPr>
+          <w:p/>
+        </w:tc>
+        <w:tc>
+          <w:tcPr>
+            <w:tcW w:w="2021" w:type="dxa"/>
+          </w:tcPr>
+          <w:p/>
+        </w:tc>
+        <w:tc>
+          <w:tcPr>
+            <w:tcW w:w="2484" w:type="dxa"/>
+          </w:tcPr>
+          <w:p>
+            <w:r>
+              <w:t>Factibilidad Operacional</w:t>
+            </w:r>
+          </w:p>
+        </w:tc>
+        <w:tc>
+          <w:tcPr>
+            <w:tcW w:w="1276" w:type="dxa"/>
+          </w:tcPr>
+          <w:p>
+            <w:pPr>
+              <w:jc w:val="center"/>
+            </w:pPr>
+            <w:r>
+              <w:t>100%</w:t>
+            </w:r>
+          </w:p>
+        </w:tc>
+        <w:tc>
+          <w:tcPr>
+            <w:tcW w:w="1320" w:type="dxa"/>
+          </w:tcPr>
+          <w:p>
+            <w:pPr>
+              <w:pStyle w:val="Prrafodelista"/>
+              <w:numPr>
+                <w:ilvl w:val="0"/>
+                <w:numId w:val="16"/>
+              </w:numPr>
+              <w:spacing w:after="0" w:line="240" w:lineRule="auto"/>
+            </w:pPr>
+            <w:r>
+              <w:t>Bastián</w:t>
+            </w:r>
+          </w:p>
+        </w:tc>
+      </w:tr>
+      <w:tr>
+        <w:tc>
+          <w:tcPr>
+            <w:tcW w:w="1727" w:type="dxa"/>
+          </w:tcPr>
+          <w:p/>
+        </w:tc>
+        <w:tc>
+          <w:tcPr>
+            <w:tcW w:w="2021" w:type="dxa"/>
+          </w:tcPr>
+          <w:p/>
+        </w:tc>
+        <w:tc>
+          <w:tcPr>
+            <w:tcW w:w="2484" w:type="dxa"/>
+          </w:tcPr>
+          <w:p>
+            <w:r>
+              <w:t>Factibilidad Implementación</w:t>
+            </w:r>
+          </w:p>
+        </w:tc>
+        <w:tc>
+          <w:tcPr>
+            <w:tcW w:w="1276" w:type="dxa"/>
+          </w:tcPr>
+          <w:p>
+            <w:pPr>
+              <w:jc w:val="center"/>
+            </w:pPr>
+            <w:r>
+              <w:t>100%</w:t>
+            </w:r>
+          </w:p>
+        </w:tc>
+        <w:tc>
+          <w:tcPr>
+            <w:tcW w:w="1320" w:type="dxa"/>
+          </w:tcPr>
+          <w:p>
+            <w:pPr>
+              <w:pStyle w:val="Prrafodelista"/>
+              <w:numPr>
+                <w:ilvl w:val="0"/>
+                <w:numId w:val="16"/>
+              </w:numPr>
+              <w:spacing w:after="0" w:line="240" w:lineRule="auto"/>
+            </w:pPr>
+            <w:r>
+              <w:t>Bastián</w:t>
+            </w:r>
+          </w:p>
+        </w:tc>
+      </w:tr>
+      <w:tr>
+        <w:tc>
+          <w:tcPr>
+            <w:tcW w:w="1727" w:type="dxa"/>
+          </w:tcPr>
+          <w:p/>
+        </w:tc>
+        <w:tc>
+          <w:tcPr>
+            <w:tcW w:w="2021" w:type="dxa"/>
+          </w:tcPr>
+          <w:p/>
+        </w:tc>
+        <w:tc>
+          <w:tcPr>
+            <w:tcW w:w="2484" w:type="dxa"/>
+          </w:tcPr>
+          <w:p>
+            <w:r>
+              <w:t>Factibilidad Legal</w:t>
+            </w:r>
+          </w:p>
+        </w:tc>
+        <w:tc>
+          <w:tcPr>
+            <w:tcW w:w="1276" w:type="dxa"/>
+          </w:tcPr>
+          <w:p>
+            <w:pPr>
+              <w:jc w:val="center"/>
+            </w:pPr>
+            <w:r>
+              <w:t>100%</w:t>
+            </w:r>
+          </w:p>
+        </w:tc>
+        <w:tc>
+          <w:tcPr>
+            <w:tcW w:w="1320" w:type="dxa"/>
+          </w:tcPr>
+          <w:p>
+            <w:pPr>
+              <w:pStyle w:val="Prrafodelista"/>
+              <w:numPr>
+                <w:ilvl w:val="0"/>
+                <w:numId w:val="16"/>
+              </w:numPr>
+              <w:spacing w:after="0" w:line="240" w:lineRule="auto"/>
+            </w:pPr>
+            <w:r>
+              <w:t xml:space="preserve">Bastián </w:t>
+            </w:r>
+          </w:p>
+        </w:tc>
+      </w:tr>
+      <w:tr>
+        <w:tc>
+          <w:tcPr>
+            <w:tcW w:w="1727" w:type="dxa"/>
+          </w:tcPr>
+          <w:p/>
+        </w:tc>
+        <w:tc>
+          <w:tcPr>
+            <w:tcW w:w="2021" w:type="dxa"/>
+          </w:tcPr>
+          <w:p/>
+        </w:tc>
+        <w:tc>
+          <w:tcPr>
+            <w:tcW w:w="2484" w:type="dxa"/>
+          </w:tcPr>
+          <w:p>
+            <w:r>
+              <w:t>Factibilidad Económica</w:t>
+            </w:r>
+          </w:p>
+        </w:tc>
+        <w:tc>
+          <w:tcPr>
+            <w:tcW w:w="1276" w:type="dxa"/>
+          </w:tcPr>
+          <w:p>
+            <w:pPr>
+              <w:jc w:val="center"/>
+            </w:pPr>
+            <w:r>
+              <w:t>50%</w:t>
+            </w:r>
+          </w:p>
+        </w:tc>
+        <w:tc>
+          <w:tcPr>
+            <w:tcW w:w="1320" w:type="dxa"/>
+          </w:tcPr>
+          <w:p>
+            <w:pPr>
+              <w:pStyle w:val="Prrafodelista"/>
+              <w:numPr>
+                <w:ilvl w:val="0"/>
+                <w:numId w:val="16"/>
+              </w:numPr>
+              <w:spacing w:after="0" w:line="240" w:lineRule="auto"/>
+            </w:pPr>
+            <w:r>
+              <w:t>Marcelo</w:t>
+            </w:r>
+          </w:p>
+          <w:p>
+            <w:pPr>
+              <w:pStyle w:val="Prrafodelista"/>
+              <w:numPr>
+                <w:ilvl w:val="0"/>
+                <w:numId w:val="16"/>
+              </w:numPr>
+              <w:spacing w:after="0" w:line="240" w:lineRule="auto"/>
+            </w:pPr>
+            <w:r>
+              <w:t>Juan</w:t>
+            </w:r>
+          </w:p>
+        </w:tc>
+      </w:tr>
+      <w:tr>
+        <w:tc>
+          <w:tcPr>
+            <w:tcW w:w="1727" w:type="dxa"/>
+          </w:tcPr>
+          <w:p/>
+        </w:tc>
+        <w:tc>
+          <w:tcPr>
+            <w:tcW w:w="2021" w:type="dxa"/>
+          </w:tcPr>
+          <w:p/>
+        </w:tc>
+        <w:tc>
+          <w:tcPr>
+            <w:tcW w:w="2484" w:type="dxa"/>
+          </w:tcPr>
+          <w:p>
+            <w:r>
+              <w:t>Descripción de la solución</w:t>
+            </w:r>
+          </w:p>
+        </w:tc>
+        <w:tc>
+          <w:tcPr>
+            <w:tcW w:w="1276" w:type="dxa"/>
+          </w:tcPr>
+          <w:p>
+            <w:pPr>
+              <w:jc w:val="center"/>
+            </w:pPr>
+            <w:r>
+              <w:t>50%</w:t>
+            </w:r>
+          </w:p>
+        </w:tc>
+        <w:tc>
+          <w:tcPr>
+            <w:tcW w:w="1320" w:type="dxa"/>
+          </w:tcPr>
+          <w:p>
+            <w:pPr>
+              <w:pStyle w:val="Prrafodelista"/>
+              <w:numPr>
+                <w:ilvl w:val="0"/>
+                <w:numId w:val="16"/>
+              </w:numPr>
+              <w:spacing w:after="0" w:line="240" w:lineRule="auto"/>
+            </w:pPr>
+            <w:r>
+              <w:t>Marcelo</w:t>
+            </w:r>
+          </w:p>
+          <w:p>
+            <w:pPr>
+              <w:pStyle w:val="Prrafodelista"/>
+              <w:numPr>
+                <w:ilvl w:val="0"/>
+                <w:numId w:val="16"/>
+              </w:numPr>
+              <w:spacing w:after="0" w:line="240" w:lineRule="auto"/>
+            </w:pPr>
+            <w:r>
+              <w:t>Juan</w:t>
+            </w:r>
+          </w:p>
+        </w:tc>
+      </w:tr>
+      <w:tr>
+        <w:tc>
+          <w:tcPr>
+            <w:tcW w:w="1727" w:type="dxa"/>
+          </w:tcPr>
+          <w:p/>
+        </w:tc>
+        <w:tc>
+          <w:tcPr>
+            <w:tcW w:w="2021" w:type="dxa"/>
+          </w:tcPr>
+          <w:p/>
+        </w:tc>
+        <w:tc>
+          <w:tcPr>
+            <w:tcW w:w="2484" w:type="dxa"/>
+          </w:tcPr>
+          <w:p>
+            <w:r>
+              <w:t>Metodología</w:t>
+            </w:r>
+          </w:p>
+        </w:tc>
+        <w:tc>
+          <w:tcPr>
+            <w:tcW w:w="1276" w:type="dxa"/>
+          </w:tcPr>
+          <w:p>
+            <w:pPr>
+              <w:jc w:val="center"/>
+            </w:pPr>
+            <w:r>
+              <w:t>33,3</w:t>
+            </w:r>
+          </w:p>
+        </w:tc>
+        <w:tc>
+          <w:tcPr>
+            <w:tcW w:w="1320" w:type="dxa"/>
+          </w:tcPr>
+          <w:p>
+            <w:pPr>
+              <w:pStyle w:val="Prrafodelista"/>
+              <w:numPr>
+                <w:ilvl w:val="0"/>
+                <w:numId w:val="16"/>
+              </w:numPr>
+              <w:spacing w:after="0" w:line="240" w:lineRule="auto"/>
+            </w:pPr>
+            <w:r>
+              <w:t>Bastián</w:t>
+            </w:r>
+          </w:p>
+          <w:p>
+            <w:pPr>
+              <w:pStyle w:val="Prrafodelista"/>
+              <w:numPr>
+                <w:ilvl w:val="0"/>
+                <w:numId w:val="16"/>
+              </w:numPr>
+              <w:spacing w:after="0" w:line="240" w:lineRule="auto"/>
+            </w:pPr>
+            <w:r>
+              <w:t>Marcelo</w:t>
+            </w:r>
+          </w:p>
+          <w:p>
+            <w:pPr>
+              <w:pStyle w:val="Prrafodelista"/>
+              <w:numPr>
+                <w:ilvl w:val="0"/>
+                <w:numId w:val="16"/>
+              </w:numPr>
+              <w:spacing w:after="0" w:line="240" w:lineRule="auto"/>
+            </w:pPr>
+            <w:r>
+              <w:t>Juan</w:t>
+            </w:r>
+          </w:p>
+        </w:tc>
+      </w:tr>
+      <w:tr>
+        <w:tc>
+          <w:tcPr>
+            <w:tcW w:w="1727" w:type="dxa"/>
+          </w:tcPr>
+          <w:p/>
+        </w:tc>
+        <w:tc>
+          <w:tcPr>
+            <w:tcW w:w="2021" w:type="dxa"/>
+          </w:tcPr>
+          <w:p/>
+        </w:tc>
+        <w:tc>
+          <w:tcPr>
+            <w:tcW w:w="2484" w:type="dxa"/>
+          </w:tcPr>
+          <w:p>
+            <w:r>
+              <w:t>Justificación de Metodología</w:t>
+            </w:r>
+          </w:p>
+        </w:tc>
+        <w:tc>
+          <w:tcPr>
+            <w:tcW w:w="1276" w:type="dxa"/>
+          </w:tcPr>
+          <w:p>
+            <w:pPr>
+              <w:jc w:val="center"/>
+            </w:pPr>
+            <w:r>
+              <w:t>33,3</w:t>
+            </w:r>
+          </w:p>
+        </w:tc>
+        <w:tc>
+          <w:tcPr>
+            <w:tcW w:w="1320" w:type="dxa"/>
+          </w:tcPr>
+          <w:p>
+            <w:pPr>
+              <w:pStyle w:val="Prrafodelista"/>
+              <w:numPr>
+                <w:ilvl w:val="0"/>
+                <w:numId w:val="16"/>
+              </w:numPr>
+              <w:spacing w:after="0" w:line="240" w:lineRule="auto"/>
+            </w:pPr>
+            <w:r>
+              <w:t>Bastián</w:t>
+            </w:r>
+          </w:p>
+          <w:p>
+            <w:pPr>
+              <w:pStyle w:val="Prrafodelista"/>
+              <w:numPr>
+                <w:ilvl w:val="0"/>
+                <w:numId w:val="16"/>
+              </w:numPr>
+              <w:spacing w:after="0" w:line="240" w:lineRule="auto"/>
+            </w:pPr>
+            <w:r>
+              <w:t>Marcelo</w:t>
+            </w:r>
+          </w:p>
+          <w:p>
+            <w:pPr>
+              <w:pStyle w:val="Prrafodelista"/>
+              <w:numPr>
+                <w:ilvl w:val="0"/>
+                <w:numId w:val="16"/>
+              </w:numPr>
+              <w:spacing w:after="0" w:line="240" w:lineRule="auto"/>
+            </w:pPr>
+            <w:r>
+              <w:t>Juan</w:t>
+            </w:r>
+          </w:p>
+        </w:tc>
+      </w:tr>
+      <w:tr>
+        <w:tc>
+          <w:tcPr>
+            <w:tcW w:w="1727" w:type="dxa"/>
+          </w:tcPr>
+          <w:p/>
+        </w:tc>
+        <w:tc>
+          <w:tcPr>
+            <w:tcW w:w="2021" w:type="dxa"/>
+          </w:tcPr>
+          <w:p/>
+        </w:tc>
+        <w:tc>
+          <w:tcPr>
+            <w:tcW w:w="2484" w:type="dxa"/>
+          </w:tcPr>
+          <w:p>
+            <w:r>
+              <w:t>Beneficios y Propuesta de Solución</w:t>
+            </w:r>
+          </w:p>
+        </w:tc>
+        <w:tc>
+          <w:tcPr>
+            <w:tcW w:w="1276" w:type="dxa"/>
+          </w:tcPr>
+          <w:p>
+            <w:pPr>
+              <w:jc w:val="center"/>
+            </w:pPr>
+            <w:r>
+              <w:t>33,3</w:t>
+            </w:r>
+          </w:p>
+        </w:tc>
+        <w:tc>
+          <w:tcPr>
+            <w:tcW w:w="1320" w:type="dxa"/>
+          </w:tcPr>
+          <w:p>
+            <w:pPr>
+              <w:pStyle w:val="Prrafodelista"/>
+              <w:numPr>
+                <w:ilvl w:val="0"/>
+                <w:numId w:val="16"/>
+              </w:numPr>
+              <w:spacing w:after="0" w:line="240" w:lineRule="auto"/>
+            </w:pPr>
+            <w:r>
+              <w:t>Bastián</w:t>
+            </w:r>
+          </w:p>
+          <w:p>
+            <w:pPr>
+              <w:pStyle w:val="Prrafodelista"/>
+              <w:numPr>
+                <w:ilvl w:val="0"/>
+                <w:numId w:val="16"/>
+              </w:numPr>
+              <w:spacing w:after="0" w:line="240" w:lineRule="auto"/>
+            </w:pPr>
+            <w:r>
+              <w:t>Marcelo</w:t>
+            </w:r>
+          </w:p>
+          <w:p>
+            <w:pPr>
+              <w:pStyle w:val="Prrafodelista"/>
+              <w:numPr>
+                <w:ilvl w:val="0"/>
+                <w:numId w:val="16"/>
+              </w:numPr>
+              <w:spacing w:after="0" w:line="240" w:lineRule="auto"/>
+            </w:pPr>
+            <w:r>
+              <w:t>Juan</w:t>
+            </w:r>
+          </w:p>
+        </w:tc>
+      </w:tr>
+      <w:tr>
+        <w:tc>
+          <w:tcPr>
+            <w:tcW w:w="1727" w:type="dxa"/>
+          </w:tcPr>
+          <w:p/>
+        </w:tc>
+        <w:tc>
+          <w:tcPr>
+            <w:tcW w:w="2021" w:type="dxa"/>
+          </w:tcPr>
+          <w:p/>
+        </w:tc>
+        <w:tc>
+          <w:tcPr>
+            <w:tcW w:w="2484" w:type="dxa"/>
+          </w:tcPr>
+          <w:p>
+            <w:r>
+              <w:t>F.O.D.A.</w:t>
+            </w:r>
+          </w:p>
+        </w:tc>
+        <w:tc>
+          <w:tcPr>
+            <w:tcW w:w="1276" w:type="dxa"/>
+          </w:tcPr>
+          <w:p>
+            <w:pPr>
+              <w:jc w:val="center"/>
+            </w:pPr>
+            <w:r>
+              <w:t>33,3</w:t>
+            </w:r>
+          </w:p>
+        </w:tc>
+        <w:tc>
+          <w:tcPr>
+            <w:tcW w:w="1320" w:type="dxa"/>
+          </w:tcPr>
+          <w:p>
+            <w:pPr>
+              <w:pStyle w:val="Prrafodelista"/>
+              <w:numPr>
+                <w:ilvl w:val="0"/>
+                <w:numId w:val="16"/>
+              </w:numPr>
+              <w:spacing w:after="0" w:line="240" w:lineRule="auto"/>
+            </w:pPr>
+            <w:r>
+              <w:t>Bastián</w:t>
+            </w:r>
+          </w:p>
+          <w:p>
+            <w:pPr>
+              <w:pStyle w:val="Prrafodelista"/>
+              <w:numPr>
+                <w:ilvl w:val="0"/>
+                <w:numId w:val="16"/>
+              </w:numPr>
+              <w:spacing w:after="0" w:line="240" w:lineRule="auto"/>
+            </w:pPr>
+            <w:r>
+              <w:t>Marcelo</w:t>
+            </w:r>
+          </w:p>
+          <w:p>
+            <w:pPr>
+              <w:pStyle w:val="Prrafodelista"/>
+              <w:numPr>
+                <w:ilvl w:val="0"/>
+                <w:numId w:val="16"/>
+              </w:numPr>
+              <w:spacing w:after="0" w:line="240" w:lineRule="auto"/>
+            </w:pPr>
+            <w:r>
+              <w:t>Juan</w:t>
+            </w:r>
+          </w:p>
+        </w:tc>
+      </w:tr>
+      <w:tr>
+        <w:tc>
+          <w:tcPr>
+            <w:tcW w:w="1727" w:type="dxa"/>
+          </w:tcPr>
+          <w:p/>
+        </w:tc>
+        <w:tc>
+          <w:tcPr>
+            <w:tcW w:w="2021" w:type="dxa"/>
+          </w:tcPr>
+          <w:p/>
+        </w:tc>
+        <w:tc>
+          <w:tcPr>
+            <w:tcW w:w="2484" w:type="dxa"/>
+          </w:tcPr>
+          <w:p>
+            <w:r>
+              <w:t>Casos de Uso</w:t>
+            </w:r>
+          </w:p>
+        </w:tc>
+        <w:tc>
+          <w:tcPr>
+            <w:tcW w:w="1276" w:type="dxa"/>
+          </w:tcPr>
+          <w:p>
+            <w:pPr>
+              <w:jc w:val="center"/>
+            </w:pPr>
+            <w:r>
+              <w:t>100%</w:t>
+            </w:r>
+          </w:p>
+        </w:tc>
+        <w:tc>
+          <w:tcPr>
+            <w:tcW w:w="1320" w:type="dxa"/>
+          </w:tcPr>
+          <w:p>
+            <w:pPr>
+              <w:pStyle w:val="Prrafodelista"/>
+              <w:numPr>
+                <w:ilvl w:val="0"/>
+                <w:numId w:val="16"/>
+              </w:numPr>
+              <w:spacing w:after="0" w:line="240" w:lineRule="auto"/>
+            </w:pPr>
+            <w:r>
+              <w:t>Juan</w:t>
+            </w:r>
+          </w:p>
+        </w:tc>
+      </w:tr>
+      <w:tr>
+        <w:tc>
+          <w:tcPr>
+            <w:tcW w:w="1727" w:type="dxa"/>
+          </w:tcPr>
+          <w:p/>
+        </w:tc>
+        <w:tc>
+          <w:tcPr>
+            <w:tcW w:w="2021" w:type="dxa"/>
+          </w:tcPr>
+          <w:p/>
+        </w:tc>
+        <w:tc>
+          <w:tcPr>
+            <w:tcW w:w="2484" w:type="dxa"/>
+          </w:tcPr>
+          <w:p>
+            <w:r>
+              <w:t>Descripción casos de Uso</w:t>
+            </w:r>
+          </w:p>
+        </w:tc>
+        <w:tc>
+          <w:tcPr>
+            <w:tcW w:w="1276" w:type="dxa"/>
+          </w:tcPr>
+          <w:p>
+            <w:pPr>
+              <w:jc w:val="center"/>
+            </w:pPr>
+            <w:r>
+              <w:t>100%</w:t>
+            </w:r>
+          </w:p>
+        </w:tc>
+        <w:tc>
+          <w:tcPr>
+            <w:tcW w:w="1320" w:type="dxa"/>
+          </w:tcPr>
+          <w:p>
+            <w:pPr>
+              <w:pStyle w:val="Prrafodelista"/>
+              <w:numPr>
+                <w:ilvl w:val="0"/>
+                <w:numId w:val="16"/>
+              </w:numPr>
+              <w:spacing w:after="0" w:line="240" w:lineRule="auto"/>
+            </w:pPr>
+            <w:r>
+              <w:t>Juan</w:t>
+            </w:r>
+          </w:p>
+        </w:tc>
+      </w:tr>
+      <w:tr>
+        <w:tc>
+          <w:tcPr>
+            <w:tcW w:w="1727" w:type="dxa"/>
+          </w:tcPr>
+          <w:p/>
+        </w:tc>
+        <w:tc>
+          <w:tcPr>
+            <w:tcW w:w="2021" w:type="dxa"/>
+          </w:tcPr>
+          <w:p/>
+        </w:tc>
+        <w:tc>
+          <w:tcPr>
+            <w:tcW w:w="2484" w:type="dxa"/>
+          </w:tcPr>
+          <w:p>
+            <w:r>
+              <w:t>Diagramas de Secuencia</w:t>
+            </w:r>
+          </w:p>
+        </w:tc>
+        <w:tc>
+          <w:tcPr>
+            <w:tcW w:w="1276" w:type="dxa"/>
+          </w:tcPr>
+          <w:p>
+            <w:pPr>
+              <w:jc w:val="center"/>
+            </w:pPr>
+            <w:r>
+              <w:t>100%</w:t>
+            </w:r>
+          </w:p>
+        </w:tc>
+        <w:tc>
+          <w:tcPr>
+            <w:tcW w:w="1320" w:type="dxa"/>
+          </w:tcPr>
+          <w:p>
+            <w:pPr>
+              <w:pStyle w:val="Prrafodelista"/>
+              <w:numPr>
+                <w:ilvl w:val="0"/>
+                <w:numId w:val="16"/>
+              </w:numPr>
+              <w:spacing w:after="0" w:line="240" w:lineRule="auto"/>
+            </w:pPr>
+            <w:r>
+              <w:t>Bastián</w:t>
+            </w:r>
+          </w:p>
+        </w:tc>
+      </w:tr>
+      <w:tr>
+        <w:tc>
+          <w:tcPr>
+            <w:tcW w:w="1727" w:type="dxa"/>
+          </w:tcPr>
+          <w:p/>
+        </w:tc>
+        <w:tc>
+          <w:tcPr>
+            <w:tcW w:w="2021" w:type="dxa"/>
+          </w:tcPr>
+          <w:p/>
+        </w:tc>
+        <w:tc>
+          <w:tcPr>
+            <w:tcW w:w="2484" w:type="dxa"/>
+          </w:tcPr>
+          <w:p>
+            <w:r>
+              <w:t>Diagramas Componentes</w:t>
+            </w:r>
+          </w:p>
+        </w:tc>
+        <w:tc>
+          <w:tcPr>
+            <w:tcW w:w="1276" w:type="dxa"/>
+          </w:tcPr>
+          <w:p>
+            <w:pPr>
+              <w:jc w:val="center"/>
+            </w:pPr>
+            <w:r>
+              <w:t>100%</w:t>
+            </w:r>
+          </w:p>
+        </w:tc>
+        <w:tc>
+          <w:tcPr>
+            <w:tcW w:w="1320" w:type="dxa"/>
+          </w:tcPr>
+          <w:p>
+            <w:pPr>
+              <w:pStyle w:val="Prrafodelista"/>
+              <w:numPr>
+                <w:ilvl w:val="0"/>
+                <w:numId w:val="16"/>
+              </w:numPr>
+              <w:spacing w:after="0" w:line="240" w:lineRule="auto"/>
+            </w:pPr>
+            <w:r>
+              <w:t>Juan</w:t>
+            </w:r>
+          </w:p>
+        </w:tc>
+      </w:tr>
+      <w:tr>
+        <w:tc>
+          <w:tcPr>
+            <w:tcW w:w="1727" w:type="dxa"/>
+          </w:tcPr>
+          <w:p/>
+        </w:tc>
+        <w:tc>
+          <w:tcPr>
+            <w:tcW w:w="2021" w:type="dxa"/>
+          </w:tcPr>
+          <w:p/>
+        </w:tc>
+        <w:tc>
+          <w:tcPr>
+            <w:tcW w:w="2484" w:type="dxa"/>
+          </w:tcPr>
+          <w:p>
+            <w:r>
+              <w:t>Diagramas de despliegue</w:t>
+            </w:r>
+          </w:p>
+        </w:tc>
+        <w:tc>
+          <w:tcPr>
+            <w:tcW w:w="1276" w:type="dxa"/>
+          </w:tcPr>
+          <w:p>
+            <w:pPr>
+              <w:jc w:val="center"/>
+            </w:pPr>
+            <w:r>
+              <w:t>100%</w:t>
+            </w:r>
+          </w:p>
+        </w:tc>
+        <w:tc>
+          <w:tcPr>
+            <w:tcW w:w="1320" w:type="dxa"/>
+          </w:tcPr>
+          <w:p>
+            <w:pPr>
+              <w:pStyle w:val="Prrafodelista"/>
+              <w:numPr>
+                <w:ilvl w:val="0"/>
+                <w:numId w:val="16"/>
+              </w:numPr>
+              <w:spacing w:after="0" w:line="240" w:lineRule="auto"/>
+            </w:pPr>
+            <w:r>
+              <w:t>Bastián</w:t>
+            </w:r>
+          </w:p>
+        </w:tc>
+      </w:tr>
+      <w:tr>
+        <w:tc>
+          <w:tcPr>
+            <w:tcW w:w="1727" w:type="dxa"/>
+          </w:tcPr>
+          <w:p/>
+        </w:tc>
+        <w:tc>
+          <w:tcPr>
+            <w:tcW w:w="2021" w:type="dxa"/>
+          </w:tcPr>
+          <w:p/>
+        </w:tc>
+        <w:tc>
+          <w:tcPr>
+            <w:tcW w:w="2484" w:type="dxa"/>
+          </w:tcPr>
+          <w:p>
+            <w:r>
+              <w:t>Modelo Entidad Relación</w:t>
+            </w:r>
+          </w:p>
+        </w:tc>
+        <w:tc>
+          <w:tcPr>
+            <w:tcW w:w="1276" w:type="dxa"/>
+          </w:tcPr>
+          <w:p>
+            <w:pPr>
+              <w:jc w:val="center"/>
+            </w:pPr>
+            <w:r>
+              <w:t>100%</w:t>
+            </w:r>
+          </w:p>
+        </w:tc>
+        <w:tc>
+          <w:tcPr>
+            <w:tcW w:w="1320" w:type="dxa"/>
+          </w:tcPr>
+          <w:p>
+            <w:pPr>
+              <w:pStyle w:val="Prrafodelista"/>
+              <w:numPr>
+                <w:ilvl w:val="0"/>
+                <w:numId w:val="16"/>
+              </w:numPr>
+              <w:spacing w:after="0" w:line="240" w:lineRule="auto"/>
+            </w:pPr>
+            <w:r>
+              <w:t>Marcelo</w:t>
+            </w:r>
+          </w:p>
+        </w:tc>
+      </w:tr>
+      <w:tr>
+        <w:tc>
+          <w:tcPr>
+            <w:tcW w:w="1727" w:type="dxa"/>
+          </w:tcPr>
+          <w:p/>
+        </w:tc>
+        <w:tc>
+          <w:tcPr>
+            <w:tcW w:w="2021" w:type="dxa"/>
+          </w:tcPr>
+          <w:p/>
+        </w:tc>
+        <w:tc>
+          <w:tcPr>
+            <w:tcW w:w="2484" w:type="dxa"/>
+          </w:tcPr>
+          <w:p>
+            <w:r>
+              <w:t>Diccionario Datos</w:t>
+            </w:r>
+          </w:p>
+        </w:tc>
+        <w:tc>
+          <w:tcPr>
+            <w:tcW w:w="1276" w:type="dxa"/>
+          </w:tcPr>
+          <w:p>
+            <w:pPr>
+              <w:jc w:val="center"/>
+            </w:pPr>
+            <w:r>
+              <w:t>100%</w:t>
+            </w:r>
+          </w:p>
+        </w:tc>
+        <w:tc>
+          <w:tcPr>
+            <w:tcW w:w="1320" w:type="dxa"/>
+          </w:tcPr>
+          <w:p>
+            <w:pPr>
+              <w:pStyle w:val="Prrafodelista"/>
+              <w:numPr>
+                <w:ilvl w:val="0"/>
+                <w:numId w:val="16"/>
+              </w:numPr>
+              <w:spacing w:after="0" w:line="240" w:lineRule="auto"/>
+            </w:pPr>
+            <w:r>
+              <w:t>Marcelo</w:t>
+            </w:r>
+          </w:p>
+        </w:tc>
+      </w:tr>
+      <w:tr>
+        <w:tc>
+          <w:tcPr>
+            <w:tcW w:w="1727" w:type="dxa"/>
+          </w:tcPr>
+          <w:p/>
+        </w:tc>
+        <w:tc>
+          <w:tcPr>
+            <w:tcW w:w="2021" w:type="dxa"/>
+          </w:tcPr>
+          <w:p/>
+        </w:tc>
+        <w:tc>
+          <w:tcPr>
+            <w:tcW w:w="2484" w:type="dxa"/>
+          </w:tcPr>
+          <w:p>
+            <w:r>
+              <w:t>Creación Base de Datos</w:t>
+            </w:r>
+          </w:p>
+        </w:tc>
+        <w:tc>
+          <w:tcPr>
+            <w:tcW w:w="1276" w:type="dxa"/>
+          </w:tcPr>
+          <w:p>
+            <w:pPr>
+              <w:jc w:val="center"/>
+            </w:pPr>
+            <w:r>
+              <w:t>100%</w:t>
+            </w:r>
+          </w:p>
+        </w:tc>
+        <w:tc>
+          <w:tcPr>
+            <w:tcW w:w="1320" w:type="dxa"/>
+          </w:tcPr>
+          <w:p>
+            <w:pPr>
+              <w:pStyle w:val="Prrafodelista"/>
+              <w:numPr>
+                <w:ilvl w:val="0"/>
+                <w:numId w:val="16"/>
+              </w:numPr>
+              <w:spacing w:after="0" w:line="240" w:lineRule="auto"/>
+            </w:pPr>
+            <w:r>
+              <w:t>Marcelo</w:t>
+            </w:r>
+          </w:p>
+        </w:tc>
+      </w:tr>
+      <w:tr>
+        <w:tc>
+          <w:tcPr>
+            <w:tcW w:w="1727" w:type="dxa"/>
+          </w:tcPr>
+          <w:p/>
+        </w:tc>
+        <w:tc>
+          <w:tcPr>
+            <w:tcW w:w="2021" w:type="dxa"/>
+          </w:tcPr>
+          <w:p/>
+        </w:tc>
+        <w:tc>
+          <w:tcPr>
+            <w:tcW w:w="2484" w:type="dxa"/>
+          </w:tcPr>
+          <w:p>
+            <w:r>
+              <w:t>Desarrollo Back-End</w:t>
+            </w:r>
+          </w:p>
+          <w:p>
+            <w:r>
+              <w:t>Programación PHP-HTML</w:t>
+            </w:r>
+          </w:p>
+        </w:tc>
+        <w:tc>
+          <w:tcPr>
+            <w:tcW w:w="1276" w:type="dxa"/>
+          </w:tcPr>
+          <w:p>
+            <w:pPr>
+              <w:jc w:val="center"/>
+            </w:pPr>
+            <w:r>
+              <w:t>40%</w:t>
+            </w:r>
+          </w:p>
+          <w:p>
+            <w:pPr>
+              <w:jc w:val="center"/>
+            </w:pPr>
+          </w:p>
+          <w:p>
+            <w:pPr>
+              <w:jc w:val="center"/>
+            </w:pPr>
+            <w:r>
+              <w:t>20%</w:t>
+            </w:r>
+          </w:p>
+        </w:tc>
+        <w:tc>
+          <w:tcPr>
+            <w:tcW w:w="1320" w:type="dxa"/>
+          </w:tcPr>
+          <w:p>
+            <w:pPr>
+              <w:pStyle w:val="Prrafodelista"/>
+              <w:numPr>
+                <w:ilvl w:val="0"/>
+                <w:numId w:val="16"/>
+              </w:numPr>
+              <w:spacing w:after="0" w:line="240" w:lineRule="auto"/>
+            </w:pPr>
+            <w:r>
+              <w:t>Marcelo</w:t>
+            </w:r>
+          </w:p>
+          <w:p>
+            <w:pPr>
+              <w:pStyle w:val="Prrafodelista"/>
+              <w:numPr>
+                <w:ilvl w:val="0"/>
+                <w:numId w:val="16"/>
+              </w:numPr>
+              <w:spacing w:after="0" w:line="240" w:lineRule="auto"/>
+            </w:pPr>
+            <w:r>
+              <w:t>Juan</w:t>
+            </w:r>
+          </w:p>
+          <w:p>
+            <w:pPr>
+              <w:pStyle w:val="Prrafodelista"/>
+              <w:numPr>
+                <w:ilvl w:val="0"/>
+                <w:numId w:val="16"/>
+              </w:numPr>
+              <w:spacing w:after="0" w:line="240" w:lineRule="auto"/>
+            </w:pPr>
+            <w:r>
+              <w:t>Bastián</w:t>
+            </w:r>
+          </w:p>
+        </w:tc>
+      </w:tr>
+      <w:tr>
+        <w:tc>
+          <w:tcPr>
+            <w:tcW w:w="1727" w:type="dxa"/>
+          </w:tcPr>
+          <w:p/>
+        </w:tc>
+        <w:tc>
+          <w:tcPr>
+            <w:tcW w:w="2021" w:type="dxa"/>
+          </w:tcPr>
+          <w:p/>
+        </w:tc>
+        <w:tc>
+          <w:tcPr>
+            <w:tcW w:w="2484" w:type="dxa"/>
+          </w:tcPr>
+          <w:p>
+            <w:r>
+              <w:t>Planes de Prueba</w:t>
+            </w:r>
+          </w:p>
+        </w:tc>
+        <w:tc>
+          <w:tcPr>
+            <w:tcW w:w="1276" w:type="dxa"/>
+          </w:tcPr>
+          <w:p>
+            <w:pPr>
+              <w:jc w:val="center"/>
+            </w:pPr>
+            <w:r>
+              <w:t>40%</w:t>
+            </w:r>
+          </w:p>
+          <w:p>
+            <w:pPr>
+              <w:jc w:val="center"/>
+            </w:pPr>
+          </w:p>
+          <w:p>
+            <w:pPr>
+              <w:jc w:val="center"/>
+            </w:pPr>
+            <w:r>
+              <w:t>20%</w:t>
+            </w:r>
+          </w:p>
+        </w:tc>
+        <w:tc>
+          <w:tcPr>
+            <w:tcW w:w="1320" w:type="dxa"/>
+          </w:tcPr>
+          <w:p>
+            <w:pPr>
+              <w:pStyle w:val="Prrafodelista"/>
+              <w:numPr>
+                <w:ilvl w:val="0"/>
+                <w:numId w:val="16"/>
+              </w:numPr>
+              <w:spacing w:after="0" w:line="240" w:lineRule="auto"/>
+            </w:pPr>
+            <w:r>
+              <w:t>Marcelo</w:t>
+            </w:r>
+          </w:p>
+          <w:p>
+            <w:pPr>
+              <w:pStyle w:val="Prrafodelista"/>
+              <w:numPr>
+                <w:ilvl w:val="0"/>
+                <w:numId w:val="16"/>
+              </w:numPr>
+              <w:spacing w:after="0" w:line="240" w:lineRule="auto"/>
+            </w:pPr>
+            <w:r>
+              <w:t>Juan</w:t>
+            </w:r>
+          </w:p>
+          <w:p>
+            <w:pPr>
+              <w:pStyle w:val="Prrafodelista"/>
+              <w:numPr>
+                <w:ilvl w:val="0"/>
+                <w:numId w:val="16"/>
+              </w:numPr>
+              <w:spacing w:after="0" w:line="240" w:lineRule="auto"/>
+            </w:pPr>
+            <w:r>
+              <w:t>Bastián</w:t>
+            </w:r>
+          </w:p>
+        </w:tc>
+      </w:tr>
+      <w:tr>
+        <w:tc>
+          <w:tcPr>
+            <w:tcW w:w="1727" w:type="dxa"/>
+          </w:tcPr>
+          <w:p/>
+        </w:tc>
+        <w:tc>
+          <w:tcPr>
+            <w:tcW w:w="2021" w:type="dxa"/>
+          </w:tcPr>
+          <w:p/>
+        </w:tc>
+        <w:tc>
+          <w:tcPr>
+            <w:tcW w:w="2484" w:type="dxa"/>
+          </w:tcPr>
+          <w:p>
+            <w:r>
+              <w:t>Plan de Mantenimiento</w:t>
+            </w:r>
+          </w:p>
+        </w:tc>
+        <w:tc>
+          <w:tcPr>
+            <w:tcW w:w="1276" w:type="dxa"/>
+          </w:tcPr>
+          <w:p>
+            <w:pPr>
+              <w:jc w:val="center"/>
+            </w:pPr>
+            <w:r>
+              <w:t>100%</w:t>
+            </w:r>
+          </w:p>
+        </w:tc>
+        <w:tc>
+          <w:tcPr>
+            <w:tcW w:w="1320" w:type="dxa"/>
+          </w:tcPr>
+          <w:p>
+            <w:pPr>
+              <w:pStyle w:val="Prrafodelista"/>
+              <w:numPr>
+                <w:ilvl w:val="0"/>
+                <w:numId w:val="16"/>
+              </w:numPr>
+              <w:spacing w:after="0" w:line="240" w:lineRule="auto"/>
+            </w:pPr>
+            <w:r>
+              <w:t>Bastián</w:t>
+            </w:r>
+          </w:p>
+        </w:tc>
+      </w:tr>
+      <w:tr>
+        <w:tc>
+          <w:tcPr>
+            <w:tcW w:w="1727" w:type="dxa"/>
+          </w:tcPr>
+          <w:p/>
+        </w:tc>
+        <w:tc>
+          <w:tcPr>
+            <w:tcW w:w="2021" w:type="dxa"/>
+          </w:tcPr>
+          <w:p/>
+        </w:tc>
+        <w:tc>
+          <w:tcPr>
+            <w:tcW w:w="2484" w:type="dxa"/>
+          </w:tcPr>
+          <w:p/>
+        </w:tc>
+        <w:tc>
+          <w:tcPr>
+            <w:tcW w:w="1276" w:type="dxa"/>
+          </w:tcPr>
+          <w:p>
+            <w:pPr>
+              <w:jc w:val="center"/>
+            </w:pPr>
+          </w:p>
+        </w:tc>
+        <w:tc>
+          <w:tcPr>
+            <w:tcW w:w="1320" w:type="dxa"/>
+          </w:tcPr>
+          <w:p/>
+        </w:tc>
+      </w:tr>
+      <w:tr>
+        <w:tc>
+          <w:tcPr>
+            <w:tcW w:w="1727" w:type="dxa"/>
+          </w:tcPr>
+          <w:p>
+            <w:r>
+              <w:t>Evaluación</w:t>
+            </w:r>
+          </w:p>
+        </w:tc>
+        <w:tc>
+          <w:tcPr>
+            <w:tcW w:w="2021" w:type="dxa"/>
+          </w:tcPr>
+          <w:p/>
+        </w:tc>
+        <w:tc>
+          <w:tcPr>
+            <w:tcW w:w="2484" w:type="dxa"/>
+          </w:tcPr>
+          <w:p/>
+        </w:tc>
+        <w:tc>
+          <w:tcPr>
+            <w:tcW w:w="1276" w:type="dxa"/>
+          </w:tcPr>
+          <w:p>
+            <w:pPr>
+              <w:jc w:val="center"/>
+            </w:pPr>
+          </w:p>
+        </w:tc>
+        <w:tc>
+          <w:tcPr>
+            <w:tcW w:w="1320" w:type="dxa"/>
+          </w:tcPr>
+          <w:p/>
+        </w:tc>
+      </w:tr>
+      <w:tr>
+        <w:tc>
+          <w:tcPr>
+            <w:tcW w:w="1727" w:type="dxa"/>
+          </w:tcPr>
+          <w:p/>
+        </w:tc>
+        <w:tc>
+          <w:tcPr>
+            <w:tcW w:w="2021" w:type="dxa"/>
+          </w:tcPr>
+          <w:p>
+            <w:r>
+              <w:t>Evaluación del Proyecto</w:t>
+            </w:r>
+          </w:p>
+          <w:p>
+            <w:r>
+              <w:t>En base a VAN - TIR</w:t>
+            </w:r>
+          </w:p>
+        </w:tc>
+        <w:tc>
+          <w:tcPr>
+            <w:tcW w:w="2484" w:type="dxa"/>
+          </w:tcPr>
+          <w:p>
+            <w:r>
+              <w:t>Costo Financiero</w:t>
+            </w:r>
+          </w:p>
+        </w:tc>
+        <w:tc>
+          <w:tcPr>
+            <w:tcW w:w="1276" w:type="dxa"/>
+          </w:tcPr>
+          <w:p>
+            <w:pPr>
+              <w:jc w:val="center"/>
+            </w:pPr>
+            <w:r>
+              <w:t>33,3</w:t>
+            </w:r>
+          </w:p>
+        </w:tc>
+        <w:tc>
+          <w:tcPr>
+            <w:tcW w:w="1320" w:type="dxa"/>
+          </w:tcPr>
+          <w:p>
+            <w:pPr>
+              <w:pStyle w:val="Prrafodelista"/>
+              <w:numPr>
+                <w:ilvl w:val="0"/>
+                <w:numId w:val="16"/>
+              </w:numPr>
+              <w:spacing w:after="0" w:line="240" w:lineRule="auto"/>
+            </w:pPr>
+            <w:r>
+              <w:t>Bastián</w:t>
+            </w:r>
+          </w:p>
+          <w:p>
+            <w:pPr>
+              <w:pStyle w:val="Prrafodelista"/>
+              <w:numPr>
+                <w:ilvl w:val="0"/>
+                <w:numId w:val="16"/>
+              </w:numPr>
+              <w:spacing w:after="0" w:line="240" w:lineRule="auto"/>
+            </w:pPr>
+            <w:r>
+              <w:t>Marcelo</w:t>
+            </w:r>
+          </w:p>
+          <w:p>
+            <w:pPr>
+              <w:pStyle w:val="Prrafodelista"/>
+              <w:numPr>
+                <w:ilvl w:val="0"/>
+                <w:numId w:val="16"/>
+              </w:numPr>
+              <w:spacing w:after="0" w:line="240" w:lineRule="auto"/>
+            </w:pPr>
+            <w:r>
+              <w:t>Juan</w:t>
+            </w:r>
+          </w:p>
+        </w:tc>
+      </w:tr>
+      <w:tr>
+        <w:tc>
+          <w:tcPr>
+            <w:tcW w:w="1727" w:type="dxa"/>
+          </w:tcPr>
+          <w:p/>
+        </w:tc>
+        <w:tc>
+          <w:tcPr>
+            <w:tcW w:w="2021" w:type="dxa"/>
+          </w:tcPr>
+          <w:p>
+            <w:r>
+              <w:t>Mide Los Riegos</w:t>
+            </w:r>
+          </w:p>
+        </w:tc>
+        <w:tc>
+          <w:tcPr>
+            <w:tcW w:w="2484" w:type="dxa"/>
+          </w:tcPr>
+          <w:p>
+            <w:r>
+              <w:t>Plan de Riegos</w:t>
+            </w:r>
+          </w:p>
+        </w:tc>
+        <w:tc>
+          <w:tcPr>
+            <w:tcW w:w="1276" w:type="dxa"/>
+          </w:tcPr>
+          <w:p>
+            <w:pPr>
+              <w:jc w:val="center"/>
+            </w:pPr>
+            <w:r>
+              <w:t>70%</w:t>
+            </w:r>
+          </w:p>
+          <w:p>
+            <w:pPr>
+              <w:jc w:val="center"/>
+            </w:pPr>
+            <w:r>
+              <w:t>15%</w:t>
+            </w:r>
+          </w:p>
+        </w:tc>
+        <w:tc>
+          <w:tcPr>
+            <w:tcW w:w="1320" w:type="dxa"/>
+          </w:tcPr>
+          <w:p>
+            <w:pPr>
+              <w:pStyle w:val="Prrafodelista"/>
+              <w:numPr>
+                <w:ilvl w:val="0"/>
+                <w:numId w:val="17"/>
+              </w:numPr>
+              <w:spacing w:after="0" w:line="240" w:lineRule="auto"/>
+            </w:pPr>
+            <w:r>
+              <w:t>Juan</w:t>
+            </w:r>
+          </w:p>
+          <w:p>
+            <w:pPr>
+              <w:pStyle w:val="Prrafodelista"/>
+              <w:numPr>
+                <w:ilvl w:val="0"/>
+                <w:numId w:val="17"/>
+              </w:numPr>
+              <w:spacing w:after="0" w:line="240" w:lineRule="auto"/>
+            </w:pPr>
+            <w:r>
+              <w:t>Marcelo</w:t>
+            </w:r>
+          </w:p>
+          <w:p>
+            <w:pPr>
+              <w:pStyle w:val="Prrafodelista"/>
+              <w:numPr>
+                <w:ilvl w:val="0"/>
+                <w:numId w:val="17"/>
+              </w:numPr>
+              <w:spacing w:after="0" w:line="240" w:lineRule="auto"/>
+            </w:pPr>
+            <w:r>
+              <w:t>Bastián</w:t>
+            </w:r>
+          </w:p>
+        </w:tc>
+      </w:tr>
+    </w:tbl>
+    <w:p/>
+    <w:p>
+      <w:pPr>
+        <w:rPr>
+          <w:rFonts w:asciiTheme="majorHAnsi" w:eastAsiaTheme="majorEastAsia" w:hAnsiTheme="majorHAnsi" w:cstheme="majorBidi"/>
+          <w:b/>
+          <w:bCs/>
+          <w:color w:val="365F91" w:themeColor="accent1" w:themeShade="BF"/>
+          <w:sz w:val="28"/>
+          <w:szCs w:val="28"/>
+        </w:rPr>
+      </w:pPr>
+      <w:r>
+        <w:br w:type="page"/>
+      </w:r>
+    </w:p>
+    <w:p>
+      <w:pPr>
+        <w:pStyle w:val="Ttulo1"/>
+      </w:pPr>
       <w:r>
         <w:lastRenderedPageBreak/>
         <w:t>Normas de desarrollo</w:t>
@@ -14776,9 +17572,6 @@
         <w:t>Visor de Ramas:</w:t>
       </w:r>
       <w:r>
-        <w:t xml:space="preserve"> </w:t>
-      </w:r>
-      <w:r>
         <w:rPr>
           <w:rFonts w:eastAsia="Times New Roman" w:cs="Arial"/>
           <w:sz w:val="24"/>
@@ -14805,14 +17598,6 @@
       </w:r>
       <w:r>
         <w:rPr>
-          <w:rFonts w:eastAsia="Times New Roman" w:cs="Arial"/>
-          <w:sz w:val="24"/>
-          <w:szCs w:val="24"/>
-        </w:rPr>
-        <w:t xml:space="preserve"> </w:t>
-      </w:r>
-      <w:r>
-        <w:rPr>
           <w:rFonts w:cs="Arial"/>
           <w:shd w:val="clear" w:color="auto" w:fill="FCFCFC"/>
         </w:rPr>
@@ -14833,13 +17618,6 @@
           <w:shd w:val="clear" w:color="auto" w:fill="FCFCFC"/>
         </w:rPr>
         <w:t>Herramientas de revisión de código:</w:t>
-      </w:r>
-      <w:r>
-        <w:rPr>
-          <w:rFonts w:cs="Arial"/>
-          <w:shd w:val="clear" w:color="auto" w:fill="FCFCFC"/>
-        </w:rPr>
-        <w:t xml:space="preserve"> </w:t>
       </w:r>
       <w:r>
         <w:rPr>
@@ -14997,10 +17775,10 @@
                     </pic:cNvPicPr>
                   </pic:nvPicPr>
                   <pic:blipFill>
-                    <a:blip r:embed="rId9">
+                    <a:blip r:embed="rId8">
                       <a:extLst>
                         <a:ext uri="{28A0092B-C50C-407E-A947-70E740481C1C}">
-                          <a14:useLocalDpi xmlns:a14="http://schemas.microsoft.com/office/drawing/2010/main" val="0"/>
+                          <a14:useLocalDpi xmlns:a14="http://schemas.microsoft.com/office/drawing/2010/main" xmlns:wps="http://schemas.microsoft.com/office/word/2010/wordprocessingShape" xmlns:wpi="http://schemas.microsoft.com/office/word/2010/wordprocessingInk" xmlns:wpg="http://schemas.microsoft.com/office/word/2010/wordprocessingGroup" xmlns:w14="http://schemas.microsoft.com/office/word/2010/wordml" xmlns:w="http://schemas.openxmlformats.org/wordprocessingml/2006/main" xmlns:w10="urn:schemas-microsoft-com:office:word" xmlns:wp14="http://schemas.microsoft.com/office/word/2010/wordprocessingDrawing" xmlns:v="urn:schemas-microsoft-com:vml" xmlns:o="urn:schemas-microsoft-com:office:office" xmlns:mc="http://schemas.openxmlformats.org/markup-compatibility/2006" xmlns:wpc="http://schemas.microsoft.com/office/word/2010/wordprocessingCanvas" xmlns="" val="0"/>
                         </a:ext>
                       </a:extLst>
                     </a:blip>
@@ -15262,10 +18040,10 @@
                     <pic:cNvPicPr/>
                   </pic:nvPicPr>
                   <pic:blipFill>
-                    <a:blip r:embed="rId10">
+                    <a:blip r:embed="rId9">
                       <a:extLst>
                         <a:ext uri="{28A0092B-C50C-407E-A947-70E740481C1C}">
-                          <a14:useLocalDpi xmlns:a14="http://schemas.microsoft.com/office/drawing/2010/main" val="0"/>
+                          <a14:useLocalDpi xmlns:a14="http://schemas.microsoft.com/office/drawing/2010/main" xmlns:wps="http://schemas.microsoft.com/office/word/2010/wordprocessingShape" xmlns:wpi="http://schemas.microsoft.com/office/word/2010/wordprocessingInk" xmlns:wpg="http://schemas.microsoft.com/office/word/2010/wordprocessingGroup" xmlns:w14="http://schemas.microsoft.com/office/word/2010/wordml" xmlns:w="http://schemas.openxmlformats.org/wordprocessingml/2006/main" xmlns:w10="urn:schemas-microsoft-com:office:word" xmlns:wp14="http://schemas.microsoft.com/office/word/2010/wordprocessingDrawing" xmlns:v="urn:schemas-microsoft-com:vml" xmlns:o="urn:schemas-microsoft-com:office:office" xmlns:mc="http://schemas.openxmlformats.org/markup-compatibility/2006" xmlns:wpc="http://schemas.microsoft.com/office/word/2010/wordprocessingCanvas" xmlns="" val="0"/>
                         </a:ext>
                       </a:extLst>
                     </a:blip>
@@ -15316,10 +18094,10 @@
                     <pic:cNvPicPr/>
                   </pic:nvPicPr>
                   <pic:blipFill>
-                    <a:blip r:embed="rId11">
+                    <a:blip r:embed="rId10">
                       <a:extLst>
                         <a:ext uri="{28A0092B-C50C-407E-A947-70E740481C1C}">
-                          <a14:useLocalDpi xmlns:a14="http://schemas.microsoft.com/office/drawing/2010/main" val="0"/>
+                          <a14:useLocalDpi xmlns:a14="http://schemas.microsoft.com/office/drawing/2010/main" xmlns:wps="http://schemas.microsoft.com/office/word/2010/wordprocessingShape" xmlns:wpi="http://schemas.microsoft.com/office/word/2010/wordprocessingInk" xmlns:wpg="http://schemas.microsoft.com/office/word/2010/wordprocessingGroup" xmlns:w14="http://schemas.microsoft.com/office/word/2010/wordml" xmlns:w="http://schemas.openxmlformats.org/wordprocessingml/2006/main" xmlns:w10="urn:schemas-microsoft-com:office:word" xmlns:wp14="http://schemas.microsoft.com/office/word/2010/wordprocessingDrawing" xmlns:v="urn:schemas-microsoft-com:vml" xmlns:o="urn:schemas-microsoft-com:office:office" xmlns:mc="http://schemas.openxmlformats.org/markup-compatibility/2006" xmlns:wpc="http://schemas.microsoft.com/office/word/2010/wordprocessingCanvas" xmlns="" val="0"/>
                         </a:ext>
                       </a:extLst>
                     </a:blip>
@@ -15370,10 +18148,10 @@
                     <pic:cNvPicPr/>
                   </pic:nvPicPr>
                   <pic:blipFill>
-                    <a:blip r:embed="rId12">
+                    <a:blip r:embed="rId11">
                       <a:extLst>
                         <a:ext uri="{28A0092B-C50C-407E-A947-70E740481C1C}">
-                          <a14:useLocalDpi xmlns:a14="http://schemas.microsoft.com/office/drawing/2010/main" val="0"/>
+                          <a14:useLocalDpi xmlns:a14="http://schemas.microsoft.com/office/drawing/2010/main" xmlns:wps="http://schemas.microsoft.com/office/word/2010/wordprocessingShape" xmlns:wpi="http://schemas.microsoft.com/office/word/2010/wordprocessingInk" xmlns:wpg="http://schemas.microsoft.com/office/word/2010/wordprocessingGroup" xmlns:w14="http://schemas.microsoft.com/office/word/2010/wordml" xmlns:w="http://schemas.openxmlformats.org/wordprocessingml/2006/main" xmlns:w10="urn:schemas-microsoft-com:office:word" xmlns:wp14="http://schemas.microsoft.com/office/word/2010/wordprocessingDrawing" xmlns:v="urn:schemas-microsoft-com:vml" xmlns:o="urn:schemas-microsoft-com:office:office" xmlns:mc="http://schemas.openxmlformats.org/markup-compatibility/2006" xmlns:wpc="http://schemas.microsoft.com/office/word/2010/wordprocessingCanvas" xmlns="" val="0"/>
                         </a:ext>
                       </a:extLst>
                     </a:blip>
@@ -15398,10 +18176,10 @@
       </w:r>
     </w:p>
     <w:sectPr>
-      <w:headerReference w:type="even" r:id="rId13"/>
-      <w:footerReference w:type="default" r:id="rId14"/>
-      <w:headerReference w:type="first" r:id="rId15"/>
-      <w:footerReference w:type="first" r:id="rId16"/>
+      <w:headerReference w:type="even" r:id="rId12"/>
+      <w:footerReference w:type="default" r:id="rId13"/>
+      <w:headerReference w:type="first" r:id="rId14"/>
+      <w:footerReference w:type="first" r:id="rId15"/>
       <w:pgSz w:w="12240" w:h="18720" w:code="14"/>
       <w:pgMar w:top="1417" w:right="1701" w:bottom="1417" w:left="1701" w:header="708" w:footer="708" w:gutter="0"/>
       <w:cols w:space="708"/>
@@ -15413,8 +18191,8 @@
 </file>
 
 <file path=word/endnotes.xml><?xml version="1.0" encoding="utf-8"?>
-<w:endnotes xmlns:wpc="http://schemas.microsoft.com/office/word/2010/wordprocessingCanvas" xmlns:mc="http://schemas.openxmlformats.org/markup-compatibility/2006" xmlns:o="urn:schemas-microsoft-com:office:office" xmlns:r="http://schemas.openxmlformats.org/officeDocument/2006/relationships" xmlns:m="http://schemas.openxmlformats.org/officeDocument/2006/math" xmlns:v="urn:schemas-microsoft-com:vml" xmlns:wp14="http://schemas.microsoft.com/office/word/2010/wordprocessingDrawing" xmlns:wp="http://schemas.openxmlformats.org/drawingml/2006/wordprocessingDrawing" xmlns:w10="urn:schemas-microsoft-com:office:word" xmlns:w="http://schemas.openxmlformats.org/wordprocessingml/2006/main" xmlns:w14="http://schemas.microsoft.com/office/word/2010/wordml" xmlns:wpg="http://schemas.microsoft.com/office/word/2010/wordprocessingGroup" xmlns:wpi="http://schemas.microsoft.com/office/word/2010/wordprocessingInk" xmlns:wne="http://schemas.microsoft.com/office/word/2006/wordml" xmlns:wps="http://schemas.microsoft.com/office/word/2010/wordprocessingShape" mc:Ignorable="w14 wp14">
-  <w:endnote w:type="separator" w:id="-1">
+<w:endnotes xmlns:ve="http://schemas.openxmlformats.org/markup-compatibility/2006" xmlns:o="urn:schemas-microsoft-com:office:office" xmlns:r="http://schemas.openxmlformats.org/officeDocument/2006/relationships" xmlns:m="http://schemas.openxmlformats.org/officeDocument/2006/math" xmlns:v="urn:schemas-microsoft-com:vml" xmlns:wp="http://schemas.openxmlformats.org/drawingml/2006/wordprocessingDrawing" xmlns:w10="urn:schemas-microsoft-com:office:word" xmlns:w="http://schemas.openxmlformats.org/wordprocessingml/2006/main" xmlns:wne="http://schemas.microsoft.com/office/word/2006/wordml">
+  <w:endnote w:type="separator" w:id="0">
     <w:p>
       <w:pPr>
         <w:spacing w:after="0" w:line="240" w:lineRule="auto"/>
@@ -15424,7 +18202,7 @@
       </w:r>
     </w:p>
   </w:endnote>
-  <w:endnote w:type="continuationSeparator" w:id="0">
+  <w:endnote w:type="continuationSeparator" w:id="1">
     <w:p>
       <w:pPr>
         <w:spacing w:after="0" w:line="240" w:lineRule="auto"/>
@@ -15438,7 +18216,7 @@
 </file>
 
 <file path=word/footer1.xml><?xml version="1.0" encoding="utf-8"?>
-<w:ftr xmlns:wpc="http://schemas.microsoft.com/office/word/2010/wordprocessingCanvas" xmlns:mc="http://schemas.openxmlformats.org/markup-compatibility/2006" xmlns:o="urn:schemas-microsoft-com:office:office" xmlns:r="http://schemas.openxmlformats.org/officeDocument/2006/relationships" xmlns:m="http://schemas.openxmlformats.org/officeDocument/2006/math" xmlns:v="urn:schemas-microsoft-com:vml" xmlns:wp14="http://schemas.microsoft.com/office/word/2010/wordprocessingDrawing" xmlns:wp="http://schemas.openxmlformats.org/drawingml/2006/wordprocessingDrawing" xmlns:w10="urn:schemas-microsoft-com:office:word" xmlns:w="http://schemas.openxmlformats.org/wordprocessingml/2006/main" xmlns:w14="http://schemas.microsoft.com/office/word/2010/wordml" xmlns:wpg="http://schemas.microsoft.com/office/word/2010/wordprocessingGroup" xmlns:wpi="http://schemas.microsoft.com/office/word/2010/wordprocessingInk" xmlns:wne="http://schemas.microsoft.com/office/word/2006/wordml" xmlns:wps="http://schemas.microsoft.com/office/word/2010/wordprocessingShape" mc:Ignorable="w14 wp14">
+<w:ftr xmlns:ve="http://schemas.openxmlformats.org/markup-compatibility/2006" xmlns:o="urn:schemas-microsoft-com:office:office" xmlns:r="http://schemas.openxmlformats.org/officeDocument/2006/relationships" xmlns:m="http://schemas.openxmlformats.org/officeDocument/2006/math" xmlns:v="urn:schemas-microsoft-com:vml" xmlns:wp="http://schemas.openxmlformats.org/drawingml/2006/wordprocessingDrawing" xmlns:w10="urn:schemas-microsoft-com:office:word" xmlns:w="http://schemas.openxmlformats.org/wordprocessingml/2006/main" xmlns:wne="http://schemas.microsoft.com/office/word/2006/wordml">
   <w:sdt>
     <w:sdtPr>
       <w:id w:val="492920618"/>
@@ -15466,7 +18244,7 @@
           <w:rPr>
             <w:noProof/>
           </w:rPr>
-          <w:t>4</w:t>
+          <w:t>10</w:t>
         </w:r>
         <w:r>
           <w:rPr>
@@ -15491,7 +18269,7 @@
 </file>
 
 <file path=word/footer2.xml><?xml version="1.0" encoding="utf-8"?>
-<w:ftr xmlns:wpc="http://schemas.microsoft.com/office/word/2010/wordprocessingCanvas" xmlns:mc="http://schemas.openxmlformats.org/markup-compatibility/2006" xmlns:o="urn:schemas-microsoft-com:office:office" xmlns:r="http://schemas.openxmlformats.org/officeDocument/2006/relationships" xmlns:m="http://schemas.openxmlformats.org/officeDocument/2006/math" xmlns:v="urn:schemas-microsoft-com:vml" xmlns:wp14="http://schemas.microsoft.com/office/word/2010/wordprocessingDrawing" xmlns:wp="http://schemas.openxmlformats.org/drawingml/2006/wordprocessingDrawing" xmlns:w10="urn:schemas-microsoft-com:office:word" xmlns:w="http://schemas.openxmlformats.org/wordprocessingml/2006/main" xmlns:w14="http://schemas.microsoft.com/office/word/2010/wordml" xmlns:wpg="http://schemas.microsoft.com/office/word/2010/wordprocessingGroup" xmlns:wpi="http://schemas.microsoft.com/office/word/2010/wordprocessingInk" xmlns:wne="http://schemas.microsoft.com/office/word/2006/wordml" xmlns:wps="http://schemas.microsoft.com/office/word/2010/wordprocessingShape" mc:Ignorable="w14 wp14">
+<w:ftr xmlns:ve="http://schemas.openxmlformats.org/markup-compatibility/2006" xmlns:o="urn:schemas-microsoft-com:office:office" xmlns:r="http://schemas.openxmlformats.org/officeDocument/2006/relationships" xmlns:m="http://schemas.openxmlformats.org/officeDocument/2006/math" xmlns:v="urn:schemas-microsoft-com:vml" xmlns:wp="http://schemas.openxmlformats.org/drawingml/2006/wordprocessingDrawing" xmlns:w10="urn:schemas-microsoft-com:office:word" xmlns:w="http://schemas.openxmlformats.org/wordprocessingml/2006/main" xmlns:wne="http://schemas.microsoft.com/office/word/2006/wordml">
   <w:p>
     <w:pPr>
       <w:pStyle w:val="Piedepgina"/>
@@ -15531,8 +18309,8 @@
 </file>
 
 <file path=word/footnotes.xml><?xml version="1.0" encoding="utf-8"?>
-<w:footnotes xmlns:wpc="http://schemas.microsoft.com/office/word/2010/wordprocessingCanvas" xmlns:mc="http://schemas.openxmlformats.org/markup-compatibility/2006" xmlns:o="urn:schemas-microsoft-com:office:office" xmlns:r="http://schemas.openxmlformats.org/officeDocument/2006/relationships" xmlns:m="http://schemas.openxmlformats.org/officeDocument/2006/math" xmlns:v="urn:schemas-microsoft-com:vml" xmlns:wp14="http://schemas.microsoft.com/office/word/2010/wordprocessingDrawing" xmlns:wp="http://schemas.openxmlformats.org/drawingml/2006/wordprocessingDrawing" xmlns:w10="urn:schemas-microsoft-com:office:word" xmlns:w="http://schemas.openxmlformats.org/wordprocessingml/2006/main" xmlns:w14="http://schemas.microsoft.com/office/word/2010/wordml" xmlns:wpg="http://schemas.microsoft.com/office/word/2010/wordprocessingGroup" xmlns:wpi="http://schemas.microsoft.com/office/word/2010/wordprocessingInk" xmlns:wne="http://schemas.microsoft.com/office/word/2006/wordml" xmlns:wps="http://schemas.microsoft.com/office/word/2010/wordprocessingShape" mc:Ignorable="w14 wp14">
-  <w:footnote w:type="separator" w:id="-1">
+<w:footnotes xmlns:ve="http://schemas.openxmlformats.org/markup-compatibility/2006" xmlns:o="urn:schemas-microsoft-com:office:office" xmlns:r="http://schemas.openxmlformats.org/officeDocument/2006/relationships" xmlns:m="http://schemas.openxmlformats.org/officeDocument/2006/math" xmlns:v="urn:schemas-microsoft-com:vml" xmlns:wp="http://schemas.openxmlformats.org/drawingml/2006/wordprocessingDrawing" xmlns:w10="urn:schemas-microsoft-com:office:word" xmlns:w="http://schemas.openxmlformats.org/wordprocessingml/2006/main" xmlns:wne="http://schemas.microsoft.com/office/word/2006/wordml">
+  <w:footnote w:type="separator" w:id="0">
     <w:p>
       <w:pPr>
         <w:spacing w:after="0" w:line="240" w:lineRule="auto"/>
@@ -15542,7 +18320,7 @@
       </w:r>
     </w:p>
   </w:footnote>
-  <w:footnote w:type="continuationSeparator" w:id="0">
+  <w:footnote w:type="continuationSeparator" w:id="1">
     <w:p>
       <w:pPr>
         <w:spacing w:after="0" w:line="240" w:lineRule="auto"/>
@@ -15556,7 +18334,7 @@
 </file>
 
 <file path=word/header1.xml><?xml version="1.0" encoding="utf-8"?>
-<w:hdr xmlns:wpc="http://schemas.microsoft.com/office/word/2010/wordprocessingCanvas" xmlns:mc="http://schemas.openxmlformats.org/markup-compatibility/2006" xmlns:o="urn:schemas-microsoft-com:office:office" xmlns:r="http://schemas.openxmlformats.org/officeDocument/2006/relationships" xmlns:m="http://schemas.openxmlformats.org/officeDocument/2006/math" xmlns:v="urn:schemas-microsoft-com:vml" xmlns:wp14="http://schemas.microsoft.com/office/word/2010/wordprocessingDrawing" xmlns:wp="http://schemas.openxmlformats.org/drawingml/2006/wordprocessingDrawing" xmlns:w10="urn:schemas-microsoft-com:office:word" xmlns:w="http://schemas.openxmlformats.org/wordprocessingml/2006/main" xmlns:w14="http://schemas.microsoft.com/office/word/2010/wordml" xmlns:wpg="http://schemas.microsoft.com/office/word/2010/wordprocessingGroup" xmlns:wpi="http://schemas.microsoft.com/office/word/2010/wordprocessingInk" xmlns:wne="http://schemas.microsoft.com/office/word/2006/wordml" xmlns:wps="http://schemas.microsoft.com/office/word/2010/wordprocessingShape" mc:Ignorable="w14 wp14">
+<w:hdr xmlns:ve="http://schemas.openxmlformats.org/markup-compatibility/2006" xmlns:o="urn:schemas-microsoft-com:office:office" xmlns:r="http://schemas.openxmlformats.org/officeDocument/2006/relationships" xmlns:m="http://schemas.openxmlformats.org/officeDocument/2006/math" xmlns:v="urn:schemas-microsoft-com:vml" xmlns:wp="http://schemas.openxmlformats.org/drawingml/2006/wordprocessingDrawing" xmlns:w10="urn:schemas-microsoft-com:office:word" xmlns:w="http://schemas.openxmlformats.org/wordprocessingml/2006/main" xmlns:wne="http://schemas.microsoft.com/office/word/2006/wordml">
   <w:p>
     <w:pPr>
       <w:pStyle w:val="Encabezado"/>
@@ -15596,7 +18374,7 @@
 </file>
 
 <file path=word/header2.xml><?xml version="1.0" encoding="utf-8"?>
-<w:hdr xmlns:wpc="http://schemas.microsoft.com/office/word/2010/wordprocessingCanvas" xmlns:mc="http://schemas.openxmlformats.org/markup-compatibility/2006" xmlns:o="urn:schemas-microsoft-com:office:office" xmlns:r="http://schemas.openxmlformats.org/officeDocument/2006/relationships" xmlns:m="http://schemas.openxmlformats.org/officeDocument/2006/math" xmlns:v="urn:schemas-microsoft-com:vml" xmlns:wp14="http://schemas.microsoft.com/office/word/2010/wordprocessingDrawing" xmlns:wp="http://schemas.openxmlformats.org/drawingml/2006/wordprocessingDrawing" xmlns:w10="urn:schemas-microsoft-com:office:word" xmlns:w="http://schemas.openxmlformats.org/wordprocessingml/2006/main" xmlns:w14="http://schemas.microsoft.com/office/word/2010/wordml" xmlns:wpg="http://schemas.microsoft.com/office/word/2010/wordprocessingGroup" xmlns:wpi="http://schemas.microsoft.com/office/word/2010/wordprocessingInk" xmlns:wne="http://schemas.microsoft.com/office/word/2006/wordml" xmlns:wps="http://schemas.microsoft.com/office/word/2010/wordprocessingShape" mc:Ignorable="w14 wp14">
+<w:hdr xmlns:ve="http://schemas.openxmlformats.org/markup-compatibility/2006" xmlns:o="urn:schemas-microsoft-com:office:office" xmlns:r="http://schemas.openxmlformats.org/officeDocument/2006/relationships" xmlns:m="http://schemas.openxmlformats.org/officeDocument/2006/math" xmlns:v="urn:schemas-microsoft-com:vml" xmlns:wp="http://schemas.openxmlformats.org/drawingml/2006/wordprocessingDrawing" xmlns:w10="urn:schemas-microsoft-com:office:word" xmlns:w="http://schemas.openxmlformats.org/wordprocessingml/2006/main" xmlns:wne="http://schemas.microsoft.com/office/word/2006/wordml">
   <w:p>
     <w:pPr>
       <w:pStyle w:val="Encabezado"/>
@@ -15636,8 +18414,234 @@
 </file>
 
 <file path=word/numbering.xml><?xml version="1.0" encoding="utf-8"?>
-<w:numbering xmlns:wpc="http://schemas.microsoft.com/office/word/2010/wordprocessingCanvas" xmlns:mc="http://schemas.openxmlformats.org/markup-compatibility/2006" xmlns:o="urn:schemas-microsoft-com:office:office" xmlns:r="http://schemas.openxmlformats.org/officeDocument/2006/relationships" xmlns:m="http://schemas.openxmlformats.org/officeDocument/2006/math" xmlns:v="urn:schemas-microsoft-com:vml" xmlns:wp14="http://schemas.microsoft.com/office/word/2010/wordprocessingDrawing" xmlns:wp="http://schemas.openxmlformats.org/drawingml/2006/wordprocessingDrawing" xmlns:w10="urn:schemas-microsoft-com:office:word" xmlns:w="http://schemas.openxmlformats.org/wordprocessingml/2006/main" xmlns:w14="http://schemas.microsoft.com/office/word/2010/wordml" xmlns:wpg="http://schemas.microsoft.com/office/word/2010/wordprocessingGroup" xmlns:wpi="http://schemas.microsoft.com/office/word/2010/wordprocessingInk" xmlns:wne="http://schemas.microsoft.com/office/word/2006/wordml" xmlns:wps="http://schemas.microsoft.com/office/word/2010/wordprocessingShape" mc:Ignorable="w14 wp14">
+<w:numbering xmlns:ve="http://schemas.openxmlformats.org/markup-compatibility/2006" xmlns:o="urn:schemas-microsoft-com:office:office" xmlns:r="http://schemas.openxmlformats.org/officeDocument/2006/relationships" xmlns:m="http://schemas.openxmlformats.org/officeDocument/2006/math" xmlns:v="urn:schemas-microsoft-com:vml" xmlns:wp="http://schemas.openxmlformats.org/drawingml/2006/wordprocessingDrawing" xmlns:w10="urn:schemas-microsoft-com:office:word" xmlns:w="http://schemas.openxmlformats.org/wordprocessingml/2006/main" xmlns:wne="http://schemas.microsoft.com/office/word/2006/wordml">
   <w:abstractNum w:abstractNumId="0">
+    <w:nsid w:val="15202D0F"/>
+    <w:multiLevelType w:val="hybridMultilevel"/>
+    <w:tmpl w:val="0AF8518A"/>
+    <w:lvl w:ilvl="0" w:tplc="340A0001">
+      <w:start w:val="1"/>
+      <w:numFmt w:val="bullet"/>
+      <w:lvlText w:val=""/>
+      <w:lvlJc w:val="left"/>
+      <w:pPr>
+        <w:ind w:left="360" w:hanging="360"/>
+      </w:pPr>
+      <w:rPr>
+        <w:rFonts w:ascii="Symbol" w:hAnsi="Symbol" w:hint="default"/>
+      </w:rPr>
+    </w:lvl>
+    <w:lvl w:ilvl="1" w:tplc="340A0003" w:tentative="1">
+      <w:start w:val="1"/>
+      <w:numFmt w:val="bullet"/>
+      <w:lvlText w:val="o"/>
+      <w:lvlJc w:val="left"/>
+      <w:pPr>
+        <w:ind w:left="1080" w:hanging="360"/>
+      </w:pPr>
+      <w:rPr>
+        <w:rFonts w:ascii="Courier New" w:hAnsi="Courier New" w:cs="Courier New" w:hint="default"/>
+      </w:rPr>
+    </w:lvl>
+    <w:lvl w:ilvl="2" w:tplc="340A0005" w:tentative="1">
+      <w:start w:val="1"/>
+      <w:numFmt w:val="bullet"/>
+      <w:lvlText w:val=""/>
+      <w:lvlJc w:val="left"/>
+      <w:pPr>
+        <w:ind w:left="1800" w:hanging="360"/>
+      </w:pPr>
+      <w:rPr>
+        <w:rFonts w:ascii="Wingdings" w:hAnsi="Wingdings" w:hint="default"/>
+      </w:rPr>
+    </w:lvl>
+    <w:lvl w:ilvl="3" w:tplc="340A0001" w:tentative="1">
+      <w:start w:val="1"/>
+      <w:numFmt w:val="bullet"/>
+      <w:lvlText w:val=""/>
+      <w:lvlJc w:val="left"/>
+      <w:pPr>
+        <w:ind w:left="2520" w:hanging="360"/>
+      </w:pPr>
+      <w:rPr>
+        <w:rFonts w:ascii="Symbol" w:hAnsi="Symbol" w:hint="default"/>
+      </w:rPr>
+    </w:lvl>
+    <w:lvl w:ilvl="4" w:tplc="340A0003" w:tentative="1">
+      <w:start w:val="1"/>
+      <w:numFmt w:val="bullet"/>
+      <w:lvlText w:val="o"/>
+      <w:lvlJc w:val="left"/>
+      <w:pPr>
+        <w:ind w:left="3240" w:hanging="360"/>
+      </w:pPr>
+      <w:rPr>
+        <w:rFonts w:ascii="Courier New" w:hAnsi="Courier New" w:cs="Courier New" w:hint="default"/>
+      </w:rPr>
+    </w:lvl>
+    <w:lvl w:ilvl="5" w:tplc="340A0005" w:tentative="1">
+      <w:start w:val="1"/>
+      <w:numFmt w:val="bullet"/>
+      <w:lvlText w:val=""/>
+      <w:lvlJc w:val="left"/>
+      <w:pPr>
+        <w:ind w:left="3960" w:hanging="360"/>
+      </w:pPr>
+      <w:rPr>
+        <w:rFonts w:ascii="Wingdings" w:hAnsi="Wingdings" w:hint="default"/>
+      </w:rPr>
+    </w:lvl>
+    <w:lvl w:ilvl="6" w:tplc="340A0001" w:tentative="1">
+      <w:start w:val="1"/>
+      <w:numFmt w:val="bullet"/>
+      <w:lvlText w:val=""/>
+      <w:lvlJc w:val="left"/>
+      <w:pPr>
+        <w:ind w:left="4680" w:hanging="360"/>
+      </w:pPr>
+      <w:rPr>
+        <w:rFonts w:ascii="Symbol" w:hAnsi="Symbol" w:hint="default"/>
+      </w:rPr>
+    </w:lvl>
+    <w:lvl w:ilvl="7" w:tplc="340A0003" w:tentative="1">
+      <w:start w:val="1"/>
+      <w:numFmt w:val="bullet"/>
+      <w:lvlText w:val="o"/>
+      <w:lvlJc w:val="left"/>
+      <w:pPr>
+        <w:ind w:left="5400" w:hanging="360"/>
+      </w:pPr>
+      <w:rPr>
+        <w:rFonts w:ascii="Courier New" w:hAnsi="Courier New" w:cs="Courier New" w:hint="default"/>
+      </w:rPr>
+    </w:lvl>
+    <w:lvl w:ilvl="8" w:tplc="340A0005" w:tentative="1">
+      <w:start w:val="1"/>
+      <w:numFmt w:val="bullet"/>
+      <w:lvlText w:val=""/>
+      <w:lvlJc w:val="left"/>
+      <w:pPr>
+        <w:ind w:left="6120" w:hanging="360"/>
+      </w:pPr>
+      <w:rPr>
+        <w:rFonts w:ascii="Wingdings" w:hAnsi="Wingdings" w:hint="default"/>
+      </w:rPr>
+    </w:lvl>
+  </w:abstractNum>
+  <w:abstractNum w:abstractNumId="1">
+    <w:nsid w:val="1A432ABB"/>
+    <w:multiLevelType w:val="hybridMultilevel"/>
+    <w:tmpl w:val="015EF5DE"/>
+    <w:lvl w:ilvl="0" w:tplc="340A0001">
+      <w:start w:val="1"/>
+      <w:numFmt w:val="bullet"/>
+      <w:lvlText w:val=""/>
+      <w:lvlJc w:val="left"/>
+      <w:pPr>
+        <w:ind w:left="360" w:hanging="360"/>
+      </w:pPr>
+      <w:rPr>
+        <w:rFonts w:ascii="Symbol" w:hAnsi="Symbol" w:hint="default"/>
+      </w:rPr>
+    </w:lvl>
+    <w:lvl w:ilvl="1" w:tplc="340A0003" w:tentative="1">
+      <w:start w:val="1"/>
+      <w:numFmt w:val="bullet"/>
+      <w:lvlText w:val="o"/>
+      <w:lvlJc w:val="left"/>
+      <w:pPr>
+        <w:ind w:left="1080" w:hanging="360"/>
+      </w:pPr>
+      <w:rPr>
+        <w:rFonts w:ascii="Courier New" w:hAnsi="Courier New" w:cs="Courier New" w:hint="default"/>
+      </w:rPr>
+    </w:lvl>
+    <w:lvl w:ilvl="2" w:tplc="340A0005" w:tentative="1">
+      <w:start w:val="1"/>
+      <w:numFmt w:val="bullet"/>
+      <w:lvlText w:val=""/>
+      <w:lvlJc w:val="left"/>
+      <w:pPr>
+        <w:ind w:left="1800" w:hanging="360"/>
+      </w:pPr>
+      <w:rPr>
+        <w:rFonts w:ascii="Wingdings" w:hAnsi="Wingdings" w:hint="default"/>
+      </w:rPr>
+    </w:lvl>
+    <w:lvl w:ilvl="3" w:tplc="340A0001" w:tentative="1">
+      <w:start w:val="1"/>
+      <w:numFmt w:val="bullet"/>
+      <w:lvlText w:val=""/>
+      <w:lvlJc w:val="left"/>
+      <w:pPr>
+        <w:ind w:left="2520" w:hanging="360"/>
+      </w:pPr>
+      <w:rPr>
+        <w:rFonts w:ascii="Symbol" w:hAnsi="Symbol" w:hint="default"/>
+      </w:rPr>
+    </w:lvl>
+    <w:lvl w:ilvl="4" w:tplc="340A0003" w:tentative="1">
+      <w:start w:val="1"/>
+      <w:numFmt w:val="bullet"/>
+      <w:lvlText w:val="o"/>
+      <w:lvlJc w:val="left"/>
+      <w:pPr>
+        <w:ind w:left="3240" w:hanging="360"/>
+      </w:pPr>
+      <w:rPr>
+        <w:rFonts w:ascii="Courier New" w:hAnsi="Courier New" w:cs="Courier New" w:hint="default"/>
+      </w:rPr>
+    </w:lvl>
+    <w:lvl w:ilvl="5" w:tplc="340A0005" w:tentative="1">
+      <w:start w:val="1"/>
+      <w:numFmt w:val="bullet"/>
+      <w:lvlText w:val=""/>
+      <w:lvlJc w:val="left"/>
+      <w:pPr>
+        <w:ind w:left="3960" w:hanging="360"/>
+      </w:pPr>
+      <w:rPr>
+        <w:rFonts w:ascii="Wingdings" w:hAnsi="Wingdings" w:hint="default"/>
+      </w:rPr>
+    </w:lvl>
+    <w:lvl w:ilvl="6" w:tplc="340A0001" w:tentative="1">
+      <w:start w:val="1"/>
+      <w:numFmt w:val="bullet"/>
+      <w:lvlText w:val=""/>
+      <w:lvlJc w:val="left"/>
+      <w:pPr>
+        <w:ind w:left="4680" w:hanging="360"/>
+      </w:pPr>
+      <w:rPr>
+        <w:rFonts w:ascii="Symbol" w:hAnsi="Symbol" w:hint="default"/>
+      </w:rPr>
+    </w:lvl>
+    <w:lvl w:ilvl="7" w:tplc="340A0003" w:tentative="1">
+      <w:start w:val="1"/>
+      <w:numFmt w:val="bullet"/>
+      <w:lvlText w:val="o"/>
+      <w:lvlJc w:val="left"/>
+      <w:pPr>
+        <w:ind w:left="5400" w:hanging="360"/>
+      </w:pPr>
+      <w:rPr>
+        <w:rFonts w:ascii="Courier New" w:hAnsi="Courier New" w:cs="Courier New" w:hint="default"/>
+      </w:rPr>
+    </w:lvl>
+    <w:lvl w:ilvl="8" w:tplc="340A0005" w:tentative="1">
+      <w:start w:val="1"/>
+      <w:numFmt w:val="bullet"/>
+      <w:lvlText w:val=""/>
+      <w:lvlJc w:val="left"/>
+      <w:pPr>
+        <w:ind w:left="6120" w:hanging="360"/>
+      </w:pPr>
+      <w:rPr>
+        <w:rFonts w:ascii="Wingdings" w:hAnsi="Wingdings" w:hint="default"/>
+      </w:rPr>
+    </w:lvl>
+  </w:abstractNum>
+  <w:abstractNum w:abstractNumId="2">
     <w:nsid w:val="1CE66670"/>
     <w:multiLevelType w:val="hybridMultilevel"/>
     <w:tmpl w:val="F18655D6"/>
@@ -15726,7 +18730,120 @@
       </w:pPr>
     </w:lvl>
   </w:abstractNum>
-  <w:abstractNum w:abstractNumId="1">
+  <w:abstractNum w:abstractNumId="3">
+    <w:nsid w:val="22B4141E"/>
+    <w:multiLevelType w:val="hybridMultilevel"/>
+    <w:tmpl w:val="E2A8DE42"/>
+    <w:lvl w:ilvl="0" w:tplc="340A0001">
+      <w:start w:val="1"/>
+      <w:numFmt w:val="bullet"/>
+      <w:lvlText w:val=""/>
+      <w:lvlJc w:val="left"/>
+      <w:pPr>
+        <w:ind w:left="360" w:hanging="360"/>
+      </w:pPr>
+      <w:rPr>
+        <w:rFonts w:ascii="Symbol" w:hAnsi="Symbol" w:hint="default"/>
+      </w:rPr>
+    </w:lvl>
+    <w:lvl w:ilvl="1" w:tplc="340A0003" w:tentative="1">
+      <w:start w:val="1"/>
+      <w:numFmt w:val="bullet"/>
+      <w:lvlText w:val="o"/>
+      <w:lvlJc w:val="left"/>
+      <w:pPr>
+        <w:ind w:left="1080" w:hanging="360"/>
+      </w:pPr>
+      <w:rPr>
+        <w:rFonts w:ascii="Courier New" w:hAnsi="Courier New" w:cs="Courier New" w:hint="default"/>
+      </w:rPr>
+    </w:lvl>
+    <w:lvl w:ilvl="2" w:tplc="340A0005" w:tentative="1">
+      <w:start w:val="1"/>
+      <w:numFmt w:val="bullet"/>
+      <w:lvlText w:val=""/>
+      <w:lvlJc w:val="left"/>
+      <w:pPr>
+        <w:ind w:left="1800" w:hanging="360"/>
+      </w:pPr>
+      <w:rPr>
+        <w:rFonts w:ascii="Wingdings" w:hAnsi="Wingdings" w:hint="default"/>
+      </w:rPr>
+    </w:lvl>
+    <w:lvl w:ilvl="3" w:tplc="340A0001" w:tentative="1">
+      <w:start w:val="1"/>
+      <w:numFmt w:val="bullet"/>
+      <w:lvlText w:val=""/>
+      <w:lvlJc w:val="left"/>
+      <w:pPr>
+        <w:ind w:left="2520" w:hanging="360"/>
+      </w:pPr>
+      <w:rPr>
+        <w:rFonts w:ascii="Symbol" w:hAnsi="Symbol" w:hint="default"/>
+      </w:rPr>
+    </w:lvl>
+    <w:lvl w:ilvl="4" w:tplc="340A0003" w:tentative="1">
+      <w:start w:val="1"/>
+      <w:numFmt w:val="bullet"/>
+      <w:lvlText w:val="o"/>
+      <w:lvlJc w:val="left"/>
+      <w:pPr>
+        <w:ind w:left="3240" w:hanging="360"/>
+      </w:pPr>
+      <w:rPr>
+        <w:rFonts w:ascii="Courier New" w:hAnsi="Courier New" w:cs="Courier New" w:hint="default"/>
+      </w:rPr>
+    </w:lvl>
+    <w:lvl w:ilvl="5" w:tplc="340A0005" w:tentative="1">
+      <w:start w:val="1"/>
+      <w:numFmt w:val="bullet"/>
+      <w:lvlText w:val=""/>
+      <w:lvlJc w:val="left"/>
+      <w:pPr>
+        <w:ind w:left="3960" w:hanging="360"/>
+      </w:pPr>
+      <w:rPr>
+        <w:rFonts w:ascii="Wingdings" w:hAnsi="Wingdings" w:hint="default"/>
+      </w:rPr>
+    </w:lvl>
+    <w:lvl w:ilvl="6" w:tplc="340A0001" w:tentative="1">
+      <w:start w:val="1"/>
+      <w:numFmt w:val="bullet"/>
+      <w:lvlText w:val=""/>
+      <w:lvlJc w:val="left"/>
+      <w:pPr>
+        <w:ind w:left="4680" w:hanging="360"/>
+      </w:pPr>
+      <w:rPr>
+        <w:rFonts w:ascii="Symbol" w:hAnsi="Symbol" w:hint="default"/>
+      </w:rPr>
+    </w:lvl>
+    <w:lvl w:ilvl="7" w:tplc="340A0003" w:tentative="1">
+      <w:start w:val="1"/>
+      <w:numFmt w:val="bullet"/>
+      <w:lvlText w:val="o"/>
+      <w:lvlJc w:val="left"/>
+      <w:pPr>
+        <w:ind w:left="5400" w:hanging="360"/>
+      </w:pPr>
+      <w:rPr>
+        <w:rFonts w:ascii="Courier New" w:hAnsi="Courier New" w:cs="Courier New" w:hint="default"/>
+      </w:rPr>
+    </w:lvl>
+    <w:lvl w:ilvl="8" w:tplc="340A0005" w:tentative="1">
+      <w:start w:val="1"/>
+      <w:numFmt w:val="bullet"/>
+      <w:lvlText w:val=""/>
+      <w:lvlJc w:val="left"/>
+      <w:pPr>
+        <w:ind w:left="6120" w:hanging="360"/>
+      </w:pPr>
+      <w:rPr>
+        <w:rFonts w:ascii="Wingdings" w:hAnsi="Wingdings" w:hint="default"/>
+      </w:rPr>
+    </w:lvl>
+  </w:abstractNum>
+  <w:abstractNum w:abstractNumId="4">
     <w:nsid w:val="28D65505"/>
     <w:multiLevelType w:val="hybridMultilevel"/>
     <w:tmpl w:val="C8E6BE88"/>
@@ -15839,7 +18956,120 @@
       </w:rPr>
     </w:lvl>
   </w:abstractNum>
-  <w:abstractNum w:abstractNumId="2">
+  <w:abstractNum w:abstractNumId="5">
+    <w:nsid w:val="3D261593"/>
+    <w:multiLevelType w:val="hybridMultilevel"/>
+    <w:tmpl w:val="EB7A51DA"/>
+    <w:lvl w:ilvl="0" w:tplc="340A0001">
+      <w:start w:val="1"/>
+      <w:numFmt w:val="bullet"/>
+      <w:lvlText w:val=""/>
+      <w:lvlJc w:val="left"/>
+      <w:pPr>
+        <w:ind w:left="360" w:hanging="360"/>
+      </w:pPr>
+      <w:rPr>
+        <w:rFonts w:ascii="Symbol" w:hAnsi="Symbol" w:hint="default"/>
+      </w:rPr>
+    </w:lvl>
+    <w:lvl w:ilvl="1" w:tplc="340A0003" w:tentative="1">
+      <w:start w:val="1"/>
+      <w:numFmt w:val="bullet"/>
+      <w:lvlText w:val="o"/>
+      <w:lvlJc w:val="left"/>
+      <w:pPr>
+        <w:ind w:left="1080" w:hanging="360"/>
+      </w:pPr>
+      <w:rPr>
+        <w:rFonts w:ascii="Courier New" w:hAnsi="Courier New" w:cs="Courier New" w:hint="default"/>
+      </w:rPr>
+    </w:lvl>
+    <w:lvl w:ilvl="2" w:tplc="340A0005" w:tentative="1">
+      <w:start w:val="1"/>
+      <w:numFmt w:val="bullet"/>
+      <w:lvlText w:val=""/>
+      <w:lvlJc w:val="left"/>
+      <w:pPr>
+        <w:ind w:left="1800" w:hanging="360"/>
+      </w:pPr>
+      <w:rPr>
+        <w:rFonts w:ascii="Wingdings" w:hAnsi="Wingdings" w:hint="default"/>
+      </w:rPr>
+    </w:lvl>
+    <w:lvl w:ilvl="3" w:tplc="340A0001" w:tentative="1">
+      <w:start w:val="1"/>
+      <w:numFmt w:val="bullet"/>
+      <w:lvlText w:val=""/>
+      <w:lvlJc w:val="left"/>
+      <w:pPr>
+        <w:ind w:left="2520" w:hanging="360"/>
+      </w:pPr>
+      <w:rPr>
+        <w:rFonts w:ascii="Symbol" w:hAnsi="Symbol" w:hint="default"/>
+      </w:rPr>
+    </w:lvl>
+    <w:lvl w:ilvl="4" w:tplc="340A0003" w:tentative="1">
+      <w:start w:val="1"/>
+      <w:numFmt w:val="bullet"/>
+      <w:lvlText w:val="o"/>
+      <w:lvlJc w:val="left"/>
+      <w:pPr>
+        <w:ind w:left="3240" w:hanging="360"/>
+      </w:pPr>
+      <w:rPr>
+        <w:rFonts w:ascii="Courier New" w:hAnsi="Courier New" w:cs="Courier New" w:hint="default"/>
+      </w:rPr>
+    </w:lvl>
+    <w:lvl w:ilvl="5" w:tplc="340A0005" w:tentative="1">
+      <w:start w:val="1"/>
+      <w:numFmt w:val="bullet"/>
+      <w:lvlText w:val=""/>
+      <w:lvlJc w:val="left"/>
+      <w:pPr>
+        <w:ind w:left="3960" w:hanging="360"/>
+      </w:pPr>
+      <w:rPr>
+        <w:rFonts w:ascii="Wingdings" w:hAnsi="Wingdings" w:hint="default"/>
+      </w:rPr>
+    </w:lvl>
+    <w:lvl w:ilvl="6" w:tplc="340A0001" w:tentative="1">
+      <w:start w:val="1"/>
+      <w:numFmt w:val="bullet"/>
+      <w:lvlText w:val=""/>
+      <w:lvlJc w:val="left"/>
+      <w:pPr>
+        <w:ind w:left="4680" w:hanging="360"/>
+      </w:pPr>
+      <w:rPr>
+        <w:rFonts w:ascii="Symbol" w:hAnsi="Symbol" w:hint="default"/>
+      </w:rPr>
+    </w:lvl>
+    <w:lvl w:ilvl="7" w:tplc="340A0003" w:tentative="1">
+      <w:start w:val="1"/>
+      <w:numFmt w:val="bullet"/>
+      <w:lvlText w:val="o"/>
+      <w:lvlJc w:val="left"/>
+      <w:pPr>
+        <w:ind w:left="5400" w:hanging="360"/>
+      </w:pPr>
+      <w:rPr>
+        <w:rFonts w:ascii="Courier New" w:hAnsi="Courier New" w:cs="Courier New" w:hint="default"/>
+      </w:rPr>
+    </w:lvl>
+    <w:lvl w:ilvl="8" w:tplc="340A0005" w:tentative="1">
+      <w:start w:val="1"/>
+      <w:numFmt w:val="bullet"/>
+      <w:lvlText w:val=""/>
+      <w:lvlJc w:val="left"/>
+      <w:pPr>
+        <w:ind w:left="6120" w:hanging="360"/>
+      </w:pPr>
+      <w:rPr>
+        <w:rFonts w:ascii="Wingdings" w:hAnsi="Wingdings" w:hint="default"/>
+      </w:rPr>
+    </w:lvl>
+  </w:abstractNum>
+  <w:abstractNum w:abstractNumId="6">
     <w:nsid w:val="3E7E2CB5"/>
     <w:multiLevelType w:val="hybridMultilevel"/>
     <w:tmpl w:val="E00A8CF8"/>
@@ -15929,7 +19159,7 @@
       </w:pPr>
     </w:lvl>
   </w:abstractNum>
-  <w:abstractNum w:abstractNumId="3">
+  <w:abstractNum w:abstractNumId="7">
     <w:nsid w:val="3EA16230"/>
     <w:multiLevelType w:val="hybridMultilevel"/>
     <w:tmpl w:val="51885226"/>
@@ -16042,7 +19272,346 @@
       </w:rPr>
     </w:lvl>
   </w:abstractNum>
-  <w:abstractNum w:abstractNumId="4">
+  <w:abstractNum w:abstractNumId="8">
+    <w:nsid w:val="42A206CE"/>
+    <w:multiLevelType w:val="hybridMultilevel"/>
+    <w:tmpl w:val="8902A552"/>
+    <w:lvl w:ilvl="0" w:tplc="340A0001">
+      <w:start w:val="1"/>
+      <w:numFmt w:val="bullet"/>
+      <w:lvlText w:val=""/>
+      <w:lvlJc w:val="left"/>
+      <w:pPr>
+        <w:ind w:left="360" w:hanging="360"/>
+      </w:pPr>
+      <w:rPr>
+        <w:rFonts w:ascii="Symbol" w:hAnsi="Symbol" w:hint="default"/>
+      </w:rPr>
+    </w:lvl>
+    <w:lvl w:ilvl="1" w:tplc="340A0003" w:tentative="1">
+      <w:start w:val="1"/>
+      <w:numFmt w:val="bullet"/>
+      <w:lvlText w:val="o"/>
+      <w:lvlJc w:val="left"/>
+      <w:pPr>
+        <w:ind w:left="1080" w:hanging="360"/>
+      </w:pPr>
+      <w:rPr>
+        <w:rFonts w:ascii="Courier New" w:hAnsi="Courier New" w:cs="Courier New" w:hint="default"/>
+      </w:rPr>
+    </w:lvl>
+    <w:lvl w:ilvl="2" w:tplc="340A0005" w:tentative="1">
+      <w:start w:val="1"/>
+      <w:numFmt w:val="bullet"/>
+      <w:lvlText w:val=""/>
+      <w:lvlJc w:val="left"/>
+      <w:pPr>
+        <w:ind w:left="1800" w:hanging="360"/>
+      </w:pPr>
+      <w:rPr>
+        <w:rFonts w:ascii="Wingdings" w:hAnsi="Wingdings" w:hint="default"/>
+      </w:rPr>
+    </w:lvl>
+    <w:lvl w:ilvl="3" w:tplc="340A0001" w:tentative="1">
+      <w:start w:val="1"/>
+      <w:numFmt w:val="bullet"/>
+      <w:lvlText w:val=""/>
+      <w:lvlJc w:val="left"/>
+      <w:pPr>
+        <w:ind w:left="2520" w:hanging="360"/>
+      </w:pPr>
+      <w:rPr>
+        <w:rFonts w:ascii="Symbol" w:hAnsi="Symbol" w:hint="default"/>
+      </w:rPr>
+    </w:lvl>
+    <w:lvl w:ilvl="4" w:tplc="340A0003" w:tentative="1">
+      <w:start w:val="1"/>
+      <w:numFmt w:val="bullet"/>
+      <w:lvlText w:val="o"/>
+      <w:lvlJc w:val="left"/>
+      <w:pPr>
+        <w:ind w:left="3240" w:hanging="360"/>
+      </w:pPr>
+      <w:rPr>
+        <w:rFonts w:ascii="Courier New" w:hAnsi="Courier New" w:cs="Courier New" w:hint="default"/>
+      </w:rPr>
+    </w:lvl>
+    <w:lvl w:ilvl="5" w:tplc="340A0005" w:tentative="1">
+      <w:start w:val="1"/>
+      <w:numFmt w:val="bullet"/>
+      <w:lvlText w:val=""/>
+      <w:lvlJc w:val="left"/>
+      <w:pPr>
+        <w:ind w:left="3960" w:hanging="360"/>
+      </w:pPr>
+      <w:rPr>
+        <w:rFonts w:ascii="Wingdings" w:hAnsi="Wingdings" w:hint="default"/>
+      </w:rPr>
+    </w:lvl>
+    <w:lvl w:ilvl="6" w:tplc="340A0001" w:tentative="1">
+      <w:start w:val="1"/>
+      <w:numFmt w:val="bullet"/>
+      <w:lvlText w:val=""/>
+      <w:lvlJc w:val="left"/>
+      <w:pPr>
+        <w:ind w:left="4680" w:hanging="360"/>
+      </w:pPr>
+      <w:rPr>
+        <w:rFonts w:ascii="Symbol" w:hAnsi="Symbol" w:hint="default"/>
+      </w:rPr>
+    </w:lvl>
+    <w:lvl w:ilvl="7" w:tplc="340A0003" w:tentative="1">
+      <w:start w:val="1"/>
+      <w:numFmt w:val="bullet"/>
+      <w:lvlText w:val="o"/>
+      <w:lvlJc w:val="left"/>
+      <w:pPr>
+        <w:ind w:left="5400" w:hanging="360"/>
+      </w:pPr>
+      <w:rPr>
+        <w:rFonts w:ascii="Courier New" w:hAnsi="Courier New" w:cs="Courier New" w:hint="default"/>
+      </w:rPr>
+    </w:lvl>
+    <w:lvl w:ilvl="8" w:tplc="340A0005" w:tentative="1">
+      <w:start w:val="1"/>
+      <w:numFmt w:val="bullet"/>
+      <w:lvlText w:val=""/>
+      <w:lvlJc w:val="left"/>
+      <w:pPr>
+        <w:ind w:left="6120" w:hanging="360"/>
+      </w:pPr>
+      <w:rPr>
+        <w:rFonts w:ascii="Wingdings" w:hAnsi="Wingdings" w:hint="default"/>
+      </w:rPr>
+    </w:lvl>
+  </w:abstractNum>
+  <w:abstractNum w:abstractNumId="9">
+    <w:nsid w:val="4FD576F3"/>
+    <w:multiLevelType w:val="hybridMultilevel"/>
+    <w:tmpl w:val="21DEA69A"/>
+    <w:lvl w:ilvl="0" w:tplc="340A0001">
+      <w:start w:val="1"/>
+      <w:numFmt w:val="bullet"/>
+      <w:lvlText w:val=""/>
+      <w:lvlJc w:val="left"/>
+      <w:pPr>
+        <w:ind w:left="360" w:hanging="360"/>
+      </w:pPr>
+      <w:rPr>
+        <w:rFonts w:ascii="Symbol" w:hAnsi="Symbol" w:hint="default"/>
+      </w:rPr>
+    </w:lvl>
+    <w:lvl w:ilvl="1" w:tplc="340A0003" w:tentative="1">
+      <w:start w:val="1"/>
+      <w:numFmt w:val="bullet"/>
+      <w:lvlText w:val="o"/>
+      <w:lvlJc w:val="left"/>
+      <w:pPr>
+        <w:ind w:left="1080" w:hanging="360"/>
+      </w:pPr>
+      <w:rPr>
+        <w:rFonts w:ascii="Courier New" w:hAnsi="Courier New" w:cs="Courier New" w:hint="default"/>
+      </w:rPr>
+    </w:lvl>
+    <w:lvl w:ilvl="2" w:tplc="340A0005" w:tentative="1">
+      <w:start w:val="1"/>
+      <w:numFmt w:val="bullet"/>
+      <w:lvlText w:val=""/>
+      <w:lvlJc w:val="left"/>
+      <w:pPr>
+        <w:ind w:left="1800" w:hanging="360"/>
+      </w:pPr>
+      <w:rPr>
+        <w:rFonts w:ascii="Wingdings" w:hAnsi="Wingdings" w:hint="default"/>
+      </w:rPr>
+    </w:lvl>
+    <w:lvl w:ilvl="3" w:tplc="340A0001" w:tentative="1">
+      <w:start w:val="1"/>
+      <w:numFmt w:val="bullet"/>
+      <w:lvlText w:val=""/>
+      <w:lvlJc w:val="left"/>
+      <w:pPr>
+        <w:ind w:left="2520" w:hanging="360"/>
+      </w:pPr>
+      <w:rPr>
+        <w:rFonts w:ascii="Symbol" w:hAnsi="Symbol" w:hint="default"/>
+      </w:rPr>
+    </w:lvl>
+    <w:lvl w:ilvl="4" w:tplc="340A0003" w:tentative="1">
+      <w:start w:val="1"/>
+      <w:numFmt w:val="bullet"/>
+      <w:lvlText w:val="o"/>
+      <w:lvlJc w:val="left"/>
+      <w:pPr>
+        <w:ind w:left="3240" w:hanging="360"/>
+      </w:pPr>
+      <w:rPr>
+        <w:rFonts w:ascii="Courier New" w:hAnsi="Courier New" w:cs="Courier New" w:hint="default"/>
+      </w:rPr>
+    </w:lvl>
+    <w:lvl w:ilvl="5" w:tplc="340A0005" w:tentative="1">
+      <w:start w:val="1"/>
+      <w:numFmt w:val="bullet"/>
+      <w:lvlText w:val=""/>
+      <w:lvlJc w:val="left"/>
+      <w:pPr>
+        <w:ind w:left="3960" w:hanging="360"/>
+      </w:pPr>
+      <w:rPr>
+        <w:rFonts w:ascii="Wingdings" w:hAnsi="Wingdings" w:hint="default"/>
+      </w:rPr>
+    </w:lvl>
+    <w:lvl w:ilvl="6" w:tplc="340A0001" w:tentative="1">
+      <w:start w:val="1"/>
+      <w:numFmt w:val="bullet"/>
+      <w:lvlText w:val=""/>
+      <w:lvlJc w:val="left"/>
+      <w:pPr>
+        <w:ind w:left="4680" w:hanging="360"/>
+      </w:pPr>
+      <w:rPr>
+        <w:rFonts w:ascii="Symbol" w:hAnsi="Symbol" w:hint="default"/>
+      </w:rPr>
+    </w:lvl>
+    <w:lvl w:ilvl="7" w:tplc="340A0003" w:tentative="1">
+      <w:start w:val="1"/>
+      <w:numFmt w:val="bullet"/>
+      <w:lvlText w:val="o"/>
+      <w:lvlJc w:val="left"/>
+      <w:pPr>
+        <w:ind w:left="5400" w:hanging="360"/>
+      </w:pPr>
+      <w:rPr>
+        <w:rFonts w:ascii="Courier New" w:hAnsi="Courier New" w:cs="Courier New" w:hint="default"/>
+      </w:rPr>
+    </w:lvl>
+    <w:lvl w:ilvl="8" w:tplc="340A0005" w:tentative="1">
+      <w:start w:val="1"/>
+      <w:numFmt w:val="bullet"/>
+      <w:lvlText w:val=""/>
+      <w:lvlJc w:val="left"/>
+      <w:pPr>
+        <w:ind w:left="6120" w:hanging="360"/>
+      </w:pPr>
+      <w:rPr>
+        <w:rFonts w:ascii="Wingdings" w:hAnsi="Wingdings" w:hint="default"/>
+      </w:rPr>
+    </w:lvl>
+  </w:abstractNum>
+  <w:abstractNum w:abstractNumId="10">
+    <w:nsid w:val="524E3679"/>
+    <w:multiLevelType w:val="hybridMultilevel"/>
+    <w:tmpl w:val="3C086AAC"/>
+    <w:lvl w:ilvl="0" w:tplc="340A0001">
+      <w:start w:val="1"/>
+      <w:numFmt w:val="bullet"/>
+      <w:lvlText w:val=""/>
+      <w:lvlJc w:val="left"/>
+      <w:pPr>
+        <w:ind w:left="360" w:hanging="360"/>
+      </w:pPr>
+      <w:rPr>
+        <w:rFonts w:ascii="Symbol" w:hAnsi="Symbol" w:hint="default"/>
+      </w:rPr>
+    </w:lvl>
+    <w:lvl w:ilvl="1" w:tplc="340A0003" w:tentative="1">
+      <w:start w:val="1"/>
+      <w:numFmt w:val="bullet"/>
+      <w:lvlText w:val="o"/>
+      <w:lvlJc w:val="left"/>
+      <w:pPr>
+        <w:ind w:left="1080" w:hanging="360"/>
+      </w:pPr>
+      <w:rPr>
+        <w:rFonts w:ascii="Courier New" w:hAnsi="Courier New" w:cs="Courier New" w:hint="default"/>
+      </w:rPr>
+    </w:lvl>
+    <w:lvl w:ilvl="2" w:tplc="340A0005" w:tentative="1">
+      <w:start w:val="1"/>
+      <w:numFmt w:val="bullet"/>
+      <w:lvlText w:val=""/>
+      <w:lvlJc w:val="left"/>
+      <w:pPr>
+        <w:ind w:left="1800" w:hanging="360"/>
+      </w:pPr>
+      <w:rPr>
+        <w:rFonts w:ascii="Wingdings" w:hAnsi="Wingdings" w:hint="default"/>
+      </w:rPr>
+    </w:lvl>
+    <w:lvl w:ilvl="3" w:tplc="340A0001" w:tentative="1">
+      <w:start w:val="1"/>
+      <w:numFmt w:val="bullet"/>
+      <w:lvlText w:val=""/>
+      <w:lvlJc w:val="left"/>
+      <w:pPr>
+        <w:ind w:left="2520" w:hanging="360"/>
+      </w:pPr>
+      <w:rPr>
+        <w:rFonts w:ascii="Symbol" w:hAnsi="Symbol" w:hint="default"/>
+      </w:rPr>
+    </w:lvl>
+    <w:lvl w:ilvl="4" w:tplc="340A0003" w:tentative="1">
+      <w:start w:val="1"/>
+      <w:numFmt w:val="bullet"/>
+      <w:lvlText w:val="o"/>
+      <w:lvlJc w:val="left"/>
+      <w:pPr>
+        <w:ind w:left="3240" w:hanging="360"/>
+      </w:pPr>
+      <w:rPr>
+        <w:rFonts w:ascii="Courier New" w:hAnsi="Courier New" w:cs="Courier New" w:hint="default"/>
+      </w:rPr>
+    </w:lvl>
+    <w:lvl w:ilvl="5" w:tplc="340A0005" w:tentative="1">
+      <w:start w:val="1"/>
+      <w:numFmt w:val="bullet"/>
+      <w:lvlText w:val=""/>
+      <w:lvlJc w:val="left"/>
+      <w:pPr>
+        <w:ind w:left="3960" w:hanging="360"/>
+      </w:pPr>
+      <w:rPr>
+        <w:rFonts w:ascii="Wingdings" w:hAnsi="Wingdings" w:hint="default"/>
+      </w:rPr>
+    </w:lvl>
+    <w:lvl w:ilvl="6" w:tplc="340A0001" w:tentative="1">
+      <w:start w:val="1"/>
+      <w:numFmt w:val="bullet"/>
+      <w:lvlText w:val=""/>
+      <w:lvlJc w:val="left"/>
+      <w:pPr>
+        <w:ind w:left="4680" w:hanging="360"/>
+      </w:pPr>
+      <w:rPr>
+        <w:rFonts w:ascii="Symbol" w:hAnsi="Symbol" w:hint="default"/>
+      </w:rPr>
+    </w:lvl>
+    <w:lvl w:ilvl="7" w:tplc="340A0003" w:tentative="1">
+      <w:start w:val="1"/>
+      <w:numFmt w:val="bullet"/>
+      <w:lvlText w:val="o"/>
+      <w:lvlJc w:val="left"/>
+      <w:pPr>
+        <w:ind w:left="5400" w:hanging="360"/>
+      </w:pPr>
+      <w:rPr>
+        <w:rFonts w:ascii="Courier New" w:hAnsi="Courier New" w:cs="Courier New" w:hint="default"/>
+      </w:rPr>
+    </w:lvl>
+    <w:lvl w:ilvl="8" w:tplc="340A0005" w:tentative="1">
+      <w:start w:val="1"/>
+      <w:numFmt w:val="bullet"/>
+      <w:lvlText w:val=""/>
+      <w:lvlJc w:val="left"/>
+      <w:pPr>
+        <w:ind w:left="6120" w:hanging="360"/>
+      </w:pPr>
+      <w:rPr>
+        <w:rFonts w:ascii="Wingdings" w:hAnsi="Wingdings" w:hint="default"/>
+      </w:rPr>
+    </w:lvl>
+  </w:abstractNum>
+  <w:abstractNum w:abstractNumId="11">
     <w:nsid w:val="63E05282"/>
     <w:multiLevelType w:val="hybridMultilevel"/>
     <w:tmpl w:val="3B9A08C0"/>
@@ -16153,7 +19722,7 @@
       </w:rPr>
     </w:lvl>
   </w:abstractNum>
-  <w:abstractNum w:abstractNumId="5">
+  <w:abstractNum w:abstractNumId="12">
     <w:nsid w:val="652C22A8"/>
     <w:multiLevelType w:val="hybridMultilevel"/>
     <w:tmpl w:val="90908AAA"/>
@@ -16242,7 +19811,7 @@
       </w:pPr>
     </w:lvl>
   </w:abstractNum>
-  <w:abstractNum w:abstractNumId="6">
+  <w:abstractNum w:abstractNumId="13">
     <w:nsid w:val="6CF00102"/>
     <w:multiLevelType w:val="multilevel"/>
     <w:tmpl w:val="EDB02FCA"/>
@@ -16336,16 +19905,162 @@
       </w:pPr>
     </w:lvl>
   </w:abstractNum>
+  <w:abstractNum w:abstractNumId="14">
+    <w:nsid w:val="74B104B0"/>
+    <w:multiLevelType w:val="hybridMultilevel"/>
+    <w:tmpl w:val="E8CEC314"/>
+    <w:lvl w:ilvl="0" w:tplc="340A0001">
+      <w:start w:val="1"/>
+      <w:numFmt w:val="bullet"/>
+      <w:lvlText w:val=""/>
+      <w:lvlJc w:val="left"/>
+      <w:pPr>
+        <w:ind w:left="360" w:hanging="360"/>
+      </w:pPr>
+      <w:rPr>
+        <w:rFonts w:ascii="Symbol" w:hAnsi="Symbol" w:hint="default"/>
+      </w:rPr>
+    </w:lvl>
+    <w:lvl w:ilvl="1" w:tplc="340A0003" w:tentative="1">
+      <w:start w:val="1"/>
+      <w:numFmt w:val="bullet"/>
+      <w:lvlText w:val="o"/>
+      <w:lvlJc w:val="left"/>
+      <w:pPr>
+        <w:ind w:left="1080" w:hanging="360"/>
+      </w:pPr>
+      <w:rPr>
+        <w:rFonts w:ascii="Courier New" w:hAnsi="Courier New" w:cs="Courier New" w:hint="default"/>
+      </w:rPr>
+    </w:lvl>
+    <w:lvl w:ilvl="2" w:tplc="340A0005" w:tentative="1">
+      <w:start w:val="1"/>
+      <w:numFmt w:val="bullet"/>
+      <w:lvlText w:val=""/>
+      <w:lvlJc w:val="left"/>
+      <w:pPr>
+        <w:ind w:left="1800" w:hanging="360"/>
+      </w:pPr>
+      <w:rPr>
+        <w:rFonts w:ascii="Wingdings" w:hAnsi="Wingdings" w:hint="default"/>
+      </w:rPr>
+    </w:lvl>
+    <w:lvl w:ilvl="3" w:tplc="340A0001" w:tentative="1">
+      <w:start w:val="1"/>
+      <w:numFmt w:val="bullet"/>
+      <w:lvlText w:val=""/>
+      <w:lvlJc w:val="left"/>
+      <w:pPr>
+        <w:ind w:left="2520" w:hanging="360"/>
+      </w:pPr>
+      <w:rPr>
+        <w:rFonts w:ascii="Symbol" w:hAnsi="Symbol" w:hint="default"/>
+      </w:rPr>
+    </w:lvl>
+    <w:lvl w:ilvl="4" w:tplc="340A0003" w:tentative="1">
+      <w:start w:val="1"/>
+      <w:numFmt w:val="bullet"/>
+      <w:lvlText w:val="o"/>
+      <w:lvlJc w:val="left"/>
+      <w:pPr>
+        <w:ind w:left="3240" w:hanging="360"/>
+      </w:pPr>
+      <w:rPr>
+        <w:rFonts w:ascii="Courier New" w:hAnsi="Courier New" w:cs="Courier New" w:hint="default"/>
+      </w:rPr>
+    </w:lvl>
+    <w:lvl w:ilvl="5" w:tplc="340A0005" w:tentative="1">
+      <w:start w:val="1"/>
+      <w:numFmt w:val="bullet"/>
+      <w:lvlText w:val=""/>
+      <w:lvlJc w:val="left"/>
+      <w:pPr>
+        <w:ind w:left="3960" w:hanging="360"/>
+      </w:pPr>
+      <w:rPr>
+        <w:rFonts w:ascii="Wingdings" w:hAnsi="Wingdings" w:hint="default"/>
+      </w:rPr>
+    </w:lvl>
+    <w:lvl w:ilvl="6" w:tplc="340A0001" w:tentative="1">
+      <w:start w:val="1"/>
+      <w:numFmt w:val="bullet"/>
+      <w:lvlText w:val=""/>
+      <w:lvlJc w:val="left"/>
+      <w:pPr>
+        <w:ind w:left="4680" w:hanging="360"/>
+      </w:pPr>
+      <w:rPr>
+        <w:rFonts w:ascii="Symbol" w:hAnsi="Symbol" w:hint="default"/>
+      </w:rPr>
+    </w:lvl>
+    <w:lvl w:ilvl="7" w:tplc="340A0003" w:tentative="1">
+      <w:start w:val="1"/>
+      <w:numFmt w:val="bullet"/>
+      <w:lvlText w:val="o"/>
+      <w:lvlJc w:val="left"/>
+      <w:pPr>
+        <w:ind w:left="5400" w:hanging="360"/>
+      </w:pPr>
+      <w:rPr>
+        <w:rFonts w:ascii="Courier New" w:hAnsi="Courier New" w:cs="Courier New" w:hint="default"/>
+      </w:rPr>
+    </w:lvl>
+    <w:lvl w:ilvl="8" w:tplc="340A0005" w:tentative="1">
+      <w:start w:val="1"/>
+      <w:numFmt w:val="bullet"/>
+      <w:lvlText w:val=""/>
+      <w:lvlJc w:val="left"/>
+      <w:pPr>
+        <w:ind w:left="6120" w:hanging="360"/>
+      </w:pPr>
+      <w:rPr>
+        <w:rFonts w:ascii="Wingdings" w:hAnsi="Wingdings" w:hint="default"/>
+      </w:rPr>
+    </w:lvl>
+  </w:abstractNum>
   <w:num w:numId="1">
+    <w:abstractNumId w:val="6"/>
+  </w:num>
+  <w:num w:numId="2">
+    <w:abstractNumId w:val="11"/>
+  </w:num>
+  <w:num w:numId="3">
     <w:abstractNumId w:val="2"/>
   </w:num>
-  <w:num w:numId="2">
-    <w:abstractNumId w:val="4"/>
+  <w:num w:numId="4">
+    <w:abstractNumId w:val="13"/>
+    <w:lvlOverride w:ilvl="0">
+      <w:startOverride w:val="1"/>
+    </w:lvlOverride>
+    <w:lvlOverride w:ilvl="1">
+      <w:startOverride w:val="1"/>
+    </w:lvlOverride>
+    <w:lvlOverride w:ilvl="2">
+      <w:startOverride w:val="1"/>
+    </w:lvlOverride>
+    <w:lvlOverride w:ilvl="3">
+      <w:startOverride w:val="1"/>
+    </w:lvlOverride>
+    <w:lvlOverride w:ilvl="4">
+      <w:startOverride w:val="1"/>
+    </w:lvlOverride>
+    <w:lvlOverride w:ilvl="5">
+      <w:startOverride w:val="1"/>
+    </w:lvlOverride>
+    <w:lvlOverride w:ilvl="6">
+      <w:startOverride w:val="1"/>
+    </w:lvlOverride>
+    <w:lvlOverride w:ilvl="7">
+      <w:startOverride w:val="1"/>
+    </w:lvlOverride>
+    <w:lvlOverride w:ilvl="8">
+      <w:startOverride w:val="1"/>
+    </w:lvlOverride>
   </w:num>
-  <w:num w:numId="3">
-    <w:abstractNumId w:val="0"/>
+  <w:num w:numId="5">
+    <w:abstractNumId w:val="7"/>
   </w:num>
-  <w:num w:numId="4">
+  <w:num w:numId="6">
     <w:abstractNumId w:val="6"/>
     <w:lvlOverride w:ilvl="0">
       <w:startOverride w:val="1"/>
@@ -16375,62 +20090,11 @@
       <w:startOverride w:val="1"/>
     </w:lvlOverride>
   </w:num>
-  <w:num w:numId="5">
-    <w:abstractNumId w:val="3"/>
-    <w:lvlOverride w:ilvl="0"/>
-    <w:lvlOverride w:ilvl="1"/>
-    <w:lvlOverride w:ilvl="2"/>
-    <w:lvlOverride w:ilvl="3"/>
-    <w:lvlOverride w:ilvl="4"/>
-    <w:lvlOverride w:ilvl="5"/>
-    <w:lvlOverride w:ilvl="6"/>
-    <w:lvlOverride w:ilvl="7"/>
-    <w:lvlOverride w:ilvl="8"/>
-  </w:num>
-  <w:num w:numId="6">
-    <w:abstractNumId w:val="2"/>
-    <w:lvlOverride w:ilvl="0">
-      <w:startOverride w:val="1"/>
-    </w:lvlOverride>
-    <w:lvlOverride w:ilvl="1">
-      <w:startOverride w:val="1"/>
-    </w:lvlOverride>
-    <w:lvlOverride w:ilvl="2">
-      <w:startOverride w:val="1"/>
-    </w:lvlOverride>
-    <w:lvlOverride w:ilvl="3">
-      <w:startOverride w:val="1"/>
-    </w:lvlOverride>
-    <w:lvlOverride w:ilvl="4">
-      <w:startOverride w:val="1"/>
-    </w:lvlOverride>
-    <w:lvlOverride w:ilvl="5">
-      <w:startOverride w:val="1"/>
-    </w:lvlOverride>
-    <w:lvlOverride w:ilvl="6">
-      <w:startOverride w:val="1"/>
-    </w:lvlOverride>
-    <w:lvlOverride w:ilvl="7">
-      <w:startOverride w:val="1"/>
-    </w:lvlOverride>
-    <w:lvlOverride w:ilvl="8">
-      <w:startOverride w:val="1"/>
-    </w:lvlOverride>
-  </w:num>
   <w:num w:numId="7">
-    <w:abstractNumId w:val="1"/>
-    <w:lvlOverride w:ilvl="0"/>
-    <w:lvlOverride w:ilvl="1"/>
-    <w:lvlOverride w:ilvl="2"/>
-    <w:lvlOverride w:ilvl="3"/>
-    <w:lvlOverride w:ilvl="4"/>
-    <w:lvlOverride w:ilvl="5"/>
-    <w:lvlOverride w:ilvl="6"/>
-    <w:lvlOverride w:ilvl="7"/>
-    <w:lvlOverride w:ilvl="8"/>
+    <w:abstractNumId w:val="4"/>
   </w:num>
   <w:num w:numId="8">
-    <w:abstractNumId w:val="5"/>
+    <w:abstractNumId w:val="12"/>
     <w:lvlOverride w:ilvl="0"/>
     <w:lvlOverride w:ilvl="1">
       <w:startOverride w:val="1"/>
@@ -16458,22 +20122,37 @@
     </w:lvlOverride>
   </w:num>
   <w:num w:numId="9">
-    <w:abstractNumId w:val="4"/>
-    <w:lvlOverride w:ilvl="0"/>
-    <w:lvlOverride w:ilvl="1"/>
-    <w:lvlOverride w:ilvl="2"/>
-    <w:lvlOverride w:ilvl="3"/>
-    <w:lvlOverride w:ilvl="4"/>
-    <w:lvlOverride w:ilvl="5"/>
-    <w:lvlOverride w:ilvl="6"/>
-    <w:lvlOverride w:ilvl="7"/>
-    <w:lvlOverride w:ilvl="8"/>
+    <w:abstractNumId w:val="11"/>
+  </w:num>
+  <w:num w:numId="10">
+    <w:abstractNumId w:val="8"/>
+  </w:num>
+  <w:num w:numId="11">
+    <w:abstractNumId w:val="14"/>
+  </w:num>
+  <w:num w:numId="12">
+    <w:abstractNumId w:val="1"/>
+  </w:num>
+  <w:num w:numId="13">
+    <w:abstractNumId w:val="0"/>
+  </w:num>
+  <w:num w:numId="14">
+    <w:abstractNumId w:val="5"/>
+  </w:num>
+  <w:num w:numId="15">
+    <w:abstractNumId w:val="3"/>
+  </w:num>
+  <w:num w:numId="16">
+    <w:abstractNumId w:val="10"/>
+  </w:num>
+  <w:num w:numId="17">
+    <w:abstractNumId w:val="9"/>
   </w:num>
 </w:numbering>
 </file>
 
 <file path=word/styles.xml><?xml version="1.0" encoding="utf-8"?>
-<w:styles xmlns:mc="http://schemas.openxmlformats.org/markup-compatibility/2006" xmlns:r="http://schemas.openxmlformats.org/officeDocument/2006/relationships" xmlns:w="http://schemas.openxmlformats.org/wordprocessingml/2006/main" xmlns:w14="http://schemas.microsoft.com/office/word/2010/wordml" mc:Ignorable="w14">
+<w:styles xmlns:r="http://schemas.openxmlformats.org/officeDocument/2006/relationships" xmlns:w="http://schemas.openxmlformats.org/wordprocessingml/2006/main">
   <w:docDefaults>
     <w:rPrDefault>
       <w:rPr>
@@ -16539,7 +20218,7 @@
     <w:lsdException w:name="Medium Shading 2 Accent 1" w:semiHidden="0" w:uiPriority="64" w:unhideWhenUsed="0"/>
     <w:lsdException w:name="Medium List 1 Accent 1" w:semiHidden="0" w:uiPriority="65" w:unhideWhenUsed="0"/>
     <w:lsdException w:name="Revision" w:unhideWhenUsed="0"/>
-    <w:lsdException w:name="List Paragraph" w:semiHidden="0" w:uiPriority="0" w:unhideWhenUsed="0" w:qFormat="1"/>
+    <w:lsdException w:name="List Paragraph" w:semiHidden="0" w:uiPriority="34" w:unhideWhenUsed="0" w:qFormat="1"/>
     <w:lsdException w:name="Quote" w:semiHidden="0" w:uiPriority="29" w:unhideWhenUsed="0" w:qFormat="1"/>
     <w:lsdException w:name="Intense Quote" w:semiHidden="0" w:uiPriority="30" w:unhideWhenUsed="0" w:qFormat="1"/>
     <w:lsdException w:name="Medium List 2 Accent 1" w:semiHidden="0" w:uiPriority="66" w:unhideWhenUsed="0"/>
@@ -16631,6 +20310,7 @@
   <w:style w:type="paragraph" w:default="1" w:styleId="Normal">
     <w:name w:val="Normal"/>
     <w:qFormat/>
+    <w:rsid w:val="0042764C"/>
   </w:style>
   <w:style w:type="paragraph" w:styleId="Ttulo1">
     <w:name w:val="heading 1"/>
@@ -16712,6 +20392,7 @@
     <w:uiPriority w:val="99"/>
     <w:semiHidden/>
     <w:unhideWhenUsed/>
+    <w:qFormat/>
     <w:tblPr>
       <w:tblInd w:w="0" w:type="dxa"/>
       <w:tblCellMar>
@@ -16903,6 +20584,7 @@
   <w:style w:type="paragraph" w:styleId="Prrafodelista">
     <w:name w:val="List Paragraph"/>
     <w:basedOn w:val="Normal"/>
+    <w:uiPriority w:val="34"/>
     <w:qFormat/>
     <w:rsid w:val="00C37FEE"/>
     <w:pPr>

</xml_diff>

<commit_message>
Actualización informe - descripción de la organizacion
</commit_message>
<xml_diff>
--- a/Informe 1 Proyecto2 .docx
+++ b/Informe 1 Proyecto2 .docx
@@ -2796,22 +2796,176 @@
         </w:rPr>
         <w:t>Dicho lo anterior se espera que la base de este proyecto permita su implementación en serie en distintas empresas del área de la odontología a nivel nacional.</w:t>
       </w:r>
+      <w:bookmarkStart w:id="4" w:name="_Toc392675813"/>
+      <w:bookmarkStart w:id="5" w:name="_Toc397470906"/>
     </w:p>
     <w:p>
       <w:pPr>
-        <w:pStyle w:val="Ttulo1"/>
+        <w:rPr>
+          <w:rFonts w:asciiTheme="majorHAnsi" w:eastAsia="Calibri" w:hAnsiTheme="majorHAnsi" w:cstheme="majorBidi"/>
+          <w:b/>
+          <w:bCs/>
+          <w:color w:val="365F91" w:themeColor="accent1" w:themeShade="BF"/>
+          <w:sz w:val="28"/>
+          <w:szCs w:val="28"/>
+          <w:lang w:eastAsia="en-US"/>
+        </w:rPr>
+      </w:pPr>
+      <w:r>
         <w:rPr>
           <w:rFonts w:eastAsia="Calibri"/>
           <w:lang w:eastAsia="en-US"/>
         </w:rPr>
-      </w:pPr>
-      <w:bookmarkStart w:id="4" w:name="_Toc392675813"/>
-      <w:bookmarkStart w:id="5" w:name="_Toc397470906"/>
-      <w:r>
+        <w:br w:type="page"/>
+      </w:r>
+    </w:p>
+    <w:p>
+      <w:pPr>
+        <w:pStyle w:val="Ttulo1"/>
         <w:rPr>
           <w:rFonts w:eastAsia="Calibri"/>
           <w:lang w:eastAsia="en-US"/>
         </w:rPr>
+      </w:pPr>
+      <w:r>
+        <w:rPr>
+          <w:rFonts w:eastAsia="Calibri"/>
+          <w:lang w:eastAsia="en-US"/>
+        </w:rPr>
+        <w:lastRenderedPageBreak/>
+        <w:t>Descripción de la organización</w:t>
+      </w:r>
+      <w:bookmarkStart w:id="6" w:name="_Toc392675806"/>
+    </w:p>
+    <w:p>
+      <w:pPr>
+        <w:pStyle w:val="Ttulo2"/>
+      </w:pPr>
+      <w:r>
+        <w:t>Generalidades</w:t>
+      </w:r>
+      <w:bookmarkEnd w:id="6"/>
+      <w:r>
+        <w:br/>
+      </w:r>
+    </w:p>
+    <w:p>
+      <w:r>
+        <w:t>La Finalidad del centro odontológico Dentomax es prestar un servicio acorde con los estándares actuales en el manejo de las diferentes enfermedades dentales. La Clínica Dentomax es creada, dirigida y conformada por profesionales de la odontología egresados de la prestigiosa Universidad de Concepción, que abarcan todas las especialidades y nuevas técnicas odontológicas, para ofrecerle a nuestros pacientes un atención de muy alto nivel profesional y humano.</w:t>
+      </w:r>
+    </w:p>
+    <w:p>
+      <w:pPr>
+        <w:pStyle w:val="Ttulo2"/>
+        <w:rPr>
+          <w:rFonts w:ascii="Arial" w:hAnsi="Arial" w:cs="Arial"/>
+        </w:rPr>
+      </w:pPr>
+      <w:r>
+        <w:t>Organigrama</w:t>
+      </w:r>
+      <w:r>
+        <w:br/>
+      </w:r>
+    </w:p>
+    <w:p>
+      <w:r>
+        <w:t>A continuación se incluye el organigrama de la empresa con los usuarios que interactuarán con el sistema; los usuarios que no tienen acceso a éste no han sido incluidos:</w:t>
+      </w:r>
+    </w:p>
+    <w:p>
+      <w:pPr>
+        <w:spacing w:line="360" w:lineRule="auto"/>
+        <w:rPr>
+          <w:rFonts w:ascii="Arial" w:hAnsi="Arial" w:cs="Arial"/>
+          <w:b/>
+        </w:rPr>
+      </w:pPr>
+      <w:r>
+        <w:rPr>
+          <w:rFonts w:ascii="Arial" w:hAnsi="Arial" w:cs="Arial"/>
+          <w:noProof/>
+        </w:rPr>
+        <w:drawing>
+          <wp:inline distT="0" distB="0" distL="0" distR="0">
+            <wp:extent cx="5612130" cy="2349684"/>
+            <wp:effectExtent l="0" t="0" r="0" b="0"/>
+            <wp:docPr id="5" name="Diagrama 1"/>
+            <wp:cNvGraphicFramePr/>
+            <a:graphic xmlns:a="http://schemas.openxmlformats.org/drawingml/2006/main">
+              <a:graphicData uri="http://schemas.openxmlformats.org/drawingml/2006/diagram">
+                <dgm:relIds xmlns:dgm="http://schemas.openxmlformats.org/drawingml/2006/diagram" xmlns:r="http://schemas.openxmlformats.org/officeDocument/2006/relationships" r:dm="rId8" r:lo="rId9" r:qs="rId10" r:cs="rId11"/>
+              </a:graphicData>
+            </a:graphic>
+          </wp:inline>
+        </w:drawing>
+      </w:r>
+      <w:bookmarkStart w:id="7" w:name="_Toc392675810"/>
+      <w:r>
+        <w:rPr>
+          <w:rStyle w:val="Ttulo2Car"/>
+        </w:rPr>
+        <w:t>Misión</w:t>
+      </w:r>
+      <w:bookmarkEnd w:id="7"/>
+    </w:p>
+    <w:p>
+      <w:r>
+        <w:t>Brindar una atención especializada y servicios integrales para resolver eficazmente los problemas de salud oral de nuestros pacientes, esto lo lograremos con la más alta tecnología en equipos y materiales dentales, sin descuidar que siempre buscaremos el vínculo personas del dentista familiar.</w:t>
+      </w:r>
+      <w:bookmarkStart w:id="8" w:name="_Toc392675811"/>
+    </w:p>
+    <w:p>
+      <w:pPr>
+        <w:pStyle w:val="Ttulo2"/>
+      </w:pPr>
+      <w:r>
+        <w:t>Visión</w:t>
+      </w:r>
+      <w:bookmarkEnd w:id="8"/>
+      <w:r>
+        <w:br/>
+      </w:r>
+    </w:p>
+    <w:p>
+      <w:r>
+        <w:t>Lograr ser una de las grandes clínicas consolidadas de la región con la más avanzada tecnología y especialistas que reúnan las competencias para lograr satisfacer al máximo las exigencias de nuestros pacientes, sin olvidar de movernos transversalmente en el tipo de pacientes que frecuenten nuestra clínica.</w:t>
+      </w:r>
+    </w:p>
+    <w:p>
+      <w:pPr>
+        <w:rPr>
+          <w:rFonts w:asciiTheme="majorHAnsi" w:eastAsia="Calibri" w:hAnsiTheme="majorHAnsi" w:cstheme="majorBidi"/>
+          <w:b/>
+          <w:bCs/>
+          <w:color w:val="365F91" w:themeColor="accent1" w:themeShade="BF"/>
+          <w:sz w:val="28"/>
+          <w:szCs w:val="28"/>
+          <w:lang w:eastAsia="en-US"/>
+        </w:rPr>
+      </w:pPr>
+      <w:r>
+        <w:rPr>
+          <w:rFonts w:eastAsia="Calibri"/>
+          <w:lang w:eastAsia="en-US"/>
+        </w:rPr>
+        <w:br w:type="page"/>
+      </w:r>
+    </w:p>
+    <w:p>
+      <w:pPr>
+        <w:pStyle w:val="Ttulo1"/>
+        <w:rPr>
+          <w:rFonts w:eastAsia="Calibri"/>
+          <w:lang w:eastAsia="en-US"/>
+        </w:rPr>
+      </w:pPr>
+      <w:r>
+        <w:rPr>
+          <w:rFonts w:eastAsia="Calibri"/>
+          <w:lang w:eastAsia="en-US"/>
+        </w:rPr>
+        <w:lastRenderedPageBreak/>
         <w:t>Identificación y Definición del problema</w:t>
       </w:r>
       <w:bookmarkEnd w:id="4"/>
@@ -3174,8 +3328,8 @@
           <w:lang w:eastAsia="en-US"/>
         </w:rPr>
       </w:pPr>
-      <w:bookmarkStart w:id="6" w:name="_Toc392675814"/>
-      <w:bookmarkStart w:id="7" w:name="_Toc397470907"/>
+      <w:bookmarkStart w:id="9" w:name="_Toc392675814"/>
+      <w:bookmarkStart w:id="10" w:name="_Toc397470907"/>
       <w:r>
         <w:rPr>
           <w:rFonts w:eastAsia="Calibri"/>
@@ -3183,8 +3337,8 @@
         </w:rPr>
         <w:t>Diagnóstico de la Situación Actual</w:t>
       </w:r>
-      <w:bookmarkEnd w:id="6"/>
-      <w:bookmarkEnd w:id="7"/>
+      <w:bookmarkEnd w:id="9"/>
+      <w:bookmarkEnd w:id="10"/>
     </w:p>
     <w:p>
       <w:pPr>
@@ -3220,12 +3374,12 @@
       <w:pPr>
         <w:pStyle w:val="Ttulo1"/>
       </w:pPr>
-      <w:bookmarkStart w:id="8" w:name="_Toc397470908"/>
+      <w:bookmarkStart w:id="11" w:name="_Toc397470908"/>
       <w:r>
         <w:lastRenderedPageBreak/>
         <w:t>Descripción General de Requerimientos</w:t>
       </w:r>
-      <w:bookmarkEnd w:id="8"/>
+      <w:bookmarkEnd w:id="11"/>
     </w:p>
     <w:p>
       <w:pPr>
@@ -3300,13 +3454,13 @@
       <w:pPr>
         <w:pStyle w:val="Ttulo2"/>
       </w:pPr>
-      <w:bookmarkStart w:id="9" w:name="_Toc392675817"/>
-      <w:bookmarkStart w:id="10" w:name="_Toc397470909"/>
+      <w:bookmarkStart w:id="12" w:name="_Toc392675817"/>
+      <w:bookmarkStart w:id="13" w:name="_Toc397470909"/>
       <w:r>
         <w:t>Requerimientos Funcionales</w:t>
       </w:r>
-      <w:bookmarkEnd w:id="9"/>
-      <w:bookmarkEnd w:id="10"/>
+      <w:bookmarkEnd w:id="12"/>
+      <w:bookmarkEnd w:id="13"/>
     </w:p>
     <w:p>
       <w:r>
@@ -3714,30 +3868,30 @@
       <w:pPr>
         <w:pStyle w:val="Ttulo1"/>
       </w:pPr>
-      <w:bookmarkStart w:id="11" w:name="_Toc392675820"/>
-      <w:bookmarkStart w:id="12" w:name="_Toc397470910"/>
+      <w:bookmarkStart w:id="14" w:name="_Toc392675820"/>
+      <w:bookmarkStart w:id="15" w:name="_Toc397470910"/>
       <w:r>
         <w:lastRenderedPageBreak/>
         <w:t>O</w:t>
       </w:r>
-      <w:bookmarkEnd w:id="11"/>
+      <w:bookmarkEnd w:id="14"/>
       <w:r>
         <w:t>bjetivos del Proyecto</w:t>
       </w:r>
-      <w:bookmarkEnd w:id="12"/>
+      <w:bookmarkEnd w:id="15"/>
     </w:p>
     <w:p/>
     <w:p>
       <w:pPr>
         <w:pStyle w:val="Ttulo2"/>
       </w:pPr>
-      <w:bookmarkStart w:id="13" w:name="_Toc392675821"/>
-      <w:bookmarkStart w:id="14" w:name="_Toc397470911"/>
+      <w:bookmarkStart w:id="16" w:name="_Toc392675821"/>
+      <w:bookmarkStart w:id="17" w:name="_Toc397470911"/>
       <w:r>
         <w:t>Objetivo General</w:t>
       </w:r>
-      <w:bookmarkEnd w:id="13"/>
-      <w:bookmarkEnd w:id="14"/>
+      <w:bookmarkEnd w:id="16"/>
+      <w:bookmarkEnd w:id="17"/>
     </w:p>
     <w:p/>
     <w:p>
@@ -3750,13 +3904,13 @@
       <w:pPr>
         <w:pStyle w:val="Ttulo2"/>
       </w:pPr>
-      <w:bookmarkStart w:id="15" w:name="_Toc392675822"/>
-      <w:bookmarkStart w:id="16" w:name="_Toc397470912"/>
+      <w:bookmarkStart w:id="18" w:name="_Toc392675822"/>
+      <w:bookmarkStart w:id="19" w:name="_Toc397470912"/>
       <w:r>
         <w:t>Objetivos Específicos</w:t>
       </w:r>
-      <w:bookmarkEnd w:id="15"/>
-      <w:bookmarkEnd w:id="16"/>
+      <w:bookmarkEnd w:id="18"/>
+      <w:bookmarkEnd w:id="19"/>
     </w:p>
     <w:p/>
     <w:p>
@@ -3921,8 +4075,8 @@
           <w:lang w:eastAsia="en-US"/>
         </w:rPr>
       </w:pPr>
-      <w:bookmarkStart w:id="17" w:name="_Toc392675823"/>
-      <w:bookmarkStart w:id="18" w:name="_Toc397470913"/>
+      <w:bookmarkStart w:id="20" w:name="_Toc392675823"/>
+      <w:bookmarkStart w:id="21" w:name="_Toc397470913"/>
       <w:r>
         <w:rPr>
           <w:rFonts w:eastAsia="Calibri"/>
@@ -3930,8 +4084,8 @@
         </w:rPr>
         <w:t>Resultados Esperados</w:t>
       </w:r>
-      <w:bookmarkEnd w:id="17"/>
-      <w:bookmarkEnd w:id="18"/>
+      <w:bookmarkEnd w:id="20"/>
+      <w:bookmarkEnd w:id="21"/>
     </w:p>
     <w:p>
       <w:pPr>
@@ -4098,7 +4252,7 @@
           <w:lang w:eastAsia="en-US"/>
         </w:rPr>
       </w:pPr>
-      <w:bookmarkStart w:id="19" w:name="_Toc392675824"/>
+      <w:bookmarkStart w:id="22" w:name="_Toc392675824"/>
       <w:r>
         <w:rPr>
           <w:rFonts w:ascii="Arial" w:eastAsia="Calibri" w:hAnsi="Arial" w:cs="Arial"/>
@@ -4116,7 +4270,7 @@
           <w:lang w:eastAsia="en-US"/>
         </w:rPr>
       </w:pPr>
-      <w:bookmarkStart w:id="20" w:name="_Toc397470914"/>
+      <w:bookmarkStart w:id="23" w:name="_Toc397470914"/>
       <w:r>
         <w:rPr>
           <w:rFonts w:eastAsia="Calibri"/>
@@ -4125,8 +4279,8 @@
         <w:lastRenderedPageBreak/>
         <w:t>Supuestos y Dependencias</w:t>
       </w:r>
-      <w:bookmarkEnd w:id="19"/>
-      <w:bookmarkEnd w:id="20"/>
+      <w:bookmarkEnd w:id="22"/>
+      <w:bookmarkEnd w:id="23"/>
     </w:p>
     <w:p>
       <w:pPr>
@@ -4241,8 +4395,8 @@
           <w:lang w:eastAsia="en-US"/>
         </w:rPr>
       </w:pPr>
-      <w:bookmarkStart w:id="21" w:name="_Toc392675825"/>
-      <w:bookmarkStart w:id="22" w:name="_Toc397470915"/>
+      <w:bookmarkStart w:id="24" w:name="_Toc392675825"/>
+      <w:bookmarkStart w:id="25" w:name="_Toc397470915"/>
       <w:r>
         <w:rPr>
           <w:rFonts w:eastAsia="Calibri"/>
@@ -4250,8 +4404,8 @@
         </w:rPr>
         <w:t>Ámbito</w:t>
       </w:r>
-      <w:bookmarkEnd w:id="21"/>
-      <w:bookmarkEnd w:id="22"/>
+      <w:bookmarkEnd w:id="24"/>
+      <w:bookmarkEnd w:id="25"/>
     </w:p>
     <w:p>
       <w:pPr>
@@ -4295,8 +4449,8 @@
           <w:lang w:eastAsia="ja-JP"/>
         </w:rPr>
       </w:pPr>
-      <w:bookmarkStart w:id="23" w:name="_Toc392675826"/>
-      <w:bookmarkStart w:id="24" w:name="_Toc397470916"/>
+      <w:bookmarkStart w:id="26" w:name="_Toc392675826"/>
+      <w:bookmarkStart w:id="27" w:name="_Toc397470916"/>
       <w:r>
         <w:rPr>
           <w:rFonts w:eastAsia="MS Mincho"/>
@@ -4304,8 +4458,8 @@
         </w:rPr>
         <w:t>Limitaciones</w:t>
       </w:r>
-      <w:bookmarkEnd w:id="23"/>
-      <w:bookmarkEnd w:id="24"/>
+      <w:bookmarkEnd w:id="26"/>
+      <w:bookmarkEnd w:id="27"/>
     </w:p>
     <w:p>
       <w:pPr>
@@ -4348,8 +4502,8 @@
           <w:lang w:eastAsia="ja-JP"/>
         </w:rPr>
       </w:pPr>
-      <w:bookmarkStart w:id="25" w:name="_Toc392675827"/>
-      <w:bookmarkStart w:id="26" w:name="_Toc397470917"/>
+      <w:bookmarkStart w:id="28" w:name="_Toc392675827"/>
+      <w:bookmarkStart w:id="29" w:name="_Toc397470917"/>
       <w:r>
         <w:rPr>
           <w:rFonts w:eastAsia="MS Mincho"/>
@@ -4357,8 +4511,8 @@
         </w:rPr>
         <w:t>Horizonte de Evaluación</w:t>
       </w:r>
-      <w:bookmarkEnd w:id="25"/>
-      <w:bookmarkEnd w:id="26"/>
+      <w:bookmarkEnd w:id="28"/>
+      <w:bookmarkEnd w:id="29"/>
     </w:p>
     <w:p>
       <w:pPr>
@@ -4414,7 +4568,7 @@
           <w:rFonts w:eastAsia="Times New Roman"/>
         </w:rPr>
       </w:pPr>
-      <w:bookmarkStart w:id="27" w:name="_Toc397470918"/>
+      <w:bookmarkStart w:id="30" w:name="_Toc397470918"/>
       <w:r>
         <w:rPr>
           <w:rFonts w:eastAsia="Times New Roman"/>
@@ -4422,7 +4576,7 @@
         <w:lastRenderedPageBreak/>
         <w:t>Análisis FODA</w:t>
       </w:r>
-      <w:bookmarkEnd w:id="27"/>
+      <w:bookmarkEnd w:id="30"/>
     </w:p>
     <w:p/>
     <w:tbl>
@@ -5294,7 +5448,7 @@
           <w:rFonts w:eastAsia="Times New Roman"/>
         </w:rPr>
       </w:pPr>
-      <w:bookmarkStart w:id="28" w:name="_Toc397470919"/>
+      <w:bookmarkStart w:id="31" w:name="_Toc397470919"/>
       <w:r>
         <w:rPr>
           <w:rFonts w:eastAsia="Times New Roman"/>
@@ -5303,7 +5457,7 @@
         <w:t>Gestión de riesgos</w:t>
       </w:r>
       <w:bookmarkEnd w:id="3"/>
-      <w:bookmarkEnd w:id="28"/>
+      <w:bookmarkEnd w:id="31"/>
     </w:p>
     <w:p>
       <w:pPr>
@@ -5339,11 +5493,11 @@
       <w:pPr>
         <w:pStyle w:val="Ttulo2"/>
       </w:pPr>
-      <w:bookmarkStart w:id="29" w:name="_Toc397470920"/>
+      <w:bookmarkStart w:id="32" w:name="_Toc397470920"/>
       <w:r>
         <w:t>Tabla de Posibles Riesgos separados por categorías de análisis</w:t>
       </w:r>
-      <w:bookmarkEnd w:id="29"/>
+      <w:bookmarkEnd w:id="32"/>
     </w:p>
     <w:p/>
     <w:tbl>
@@ -5780,7 +5934,7 @@
           <w:rFonts w:eastAsia="Times New Roman"/>
         </w:rPr>
       </w:pPr>
-      <w:bookmarkStart w:id="30" w:name="_Toc397470921"/>
+      <w:bookmarkStart w:id="33" w:name="_Toc397470921"/>
       <w:r>
         <w:rPr>
           <w:rFonts w:eastAsia="Times New Roman"/>
@@ -5788,7 +5942,7 @@
         <w:lastRenderedPageBreak/>
         <w:t>Tabla de Riesgos con métricas</w:t>
       </w:r>
-      <w:bookmarkEnd w:id="30"/>
+      <w:bookmarkEnd w:id="33"/>
     </w:p>
     <w:p>
       <w:pPr>
@@ -7712,14 +7866,14 @@
           <w:rFonts w:eastAsia="Times New Roman"/>
         </w:rPr>
       </w:pPr>
-      <w:bookmarkStart w:id="31" w:name="_Toc397470922"/>
+      <w:bookmarkStart w:id="34" w:name="_Toc397470922"/>
       <w:r>
         <w:rPr>
           <w:rFonts w:eastAsia="Times New Roman"/>
         </w:rPr>
         <w:t>Resultados</w:t>
       </w:r>
-      <w:bookmarkEnd w:id="31"/>
+      <w:bookmarkEnd w:id="34"/>
     </w:p>
     <w:p>
       <w:pPr>
@@ -7772,7 +7926,7 @@
           <w:rFonts w:eastAsia="Times New Roman"/>
         </w:rPr>
       </w:pPr>
-      <w:bookmarkStart w:id="32" w:name="_Toc397470923"/>
+      <w:bookmarkStart w:id="35" w:name="_Toc397470923"/>
       <w:r>
         <w:rPr>
           <w:rFonts w:eastAsia="Times New Roman"/>
@@ -7780,7 +7934,7 @@
         <w:lastRenderedPageBreak/>
         <w:t>Especificación de riesgos</w:t>
       </w:r>
-      <w:bookmarkEnd w:id="32"/>
+      <w:bookmarkEnd w:id="35"/>
     </w:p>
     <w:p>
       <w:pPr>
@@ -14477,7 +14631,7 @@
       <w:pPr>
         <w:pStyle w:val="Ttulo1"/>
       </w:pPr>
-      <w:bookmarkStart w:id="33" w:name="_Toc397470924"/>
+      <w:bookmarkStart w:id="36" w:name="_Toc397470924"/>
       <w:r>
         <w:lastRenderedPageBreak/>
         <w:t>Evaluación de Esfuerzo</w:t>
@@ -17409,17 +17563,17 @@
         <w:lastRenderedPageBreak/>
         <w:t>Normas de desarrollo</w:t>
       </w:r>
-      <w:bookmarkEnd w:id="33"/>
+      <w:bookmarkEnd w:id="36"/>
     </w:p>
     <w:p>
       <w:pPr>
         <w:pStyle w:val="Ttulo2"/>
       </w:pPr>
-      <w:bookmarkStart w:id="34" w:name="_Toc397470925"/>
+      <w:bookmarkStart w:id="37" w:name="_Toc397470925"/>
       <w:r>
         <w:t>Metodología de Cascada</w:t>
       </w:r>
-      <w:bookmarkEnd w:id="34"/>
+      <w:bookmarkEnd w:id="37"/>
     </w:p>
     <w:p/>
     <w:p>
@@ -17432,11 +17586,11 @@
       <w:pPr>
         <w:pStyle w:val="Ttulo3"/>
       </w:pPr>
-      <w:bookmarkStart w:id="35" w:name="_Toc397470926"/>
+      <w:bookmarkStart w:id="38" w:name="_Toc397470926"/>
       <w:r>
         <w:t>Justificación de la Metodología</w:t>
       </w:r>
-      <w:bookmarkEnd w:id="35"/>
+      <w:bookmarkEnd w:id="38"/>
     </w:p>
     <w:p/>
     <w:p>
@@ -17493,12 +17647,12 @@
       <w:pPr>
         <w:pStyle w:val="Ttulo2"/>
       </w:pPr>
-      <w:bookmarkStart w:id="36" w:name="_Toc397470927"/>
+      <w:bookmarkStart w:id="39" w:name="_Toc397470927"/>
       <w:r>
         <w:lastRenderedPageBreak/>
         <w:t>Control de versiones</w:t>
       </w:r>
-      <w:bookmarkEnd w:id="36"/>
+      <w:bookmarkEnd w:id="39"/>
     </w:p>
     <w:p/>
     <w:p>
@@ -17662,21 +17816,21 @@
       <w:pPr>
         <w:pStyle w:val="Ttulo2"/>
       </w:pPr>
-      <w:bookmarkStart w:id="37" w:name="_Toc397470928"/>
+      <w:bookmarkStart w:id="40" w:name="_Toc397470928"/>
       <w:r>
         <w:t>Nomenclatura</w:t>
       </w:r>
-      <w:bookmarkEnd w:id="37"/>
+      <w:bookmarkEnd w:id="40"/>
     </w:p>
     <w:p>
       <w:pPr>
         <w:pStyle w:val="Ttulo3"/>
       </w:pPr>
-      <w:bookmarkStart w:id="38" w:name="_Toc397470929"/>
+      <w:bookmarkStart w:id="41" w:name="_Toc397470929"/>
       <w:r>
         <w:t>Variables y clases</w:t>
       </w:r>
-      <w:bookmarkEnd w:id="38"/>
+      <w:bookmarkEnd w:id="41"/>
     </w:p>
     <w:p>
       <w:r>
@@ -17704,11 +17858,11 @@
       <w:pPr>
         <w:pStyle w:val="Ttulo3"/>
       </w:pPr>
-      <w:bookmarkStart w:id="39" w:name="_Toc397470930"/>
+      <w:bookmarkStart w:id="42" w:name="_Toc397470930"/>
       <w:r>
         <w:t>Métodos y funciones</w:t>
       </w:r>
-      <w:bookmarkEnd w:id="39"/>
+      <w:bookmarkEnd w:id="42"/>
     </w:p>
     <w:p>
       <w:r>
@@ -17725,11 +17879,11 @@
       <w:pPr>
         <w:pStyle w:val="Ttulo3"/>
       </w:pPr>
-      <w:bookmarkStart w:id="40" w:name="_Toc397470931"/>
+      <w:bookmarkStart w:id="43" w:name="_Toc397470931"/>
       <w:r>
         <w:t>Programa</w:t>
       </w:r>
-      <w:bookmarkEnd w:id="40"/>
+      <w:bookmarkEnd w:id="43"/>
     </w:p>
     <w:p>
       <w:r>
@@ -17775,7 +17929,7 @@
                     </pic:cNvPicPr>
                   </pic:nvPicPr>
                   <pic:blipFill>
-                    <a:blip r:embed="rId8">
+                    <a:blip r:embed="rId12">
                       <a:extLst>
                         <a:ext uri="{28A0092B-C50C-407E-A947-70E740481C1C}">
                           <a14:useLocalDpi xmlns:a14="http://schemas.microsoft.com/office/drawing/2010/main" xmlns:wps="http://schemas.microsoft.com/office/word/2010/wordprocessingShape" xmlns:wpi="http://schemas.microsoft.com/office/word/2010/wordprocessingInk" xmlns:wpg="http://schemas.microsoft.com/office/word/2010/wordprocessingGroup" xmlns:w14="http://schemas.microsoft.com/office/word/2010/wordml" xmlns:w="http://schemas.openxmlformats.org/wordprocessingml/2006/main" xmlns:w10="urn:schemas-microsoft-com:office:word" xmlns:wp14="http://schemas.microsoft.com/office/word/2010/wordprocessingDrawing" xmlns:v="urn:schemas-microsoft-com:vml" xmlns:o="urn:schemas-microsoft-com:office:office" xmlns:mc="http://schemas.openxmlformats.org/markup-compatibility/2006" xmlns:wpc="http://schemas.microsoft.com/office/word/2010/wordprocessingCanvas" xmlns="" val="0"/>
@@ -17826,12 +17980,12 @@
       <w:pPr>
         <w:pStyle w:val="Ttulo2"/>
       </w:pPr>
-      <w:bookmarkStart w:id="41" w:name="_Toc397470932"/>
+      <w:bookmarkStart w:id="44" w:name="_Toc397470932"/>
       <w:r>
         <w:lastRenderedPageBreak/>
         <w:t>Modelo de Seguridad</w:t>
       </w:r>
-      <w:bookmarkEnd w:id="41"/>
+      <w:bookmarkEnd w:id="44"/>
     </w:p>
     <w:p>
       <w:r>
@@ -17855,11 +18009,11 @@
       <w:pPr>
         <w:pStyle w:val="Ttulo3"/>
       </w:pPr>
-      <w:bookmarkStart w:id="42" w:name="_Toc397470933"/>
+      <w:bookmarkStart w:id="45" w:name="_Toc397470933"/>
       <w:r>
         <w:t>Confidencialidad y uso de la información del sistema:</w:t>
       </w:r>
-      <w:bookmarkEnd w:id="42"/>
+      <w:bookmarkEnd w:id="45"/>
     </w:p>
     <w:p>
       <w:r>
@@ -17892,11 +18046,11 @@
       <w:pPr>
         <w:pStyle w:val="Ttulo3"/>
       </w:pPr>
-      <w:bookmarkStart w:id="43" w:name="_Toc397470934"/>
+      <w:bookmarkStart w:id="46" w:name="_Toc397470934"/>
       <w:r>
         <w:t>Integridad y confiabilidad de la información del sistema</w:t>
       </w:r>
-      <w:bookmarkEnd w:id="43"/>
+      <w:bookmarkEnd w:id="46"/>
     </w:p>
     <w:p>
       <w:r>
@@ -17932,12 +18086,12 @@
       <w:pPr>
         <w:pStyle w:val="Ttulo3"/>
       </w:pPr>
-      <w:bookmarkStart w:id="44" w:name="_Toc397470935"/>
+      <w:bookmarkStart w:id="47" w:name="_Toc397470935"/>
       <w:r>
         <w:lastRenderedPageBreak/>
         <w:t>Capacitación de los usuarios del sistema</w:t>
       </w:r>
-      <w:bookmarkEnd w:id="44"/>
+      <w:bookmarkEnd w:id="47"/>
     </w:p>
     <w:p>
       <w:r>
@@ -17955,11 +18109,11 @@
       <w:pPr>
         <w:pStyle w:val="Ttulo3"/>
       </w:pPr>
-      <w:bookmarkStart w:id="45" w:name="_Toc397470936"/>
+      <w:bookmarkStart w:id="48" w:name="_Toc397470936"/>
       <w:r>
         <w:t>Planes de hardware, software y otros</w:t>
       </w:r>
-      <w:bookmarkEnd w:id="45"/>
+      <w:bookmarkEnd w:id="48"/>
     </w:p>
     <w:p>
       <w:r>
@@ -17975,11 +18129,11 @@
       <w:pPr>
         <w:pStyle w:val="Ttulo2"/>
       </w:pPr>
-      <w:bookmarkStart w:id="46" w:name="_Toc397470937"/>
+      <w:bookmarkStart w:id="49" w:name="_Toc397470937"/>
       <w:r>
         <w:t>Modelo de Madurez</w:t>
       </w:r>
-      <w:bookmarkEnd w:id="46"/>
+      <w:bookmarkEnd w:id="49"/>
     </w:p>
     <w:p>
       <w:pPr>
@@ -18006,12 +18160,12 @@
       <w:pPr>
         <w:pStyle w:val="Ttulo1"/>
       </w:pPr>
-      <w:bookmarkStart w:id="47" w:name="_Toc397470938"/>
+      <w:bookmarkStart w:id="50" w:name="_Toc397470938"/>
       <w:r>
         <w:lastRenderedPageBreak/>
         <w:t>Carta Gantt</w:t>
       </w:r>
-      <w:bookmarkEnd w:id="47"/>
+      <w:bookmarkEnd w:id="50"/>
     </w:p>
     <w:p>
       <w:r>
@@ -18040,7 +18194,7 @@
                     <pic:cNvPicPr/>
                   </pic:nvPicPr>
                   <pic:blipFill>
-                    <a:blip r:embed="rId9">
+                    <a:blip r:embed="rId13">
                       <a:extLst>
                         <a:ext uri="{28A0092B-C50C-407E-A947-70E740481C1C}">
                           <a14:useLocalDpi xmlns:a14="http://schemas.microsoft.com/office/drawing/2010/main" xmlns:wps="http://schemas.microsoft.com/office/word/2010/wordprocessingShape" xmlns:wpi="http://schemas.microsoft.com/office/word/2010/wordprocessingInk" xmlns:wpg="http://schemas.microsoft.com/office/word/2010/wordprocessingGroup" xmlns:w14="http://schemas.microsoft.com/office/word/2010/wordml" xmlns:w="http://schemas.openxmlformats.org/wordprocessingml/2006/main" xmlns:w10="urn:schemas-microsoft-com:office:word" xmlns:wp14="http://schemas.microsoft.com/office/word/2010/wordprocessingDrawing" xmlns:v="urn:schemas-microsoft-com:vml" xmlns:o="urn:schemas-microsoft-com:office:office" xmlns:mc="http://schemas.openxmlformats.org/markup-compatibility/2006" xmlns:wpc="http://schemas.microsoft.com/office/word/2010/wordprocessingCanvas" xmlns="" val="0"/>
@@ -18094,7 +18248,7 @@
                     <pic:cNvPicPr/>
                   </pic:nvPicPr>
                   <pic:blipFill>
-                    <a:blip r:embed="rId10">
+                    <a:blip r:embed="rId14">
                       <a:extLst>
                         <a:ext uri="{28A0092B-C50C-407E-A947-70E740481C1C}">
                           <a14:useLocalDpi xmlns:a14="http://schemas.microsoft.com/office/drawing/2010/main" xmlns:wps="http://schemas.microsoft.com/office/word/2010/wordprocessingShape" xmlns:wpi="http://schemas.microsoft.com/office/word/2010/wordprocessingInk" xmlns:wpg="http://schemas.microsoft.com/office/word/2010/wordprocessingGroup" xmlns:w14="http://schemas.microsoft.com/office/word/2010/wordml" xmlns:w="http://schemas.openxmlformats.org/wordprocessingml/2006/main" xmlns:w10="urn:schemas-microsoft-com:office:word" xmlns:wp14="http://schemas.microsoft.com/office/word/2010/wordprocessingDrawing" xmlns:v="urn:schemas-microsoft-com:vml" xmlns:o="urn:schemas-microsoft-com:office:office" xmlns:mc="http://schemas.openxmlformats.org/markup-compatibility/2006" xmlns:wpc="http://schemas.microsoft.com/office/word/2010/wordprocessingCanvas" xmlns="" val="0"/>
@@ -18148,7 +18302,7 @@
                     <pic:cNvPicPr/>
                   </pic:nvPicPr>
                   <pic:blipFill>
-                    <a:blip r:embed="rId11">
+                    <a:blip r:embed="rId15">
                       <a:extLst>
                         <a:ext uri="{28A0092B-C50C-407E-A947-70E740481C1C}">
                           <a14:useLocalDpi xmlns:a14="http://schemas.microsoft.com/office/drawing/2010/main" xmlns:wps="http://schemas.microsoft.com/office/word/2010/wordprocessingShape" xmlns:wpi="http://schemas.microsoft.com/office/word/2010/wordprocessingInk" xmlns:wpg="http://schemas.microsoft.com/office/word/2010/wordprocessingGroup" xmlns:w14="http://schemas.microsoft.com/office/word/2010/wordml" xmlns:w="http://schemas.openxmlformats.org/wordprocessingml/2006/main" xmlns:w10="urn:schemas-microsoft-com:office:word" xmlns:wp14="http://schemas.microsoft.com/office/word/2010/wordprocessingDrawing" xmlns:v="urn:schemas-microsoft-com:vml" xmlns:o="urn:schemas-microsoft-com:office:office" xmlns:mc="http://schemas.openxmlformats.org/markup-compatibility/2006" xmlns:wpc="http://schemas.microsoft.com/office/word/2010/wordprocessingCanvas" xmlns="" val="0"/>
@@ -18176,10 +18330,10 @@
       </w:r>
     </w:p>
     <w:sectPr>
-      <w:headerReference w:type="even" r:id="rId12"/>
-      <w:footerReference w:type="default" r:id="rId13"/>
-      <w:headerReference w:type="first" r:id="rId14"/>
-      <w:footerReference w:type="first" r:id="rId15"/>
+      <w:headerReference w:type="even" r:id="rId16"/>
+      <w:footerReference w:type="default" r:id="rId17"/>
+      <w:headerReference w:type="first" r:id="rId18"/>
+      <w:footerReference w:type="first" r:id="rId19"/>
       <w:pgSz w:w="12240" w:h="18720" w:code="14"/>
       <w:pgMar w:top="1417" w:right="1701" w:bottom="1417" w:left="1701" w:header="708" w:footer="708" w:gutter="0"/>
       <w:cols w:space="708"/>
@@ -18244,7 +18398,7 @@
           <w:rPr>
             <w:noProof/>
           </w:rPr>
-          <w:t>10</w:t>
+          <w:t>5</w:t>
         </w:r>
         <w:r>
           <w:rPr>
@@ -20148,6 +20302,9 @@
   <w:num w:numId="17">
     <w:abstractNumId w:val="9"/>
   </w:num>
+  <w:num w:numId="18">
+    <w:abstractNumId w:val="13"/>
+  </w:num>
 </w:numbering>
 </file>
 
@@ -20218,7 +20375,7 @@
     <w:lsdException w:name="Medium Shading 2 Accent 1" w:semiHidden="0" w:uiPriority="64" w:unhideWhenUsed="0"/>
     <w:lsdException w:name="Medium List 1 Accent 1" w:semiHidden="0" w:uiPriority="65" w:unhideWhenUsed="0"/>
     <w:lsdException w:name="Revision" w:unhideWhenUsed="0"/>
-    <w:lsdException w:name="List Paragraph" w:semiHidden="0" w:uiPriority="34" w:unhideWhenUsed="0" w:qFormat="1"/>
+    <w:lsdException w:name="List Paragraph" w:semiHidden="0" w:uiPriority="0" w:unhideWhenUsed="0" w:qFormat="1"/>
     <w:lsdException w:name="Quote" w:semiHidden="0" w:uiPriority="29" w:unhideWhenUsed="0" w:qFormat="1"/>
     <w:lsdException w:name="Intense Quote" w:semiHidden="0" w:uiPriority="30" w:unhideWhenUsed="0" w:qFormat="1"/>
     <w:lsdException w:name="Medium List 2 Accent 1" w:semiHidden="0" w:uiPriority="66" w:unhideWhenUsed="0"/>
@@ -20584,7 +20741,6 @@
   <w:style w:type="paragraph" w:styleId="Prrafodelista">
     <w:name w:val="List Paragraph"/>
     <w:basedOn w:val="Normal"/>
-    <w:uiPriority w:val="34"/>
     <w:qFormat/>
     <w:rsid w:val="00C37FEE"/>
     <w:pPr>
@@ -21170,6 +21326,3397 @@
 </w:styles>
 </file>
 
+<file path=word/diagrams/colors1.xml><?xml version="1.0" encoding="utf-8"?>
+<dgm:colorsDef xmlns:dgm="http://schemas.openxmlformats.org/drawingml/2006/diagram" xmlns:a="http://schemas.openxmlformats.org/drawingml/2006/main" uniqueId="urn:microsoft.com/office/officeart/2005/8/colors/accent3_4">
+  <dgm:title val=""/>
+  <dgm:desc val=""/>
+  <dgm:catLst>
+    <dgm:cat type="accent3" pri="11400"/>
+  </dgm:catLst>
+  <dgm:styleLbl name="node0">
+    <dgm:fillClrLst meth="cycle">
+      <a:schemeClr val="accent3">
+        <a:shade val="60000"/>
+      </a:schemeClr>
+    </dgm:fillClrLst>
+    <dgm:linClrLst meth="repeat">
+      <a:schemeClr val="lt1"/>
+    </dgm:linClrLst>
+    <dgm:effectClrLst/>
+    <dgm:txLinClrLst/>
+    <dgm:txFillClrLst/>
+    <dgm:txEffectClrLst/>
+  </dgm:styleLbl>
+  <dgm:styleLbl name="node1">
+    <dgm:fillClrLst meth="cycle">
+      <a:schemeClr val="accent3">
+        <a:shade val="50000"/>
+      </a:schemeClr>
+      <a:schemeClr val="accent3">
+        <a:tint val="55000"/>
+      </a:schemeClr>
+    </dgm:fillClrLst>
+    <dgm:linClrLst meth="repeat">
+      <a:schemeClr val="lt1"/>
+    </dgm:linClrLst>
+    <dgm:effectClrLst/>
+    <dgm:txLinClrLst/>
+    <dgm:txFillClrLst/>
+    <dgm:txEffectClrLst/>
+  </dgm:styleLbl>
+  <dgm:styleLbl name="alignNode1">
+    <dgm:fillClrLst meth="cycle">
+      <a:schemeClr val="accent3">
+        <a:shade val="50000"/>
+      </a:schemeClr>
+      <a:schemeClr val="accent3">
+        <a:tint val="55000"/>
+      </a:schemeClr>
+    </dgm:fillClrLst>
+    <dgm:linClrLst meth="cycle">
+      <a:schemeClr val="accent3">
+        <a:shade val="50000"/>
+      </a:schemeClr>
+      <a:schemeClr val="accent3">
+        <a:tint val="55000"/>
+      </a:schemeClr>
+    </dgm:linClrLst>
+    <dgm:effectClrLst/>
+    <dgm:txLinClrLst/>
+    <dgm:txFillClrLst/>
+    <dgm:txEffectClrLst/>
+  </dgm:styleLbl>
+  <dgm:styleLbl name="lnNode1">
+    <dgm:fillClrLst meth="cycle">
+      <a:schemeClr val="accent3">
+        <a:shade val="50000"/>
+      </a:schemeClr>
+      <a:schemeClr val="accent3">
+        <a:tint val="55000"/>
+      </a:schemeClr>
+    </dgm:fillClrLst>
+    <dgm:linClrLst meth="repeat">
+      <a:schemeClr val="lt1"/>
+    </dgm:linClrLst>
+    <dgm:effectClrLst/>
+    <dgm:txLinClrLst/>
+    <dgm:txFillClrLst/>
+    <dgm:txEffectClrLst/>
+  </dgm:styleLbl>
+  <dgm:styleLbl name="vennNode1">
+    <dgm:fillClrLst meth="cycle">
+      <a:schemeClr val="accent3">
+        <a:shade val="80000"/>
+        <a:alpha val="50000"/>
+      </a:schemeClr>
+      <a:schemeClr val="accent3">
+        <a:tint val="50000"/>
+        <a:alpha val="50000"/>
+      </a:schemeClr>
+    </dgm:fillClrLst>
+    <dgm:linClrLst meth="repeat">
+      <a:schemeClr val="lt1"/>
+    </dgm:linClrLst>
+    <dgm:effectClrLst/>
+    <dgm:txLinClrLst/>
+    <dgm:txFillClrLst/>
+    <dgm:txEffectClrLst/>
+  </dgm:styleLbl>
+  <dgm:styleLbl name="node2">
+    <dgm:fillClrLst>
+      <a:schemeClr val="accent3">
+        <a:shade val="80000"/>
+      </a:schemeClr>
+    </dgm:fillClrLst>
+    <dgm:linClrLst meth="repeat">
+      <a:schemeClr val="lt1"/>
+    </dgm:linClrLst>
+    <dgm:effectClrLst/>
+    <dgm:txLinClrLst/>
+    <dgm:txFillClrLst/>
+    <dgm:txEffectClrLst/>
+  </dgm:styleLbl>
+  <dgm:styleLbl name="node3">
+    <dgm:fillClrLst>
+      <a:schemeClr val="accent3">
+        <a:tint val="99000"/>
+      </a:schemeClr>
+    </dgm:fillClrLst>
+    <dgm:linClrLst meth="repeat">
+      <a:schemeClr val="lt1"/>
+    </dgm:linClrLst>
+    <dgm:effectClrLst/>
+    <dgm:txLinClrLst/>
+    <dgm:txFillClrLst/>
+    <dgm:txEffectClrLst/>
+  </dgm:styleLbl>
+  <dgm:styleLbl name="node4">
+    <dgm:fillClrLst>
+      <a:schemeClr val="accent3">
+        <a:tint val="70000"/>
+      </a:schemeClr>
+    </dgm:fillClrLst>
+    <dgm:linClrLst meth="repeat">
+      <a:schemeClr val="lt1"/>
+    </dgm:linClrLst>
+    <dgm:effectClrLst/>
+    <dgm:txLinClrLst/>
+    <dgm:txFillClrLst/>
+    <dgm:txEffectClrLst/>
+  </dgm:styleLbl>
+  <dgm:styleLbl name="fgImgPlace1">
+    <dgm:fillClrLst>
+      <a:schemeClr val="accent3">
+        <a:tint val="50000"/>
+      </a:schemeClr>
+      <a:schemeClr val="accent3">
+        <a:tint val="55000"/>
+      </a:schemeClr>
+    </dgm:fillClrLst>
+    <dgm:linClrLst meth="repeat">
+      <a:schemeClr val="lt1"/>
+    </dgm:linClrLst>
+    <dgm:effectClrLst/>
+    <dgm:txLinClrLst/>
+    <dgm:txFillClrLst meth="repeat">
+      <a:schemeClr val="lt1"/>
+    </dgm:txFillClrLst>
+    <dgm:txEffectClrLst/>
+  </dgm:styleLbl>
+  <dgm:styleLbl name="alignImgPlace1">
+    <dgm:fillClrLst>
+      <a:schemeClr val="accent3">
+        <a:tint val="50000"/>
+      </a:schemeClr>
+      <a:schemeClr val="accent3">
+        <a:tint val="55000"/>
+      </a:schemeClr>
+    </dgm:fillClrLst>
+    <dgm:linClrLst meth="repeat">
+      <a:schemeClr val="lt1"/>
+    </dgm:linClrLst>
+    <dgm:effectClrLst/>
+    <dgm:txLinClrLst/>
+    <dgm:txFillClrLst meth="repeat">
+      <a:schemeClr val="lt1"/>
+    </dgm:txFillClrLst>
+    <dgm:txEffectClrLst/>
+  </dgm:styleLbl>
+  <dgm:styleLbl name="bgImgPlace1">
+    <dgm:fillClrLst>
+      <a:schemeClr val="accent3">
+        <a:tint val="50000"/>
+      </a:schemeClr>
+      <a:schemeClr val="accent3">
+        <a:tint val="55000"/>
+      </a:schemeClr>
+    </dgm:fillClrLst>
+    <dgm:linClrLst meth="repeat">
+      <a:schemeClr val="lt1"/>
+    </dgm:linClrLst>
+    <dgm:effectClrLst/>
+    <dgm:txLinClrLst/>
+    <dgm:txFillClrLst meth="repeat">
+      <a:schemeClr val="lt1"/>
+    </dgm:txFillClrLst>
+    <dgm:txEffectClrLst/>
+  </dgm:styleLbl>
+  <dgm:styleLbl name="sibTrans2D1">
+    <dgm:fillClrLst meth="cycle">
+      <a:schemeClr val="accent3">
+        <a:shade val="90000"/>
+      </a:schemeClr>
+      <a:schemeClr val="accent3">
+        <a:tint val="50000"/>
+      </a:schemeClr>
+    </dgm:fillClrLst>
+    <dgm:linClrLst meth="cycle">
+      <a:schemeClr val="accent3">
+        <a:shade val="90000"/>
+      </a:schemeClr>
+      <a:schemeClr val="accent3">
+        <a:tint val="50000"/>
+      </a:schemeClr>
+    </dgm:linClrLst>
+    <dgm:effectClrLst/>
+    <dgm:txLinClrLst/>
+    <dgm:txFillClrLst/>
+    <dgm:txEffectClrLst/>
+  </dgm:styleLbl>
+  <dgm:styleLbl name="fgSibTrans2D1">
+    <dgm:fillClrLst meth="cycle">
+      <a:schemeClr val="accent3">
+        <a:shade val="90000"/>
+      </a:schemeClr>
+      <a:schemeClr val="accent3">
+        <a:tint val="50000"/>
+      </a:schemeClr>
+    </dgm:fillClrLst>
+    <dgm:linClrLst meth="cycle">
+      <a:schemeClr val="accent3">
+        <a:shade val="90000"/>
+      </a:schemeClr>
+      <a:schemeClr val="accent3">
+        <a:tint val="50000"/>
+      </a:schemeClr>
+    </dgm:linClrLst>
+    <dgm:effectClrLst/>
+    <dgm:txLinClrLst/>
+    <dgm:txFillClrLst/>
+    <dgm:txEffectClrLst/>
+  </dgm:styleLbl>
+  <dgm:styleLbl name="bgSibTrans2D1">
+    <dgm:fillClrLst meth="cycle">
+      <a:schemeClr val="accent3">
+        <a:shade val="90000"/>
+      </a:schemeClr>
+      <a:schemeClr val="accent3">
+        <a:tint val="50000"/>
+      </a:schemeClr>
+    </dgm:fillClrLst>
+    <dgm:linClrLst meth="cycle">
+      <a:schemeClr val="accent3">
+        <a:shade val="90000"/>
+      </a:schemeClr>
+      <a:schemeClr val="accent3">
+        <a:tint val="50000"/>
+      </a:schemeClr>
+    </dgm:linClrLst>
+    <dgm:effectClrLst/>
+    <dgm:txLinClrLst/>
+    <dgm:txFillClrLst/>
+    <dgm:txEffectClrLst/>
+  </dgm:styleLbl>
+  <dgm:styleLbl name="sibTrans1D1">
+    <dgm:fillClrLst meth="cycle">
+      <a:schemeClr val="accent3">
+        <a:shade val="90000"/>
+      </a:schemeClr>
+      <a:schemeClr val="accent3">
+        <a:tint val="50000"/>
+      </a:schemeClr>
+    </dgm:fillClrLst>
+    <dgm:linClrLst meth="cycle">
+      <a:schemeClr val="accent3">
+        <a:shade val="90000"/>
+      </a:schemeClr>
+      <a:schemeClr val="accent3">
+        <a:tint val="50000"/>
+      </a:schemeClr>
+    </dgm:linClrLst>
+    <dgm:effectClrLst/>
+    <dgm:txLinClrLst/>
+    <dgm:txFillClrLst meth="repeat">
+      <a:schemeClr val="tx1"/>
+    </dgm:txFillClrLst>
+    <dgm:txEffectClrLst/>
+  </dgm:styleLbl>
+  <dgm:styleLbl name="callout">
+    <dgm:fillClrLst meth="repeat">
+      <a:schemeClr val="accent3"/>
+    </dgm:fillClrLst>
+    <dgm:linClrLst meth="repeat">
+      <a:schemeClr val="accent3"/>
+    </dgm:linClrLst>
+    <dgm:effectClrLst/>
+    <dgm:txLinClrLst/>
+    <dgm:txFillClrLst meth="repeat">
+      <a:schemeClr val="tx1"/>
+    </dgm:txFillClrLst>
+    <dgm:txEffectClrLst/>
+  </dgm:styleLbl>
+  <dgm:styleLbl name="asst0">
+    <dgm:fillClrLst meth="repeat">
+      <a:schemeClr val="accent3">
+        <a:shade val="80000"/>
+      </a:schemeClr>
+    </dgm:fillClrLst>
+    <dgm:linClrLst meth="repeat">
+      <a:schemeClr val="lt1"/>
+    </dgm:linClrLst>
+    <dgm:effectClrLst/>
+    <dgm:txLinClrLst/>
+    <dgm:txFillClrLst/>
+    <dgm:txEffectClrLst/>
+  </dgm:styleLbl>
+  <dgm:styleLbl name="asst1">
+    <dgm:fillClrLst meth="repeat">
+      <a:schemeClr val="accent3">
+        <a:shade val="80000"/>
+      </a:schemeClr>
+    </dgm:fillClrLst>
+    <dgm:linClrLst meth="repeat">
+      <a:schemeClr val="lt1"/>
+    </dgm:linClrLst>
+    <dgm:effectClrLst/>
+    <dgm:txLinClrLst/>
+    <dgm:txFillClrLst/>
+    <dgm:txEffectClrLst/>
+  </dgm:styleLbl>
+  <dgm:styleLbl name="asst2">
+    <dgm:fillClrLst>
+      <a:schemeClr val="accent3">
+        <a:tint val="90000"/>
+      </a:schemeClr>
+    </dgm:fillClrLst>
+    <dgm:linClrLst meth="repeat">
+      <a:schemeClr val="lt1"/>
+    </dgm:linClrLst>
+    <dgm:effectClrLst/>
+    <dgm:txLinClrLst/>
+    <dgm:txFillClrLst/>
+    <dgm:txEffectClrLst/>
+  </dgm:styleLbl>
+  <dgm:styleLbl name="asst3">
+    <dgm:fillClrLst>
+      <a:schemeClr val="accent3">
+        <a:tint val="70000"/>
+      </a:schemeClr>
+    </dgm:fillClrLst>
+    <dgm:linClrLst meth="repeat">
+      <a:schemeClr val="lt1"/>
+    </dgm:linClrLst>
+    <dgm:effectClrLst/>
+    <dgm:txLinClrLst/>
+    <dgm:txFillClrLst/>
+    <dgm:txEffectClrLst/>
+  </dgm:styleLbl>
+  <dgm:styleLbl name="asst4">
+    <dgm:fillClrLst>
+      <a:schemeClr val="accent3">
+        <a:tint val="50000"/>
+      </a:schemeClr>
+    </dgm:fillClrLst>
+    <dgm:linClrLst meth="repeat">
+      <a:schemeClr val="lt1"/>
+    </dgm:linClrLst>
+    <dgm:effectClrLst/>
+    <dgm:txLinClrLst/>
+    <dgm:txFillClrLst/>
+    <dgm:txEffectClrLst/>
+  </dgm:styleLbl>
+  <dgm:styleLbl name="parChTrans2D1">
+    <dgm:fillClrLst meth="repeat">
+      <a:schemeClr val="accent3">
+        <a:tint val="60000"/>
+      </a:schemeClr>
+    </dgm:fillClrLst>
+    <dgm:linClrLst meth="repeat">
+      <a:schemeClr val="accent3">
+        <a:shade val="80000"/>
+      </a:schemeClr>
+    </dgm:linClrLst>
+    <dgm:effectClrLst/>
+    <dgm:txLinClrLst/>
+    <dgm:txFillClrLst/>
+    <dgm:txEffectClrLst/>
+  </dgm:styleLbl>
+  <dgm:styleLbl name="parChTrans2D2">
+    <dgm:fillClrLst meth="repeat">
+      <a:schemeClr val="accent3">
+        <a:tint val="90000"/>
+      </a:schemeClr>
+    </dgm:fillClrLst>
+    <dgm:linClrLst meth="repeat">
+      <a:schemeClr val="accent3">
+        <a:tint val="90000"/>
+      </a:schemeClr>
+    </dgm:linClrLst>
+    <dgm:effectClrLst/>
+    <dgm:txLinClrLst/>
+    <dgm:txFillClrLst/>
+    <dgm:txEffectClrLst/>
+  </dgm:styleLbl>
+  <dgm:styleLbl name="parChTrans2D3">
+    <dgm:fillClrLst meth="repeat">
+      <a:schemeClr val="accent3">
+        <a:tint val="70000"/>
+      </a:schemeClr>
+    </dgm:fillClrLst>
+    <dgm:linClrLst meth="repeat">
+      <a:schemeClr val="accent3">
+        <a:tint val="70000"/>
+      </a:schemeClr>
+    </dgm:linClrLst>
+    <dgm:effectClrLst/>
+    <dgm:txLinClrLst/>
+    <dgm:txFillClrLst/>
+    <dgm:txEffectClrLst/>
+  </dgm:styleLbl>
+  <dgm:styleLbl name="parChTrans2D4">
+    <dgm:fillClrLst meth="repeat">
+      <a:schemeClr val="accent3">
+        <a:tint val="50000"/>
+      </a:schemeClr>
+    </dgm:fillClrLst>
+    <dgm:linClrLst meth="repeat">
+      <a:schemeClr val="accent3">
+        <a:tint val="50000"/>
+      </a:schemeClr>
+    </dgm:linClrLst>
+    <dgm:effectClrLst/>
+    <dgm:txLinClrLst/>
+    <dgm:txFillClrLst meth="repeat">
+      <a:schemeClr val="dk1"/>
+    </dgm:txFillClrLst>
+    <dgm:txEffectClrLst/>
+  </dgm:styleLbl>
+  <dgm:styleLbl name="parChTrans1D1">
+    <dgm:fillClrLst meth="repeat">
+      <a:schemeClr val="accent3">
+        <a:shade val="80000"/>
+      </a:schemeClr>
+    </dgm:fillClrLst>
+    <dgm:linClrLst meth="repeat">
+      <a:schemeClr val="accent3">
+        <a:shade val="80000"/>
+      </a:schemeClr>
+    </dgm:linClrLst>
+    <dgm:effectClrLst/>
+    <dgm:txLinClrLst/>
+    <dgm:txFillClrLst meth="repeat">
+      <a:schemeClr val="tx1"/>
+    </dgm:txFillClrLst>
+    <dgm:txEffectClrLst/>
+  </dgm:styleLbl>
+  <dgm:styleLbl name="parChTrans1D2">
+    <dgm:fillClrLst meth="repeat">
+      <a:schemeClr val="accent3">
+        <a:tint val="90000"/>
+      </a:schemeClr>
+    </dgm:fillClrLst>
+    <dgm:linClrLst meth="repeat">
+      <a:schemeClr val="accent3">
+        <a:tint val="90000"/>
+      </a:schemeClr>
+    </dgm:linClrLst>
+    <dgm:effectClrLst/>
+    <dgm:txLinClrLst/>
+    <dgm:txFillClrLst meth="repeat">
+      <a:schemeClr val="tx1"/>
+    </dgm:txFillClrLst>
+    <dgm:txEffectClrLst/>
+  </dgm:styleLbl>
+  <dgm:styleLbl name="parChTrans1D3">
+    <dgm:fillClrLst meth="repeat">
+      <a:schemeClr val="accent3">
+        <a:tint val="70000"/>
+      </a:schemeClr>
+    </dgm:fillClrLst>
+    <dgm:linClrLst meth="repeat">
+      <a:schemeClr val="accent3">
+        <a:tint val="70000"/>
+      </a:schemeClr>
+    </dgm:linClrLst>
+    <dgm:effectClrLst/>
+    <dgm:txLinClrLst/>
+    <dgm:txFillClrLst meth="repeat">
+      <a:schemeClr val="tx1"/>
+    </dgm:txFillClrLst>
+    <dgm:txEffectClrLst/>
+  </dgm:styleLbl>
+  <dgm:styleLbl name="parChTrans1D4">
+    <dgm:fillClrLst meth="repeat">
+      <a:schemeClr val="accent3">
+        <a:tint val="50000"/>
+      </a:schemeClr>
+    </dgm:fillClrLst>
+    <dgm:linClrLst meth="repeat">
+      <a:schemeClr val="accent3">
+        <a:tint val="50000"/>
+      </a:schemeClr>
+    </dgm:linClrLst>
+    <dgm:effectClrLst/>
+    <dgm:txLinClrLst/>
+    <dgm:txFillClrLst meth="repeat">
+      <a:schemeClr val="tx1"/>
+    </dgm:txFillClrLst>
+    <dgm:txEffectClrLst/>
+  </dgm:styleLbl>
+  <dgm:styleLbl name="fgAcc1">
+    <dgm:fillClrLst meth="repeat">
+      <a:schemeClr val="lt1">
+        <a:alpha val="90000"/>
+      </a:schemeClr>
+    </dgm:fillClrLst>
+    <dgm:linClrLst meth="cycle">
+      <a:schemeClr val="accent3">
+        <a:shade val="50000"/>
+      </a:schemeClr>
+      <a:schemeClr val="accent3">
+        <a:tint val="55000"/>
+      </a:schemeClr>
+    </dgm:linClrLst>
+    <dgm:effectClrLst/>
+    <dgm:txLinClrLst/>
+    <dgm:txFillClrLst meth="repeat">
+      <a:schemeClr val="dk1"/>
+    </dgm:txFillClrLst>
+    <dgm:txEffectClrLst/>
+  </dgm:styleLbl>
+  <dgm:styleLbl name="conFgAcc1">
+    <dgm:fillClrLst meth="repeat">
+      <a:schemeClr val="lt1">
+        <a:alpha val="90000"/>
+      </a:schemeClr>
+    </dgm:fillClrLst>
+    <dgm:linClrLst meth="cycle">
+      <a:schemeClr val="accent3">
+        <a:shade val="50000"/>
+      </a:schemeClr>
+      <a:schemeClr val="accent3">
+        <a:tint val="55000"/>
+      </a:schemeClr>
+    </dgm:linClrLst>
+    <dgm:effectClrLst/>
+    <dgm:txLinClrLst/>
+    <dgm:txFillClrLst meth="repeat">
+      <a:schemeClr val="dk1"/>
+    </dgm:txFillClrLst>
+    <dgm:txEffectClrLst/>
+  </dgm:styleLbl>
+  <dgm:styleLbl name="alignAcc1">
+    <dgm:fillClrLst meth="repeat">
+      <a:schemeClr val="lt1">
+        <a:alpha val="90000"/>
+      </a:schemeClr>
+    </dgm:fillClrLst>
+    <dgm:linClrLst meth="cycle">
+      <a:schemeClr val="accent3">
+        <a:shade val="50000"/>
+      </a:schemeClr>
+      <a:schemeClr val="accent3">
+        <a:tint val="55000"/>
+      </a:schemeClr>
+    </dgm:linClrLst>
+    <dgm:effectClrLst/>
+    <dgm:txLinClrLst/>
+    <dgm:txFillClrLst meth="repeat">
+      <a:schemeClr val="dk1"/>
+    </dgm:txFillClrLst>
+    <dgm:txEffectClrLst/>
+  </dgm:styleLbl>
+  <dgm:styleLbl name="trAlignAcc1">
+    <dgm:fillClrLst meth="repeat">
+      <a:schemeClr val="lt1">
+        <a:alpha val="55000"/>
+      </a:schemeClr>
+    </dgm:fillClrLst>
+    <dgm:linClrLst meth="repeat">
+      <a:schemeClr val="accent3"/>
+    </dgm:linClrLst>
+    <dgm:effectClrLst/>
+    <dgm:txLinClrLst/>
+    <dgm:txFillClrLst meth="repeat">
+      <a:schemeClr val="dk1"/>
+    </dgm:txFillClrLst>
+    <dgm:txEffectClrLst/>
+  </dgm:styleLbl>
+  <dgm:styleLbl name="bgAcc1">
+    <dgm:fillClrLst meth="repeat">
+      <a:schemeClr val="lt1">
+        <a:alpha val="90000"/>
+      </a:schemeClr>
+    </dgm:fillClrLst>
+    <dgm:linClrLst meth="cycle">
+      <a:schemeClr val="accent3">
+        <a:shade val="50000"/>
+      </a:schemeClr>
+      <a:schemeClr val="accent3">
+        <a:tint val="55000"/>
+      </a:schemeClr>
+    </dgm:linClrLst>
+    <dgm:effectClrLst/>
+    <dgm:txLinClrLst/>
+    <dgm:txFillClrLst meth="repeat">
+      <a:schemeClr val="dk1"/>
+    </dgm:txFillClrLst>
+    <dgm:txEffectClrLst/>
+  </dgm:styleLbl>
+  <dgm:styleLbl name="solidFgAcc1">
+    <dgm:fillClrLst meth="repeat">
+      <a:schemeClr val="lt1"/>
+    </dgm:fillClrLst>
+    <dgm:linClrLst meth="cycle">
+      <a:schemeClr val="accent3">
+        <a:shade val="50000"/>
+      </a:schemeClr>
+      <a:schemeClr val="accent3">
+        <a:tint val="55000"/>
+      </a:schemeClr>
+    </dgm:linClrLst>
+    <dgm:effectClrLst/>
+    <dgm:txLinClrLst/>
+    <dgm:txFillClrLst meth="repeat">
+      <a:schemeClr val="dk1"/>
+    </dgm:txFillClrLst>
+    <dgm:txEffectClrLst/>
+  </dgm:styleLbl>
+  <dgm:styleLbl name="solidAlignAcc1">
+    <dgm:fillClrLst meth="repeat">
+      <a:schemeClr val="lt1"/>
+    </dgm:fillClrLst>
+    <dgm:linClrLst meth="repeat">
+      <a:schemeClr val="accent3"/>
+    </dgm:linClrLst>
+    <dgm:effectClrLst/>
+    <dgm:txLinClrLst/>
+    <dgm:txFillClrLst meth="repeat">
+      <a:schemeClr val="dk1"/>
+    </dgm:txFillClrLst>
+    <dgm:txEffectClrLst/>
+  </dgm:styleLbl>
+  <dgm:styleLbl name="solidBgAcc1">
+    <dgm:fillClrLst meth="repeat">
+      <a:schemeClr val="lt1"/>
+    </dgm:fillClrLst>
+    <dgm:linClrLst meth="repeat">
+      <a:schemeClr val="accent3"/>
+    </dgm:linClrLst>
+    <dgm:effectClrLst/>
+    <dgm:txLinClrLst/>
+    <dgm:txFillClrLst meth="repeat">
+      <a:schemeClr val="dk1"/>
+    </dgm:txFillClrLst>
+    <dgm:txEffectClrLst/>
+  </dgm:styleLbl>
+  <dgm:styleLbl name="fgAccFollowNode1">
+    <dgm:fillClrLst meth="repeat">
+      <a:schemeClr val="accent3">
+        <a:alpha val="90000"/>
+        <a:tint val="55000"/>
+      </a:schemeClr>
+    </dgm:fillClrLst>
+    <dgm:linClrLst meth="repeat">
+      <a:schemeClr val="accent3">
+        <a:alpha val="90000"/>
+        <a:tint val="55000"/>
+      </a:schemeClr>
+    </dgm:linClrLst>
+    <dgm:effectClrLst/>
+    <dgm:txLinClrLst/>
+    <dgm:txFillClrLst meth="repeat">
+      <a:schemeClr val="dk1"/>
+    </dgm:txFillClrLst>
+    <dgm:txEffectClrLst/>
+  </dgm:styleLbl>
+  <dgm:styleLbl name="alignAccFollowNode1">
+    <dgm:fillClrLst meth="repeat">
+      <a:schemeClr val="accent3">
+        <a:alpha val="90000"/>
+        <a:tint val="55000"/>
+      </a:schemeClr>
+    </dgm:fillClrLst>
+    <dgm:linClrLst meth="repeat">
+      <a:schemeClr val="accent3">
+        <a:alpha val="90000"/>
+        <a:tint val="55000"/>
+      </a:schemeClr>
+    </dgm:linClrLst>
+    <dgm:effectClrLst/>
+    <dgm:txLinClrLst/>
+    <dgm:txFillClrLst meth="repeat">
+      <a:schemeClr val="dk1"/>
+    </dgm:txFillClrLst>
+    <dgm:txEffectClrLst/>
+  </dgm:styleLbl>
+  <dgm:styleLbl name="bgAccFollowNode1">
+    <dgm:fillClrLst meth="repeat">
+      <a:schemeClr val="accent3">
+        <a:alpha val="90000"/>
+        <a:tint val="55000"/>
+      </a:schemeClr>
+    </dgm:fillClrLst>
+    <dgm:linClrLst meth="repeat">
+      <a:schemeClr val="lt1"/>
+    </dgm:linClrLst>
+    <dgm:effectClrLst/>
+    <dgm:txLinClrLst/>
+    <dgm:txFillClrLst meth="repeat">
+      <a:schemeClr val="dk1"/>
+    </dgm:txFillClrLst>
+    <dgm:txEffectClrLst/>
+  </dgm:styleLbl>
+  <dgm:styleLbl name="fgAcc0">
+    <dgm:fillClrLst meth="repeat">
+      <a:schemeClr val="lt1">
+        <a:alpha val="90000"/>
+      </a:schemeClr>
+    </dgm:fillClrLst>
+    <dgm:linClrLst meth="repeat">
+      <a:schemeClr val="accent3">
+        <a:shade val="80000"/>
+      </a:schemeClr>
+    </dgm:linClrLst>
+    <dgm:effectClrLst/>
+    <dgm:txLinClrLst/>
+    <dgm:txFillClrLst meth="repeat">
+      <a:schemeClr val="dk1"/>
+    </dgm:txFillClrLst>
+    <dgm:txEffectClrLst/>
+  </dgm:styleLbl>
+  <dgm:styleLbl name="fgAcc2">
+    <dgm:fillClrLst meth="repeat">
+      <a:schemeClr val="lt1">
+        <a:alpha val="90000"/>
+      </a:schemeClr>
+    </dgm:fillClrLst>
+    <dgm:linClrLst meth="repeat">
+      <a:schemeClr val="accent3">
+        <a:tint val="90000"/>
+      </a:schemeClr>
+    </dgm:linClrLst>
+    <dgm:effectClrLst/>
+    <dgm:txLinClrLst/>
+    <dgm:txFillClrLst meth="repeat">
+      <a:schemeClr val="dk1"/>
+    </dgm:txFillClrLst>
+    <dgm:txEffectClrLst/>
+  </dgm:styleLbl>
+  <dgm:styleLbl name="fgAcc3">
+    <dgm:fillClrLst meth="repeat">
+      <a:schemeClr val="lt1">
+        <a:alpha val="90000"/>
+      </a:schemeClr>
+    </dgm:fillClrLst>
+    <dgm:linClrLst meth="repeat">
+      <a:schemeClr val="accent3">
+        <a:tint val="70000"/>
+      </a:schemeClr>
+    </dgm:linClrLst>
+    <dgm:effectClrLst/>
+    <dgm:txLinClrLst/>
+    <dgm:txFillClrLst meth="repeat">
+      <a:schemeClr val="dk1"/>
+    </dgm:txFillClrLst>
+    <dgm:txEffectClrLst/>
+  </dgm:styleLbl>
+  <dgm:styleLbl name="fgAcc4">
+    <dgm:fillClrLst meth="repeat">
+      <a:schemeClr val="lt1">
+        <a:alpha val="90000"/>
+      </a:schemeClr>
+    </dgm:fillClrLst>
+    <dgm:linClrLst meth="repeat">
+      <a:schemeClr val="accent3">
+        <a:tint val="50000"/>
+      </a:schemeClr>
+    </dgm:linClrLst>
+    <dgm:effectClrLst/>
+    <dgm:txLinClrLst/>
+    <dgm:txFillClrLst meth="repeat">
+      <a:schemeClr val="dk1"/>
+    </dgm:txFillClrLst>
+    <dgm:txEffectClrLst/>
+  </dgm:styleLbl>
+  <dgm:styleLbl name="bgShp">
+    <dgm:fillClrLst meth="repeat">
+      <a:schemeClr val="accent3">
+        <a:tint val="55000"/>
+      </a:schemeClr>
+    </dgm:fillClrLst>
+    <dgm:linClrLst meth="repeat">
+      <a:schemeClr val="dk1"/>
+    </dgm:linClrLst>
+    <dgm:effectClrLst/>
+    <dgm:txLinClrLst/>
+    <dgm:txFillClrLst meth="repeat">
+      <a:schemeClr val="dk1"/>
+    </dgm:txFillClrLst>
+    <dgm:txEffectClrLst/>
+  </dgm:styleLbl>
+  <dgm:styleLbl name="dkBgShp">
+    <dgm:fillClrLst meth="repeat">
+      <a:schemeClr val="accent3">
+        <a:shade val="90000"/>
+      </a:schemeClr>
+    </dgm:fillClrLst>
+    <dgm:linClrLst meth="repeat">
+      <a:schemeClr val="dk1"/>
+    </dgm:linClrLst>
+    <dgm:effectClrLst/>
+    <dgm:txLinClrLst/>
+    <dgm:txFillClrLst meth="repeat">
+      <a:schemeClr val="lt1"/>
+    </dgm:txFillClrLst>
+    <dgm:txEffectClrLst/>
+  </dgm:styleLbl>
+  <dgm:styleLbl name="trBgShp">
+    <dgm:fillClrLst meth="repeat">
+      <a:schemeClr val="accent3">
+        <a:tint val="50000"/>
+        <a:alpha val="55000"/>
+      </a:schemeClr>
+    </dgm:fillClrLst>
+    <dgm:linClrLst meth="repeat">
+      <a:schemeClr val="accent3"/>
+    </dgm:linClrLst>
+    <dgm:effectClrLst/>
+    <dgm:txLinClrLst/>
+    <dgm:txFillClrLst meth="repeat">
+      <a:schemeClr val="lt1"/>
+    </dgm:txFillClrLst>
+    <dgm:txEffectClrLst/>
+  </dgm:styleLbl>
+  <dgm:styleLbl name="fgShp">
+    <dgm:fillClrLst meth="repeat">
+      <a:schemeClr val="accent3">
+        <a:tint val="55000"/>
+      </a:schemeClr>
+    </dgm:fillClrLst>
+    <dgm:linClrLst meth="repeat">
+      <a:schemeClr val="lt1"/>
+    </dgm:linClrLst>
+    <dgm:effectClrLst/>
+    <dgm:txLinClrLst/>
+    <dgm:txFillClrLst meth="repeat">
+      <a:schemeClr val="dk1"/>
+    </dgm:txFillClrLst>
+    <dgm:txEffectClrLst/>
+  </dgm:styleLbl>
+  <dgm:styleLbl name="revTx">
+    <dgm:fillClrLst meth="repeat">
+      <a:schemeClr val="lt1">
+        <a:alpha val="0"/>
+      </a:schemeClr>
+    </dgm:fillClrLst>
+    <dgm:linClrLst meth="repeat">
+      <a:schemeClr val="dk1">
+        <a:alpha val="0"/>
+      </a:schemeClr>
+    </dgm:linClrLst>
+    <dgm:effectClrLst/>
+    <dgm:txLinClrLst/>
+    <dgm:txFillClrLst meth="repeat">
+      <a:schemeClr val="tx1"/>
+    </dgm:txFillClrLst>
+    <dgm:txEffectClrLst/>
+  </dgm:styleLbl>
+</dgm:colorsDef>
+</file>
+
+<file path=word/diagrams/data1.xml><?xml version="1.0" encoding="utf-8"?>
+<dgm:dataModel xmlns:dgm="http://schemas.openxmlformats.org/drawingml/2006/diagram" xmlns:a="http://schemas.openxmlformats.org/drawingml/2006/main">
+  <dgm:ptLst>
+    <dgm:pt modelId="{A06AA441-C665-4216-860F-F0A8A664368F}" type="doc">
+      <dgm:prSet loTypeId="urn:microsoft.com/office/officeart/2005/8/layout/orgChart1" loCatId="hierarchy" qsTypeId="urn:microsoft.com/office/officeart/2005/8/quickstyle/simple1" qsCatId="simple" csTypeId="urn:microsoft.com/office/officeart/2005/8/colors/accent3_4" csCatId="accent3" phldr="1"/>
+      <dgm:spPr/>
+      <dgm:t>
+        <a:bodyPr/>
+        <a:lstStyle/>
+        <a:p>
+          <a:endParaRPr lang="es-CL"/>
+        </a:p>
+      </dgm:t>
+    </dgm:pt>
+    <dgm:pt modelId="{A222EA7F-4B92-4157-AE3B-220980BA14F5}">
+      <dgm:prSet phldrT="[Texto]"/>
+      <dgm:spPr/>
+      <dgm:t>
+        <a:bodyPr/>
+        <a:lstStyle/>
+        <a:p>
+          <a:r>
+            <a:rPr lang="es-CL"/>
+            <a:t>Gerente</a:t>
+          </a:r>
+        </a:p>
+      </dgm:t>
+    </dgm:pt>
+    <dgm:pt modelId="{722135FD-D514-4477-8055-C1C2C26F2EEB}" type="parTrans" cxnId="{8E2403A0-D521-41F1-A39C-925883769AA0}">
+      <dgm:prSet/>
+      <dgm:spPr/>
+      <dgm:t>
+        <a:bodyPr/>
+        <a:lstStyle/>
+        <a:p>
+          <a:endParaRPr lang="es-CL"/>
+        </a:p>
+      </dgm:t>
+    </dgm:pt>
+    <dgm:pt modelId="{5C4BBB13-36E0-4667-BCE8-E9813E53F9D9}" type="sibTrans" cxnId="{8E2403A0-D521-41F1-A39C-925883769AA0}">
+      <dgm:prSet/>
+      <dgm:spPr/>
+      <dgm:t>
+        <a:bodyPr/>
+        <a:lstStyle/>
+        <a:p>
+          <a:endParaRPr lang="es-CL"/>
+        </a:p>
+      </dgm:t>
+    </dgm:pt>
+    <dgm:pt modelId="{65007455-030D-4665-B6E9-446938C8AA62}">
+      <dgm:prSet phldrT="[Texto]"/>
+      <dgm:spPr/>
+      <dgm:t>
+        <a:bodyPr/>
+        <a:lstStyle/>
+        <a:p>
+          <a:r>
+            <a:rPr lang="es-CL"/>
+            <a:t>Odontólogos</a:t>
+          </a:r>
+        </a:p>
+      </dgm:t>
+    </dgm:pt>
+    <dgm:pt modelId="{864A8435-EA59-4189-ABBF-35AFFEB423D1}" type="parTrans" cxnId="{EEED2637-F7EC-422B-A1C9-A5CAAC035F3A}">
+      <dgm:prSet/>
+      <dgm:spPr/>
+      <dgm:t>
+        <a:bodyPr/>
+        <a:lstStyle/>
+        <a:p>
+          <a:endParaRPr lang="es-CL"/>
+        </a:p>
+      </dgm:t>
+    </dgm:pt>
+    <dgm:pt modelId="{E0EB69BA-2E7C-47C1-9E2E-A699B2997D3B}" type="sibTrans" cxnId="{EEED2637-F7EC-422B-A1C9-A5CAAC035F3A}">
+      <dgm:prSet/>
+      <dgm:spPr/>
+      <dgm:t>
+        <a:bodyPr/>
+        <a:lstStyle/>
+        <a:p>
+          <a:endParaRPr lang="es-CL"/>
+        </a:p>
+      </dgm:t>
+    </dgm:pt>
+    <dgm:pt modelId="{F23C4CBF-D4F0-4A3B-B87E-1794A426C8D1}">
+      <dgm:prSet phldrT="[Texto]"/>
+      <dgm:spPr/>
+      <dgm:t>
+        <a:bodyPr/>
+        <a:lstStyle/>
+        <a:p>
+          <a:r>
+            <a:rPr lang="es-CL"/>
+            <a:t>Secretaria/Técnico Dental</a:t>
+          </a:r>
+        </a:p>
+      </dgm:t>
+    </dgm:pt>
+    <dgm:pt modelId="{1BEAF38F-4636-4A14-9B1C-70985764DC35}" type="parTrans" cxnId="{92A009E2-332F-4D84-8120-5873E7BE7FB6}">
+      <dgm:prSet/>
+      <dgm:spPr/>
+      <dgm:t>
+        <a:bodyPr/>
+        <a:lstStyle/>
+        <a:p>
+          <a:endParaRPr lang="es-CL"/>
+        </a:p>
+      </dgm:t>
+    </dgm:pt>
+    <dgm:pt modelId="{E36EB889-40DA-43E7-A93C-4A86F3D7F490}" type="sibTrans" cxnId="{92A009E2-332F-4D84-8120-5873E7BE7FB6}">
+      <dgm:prSet/>
+      <dgm:spPr/>
+      <dgm:t>
+        <a:bodyPr/>
+        <a:lstStyle/>
+        <a:p>
+          <a:endParaRPr lang="es-CL"/>
+        </a:p>
+      </dgm:t>
+    </dgm:pt>
+    <dgm:pt modelId="{4152523E-258A-428A-B082-5657EAF97483}" type="pres">
+      <dgm:prSet presAssocID="{A06AA441-C665-4216-860F-F0A8A664368F}" presName="hierChild1" presStyleCnt="0">
+        <dgm:presLayoutVars>
+          <dgm:orgChart val="1"/>
+          <dgm:chPref val="1"/>
+          <dgm:dir/>
+          <dgm:animOne val="branch"/>
+          <dgm:animLvl val="lvl"/>
+          <dgm:resizeHandles/>
+        </dgm:presLayoutVars>
+      </dgm:prSet>
+      <dgm:spPr/>
+      <dgm:t>
+        <a:bodyPr/>
+        <a:lstStyle/>
+        <a:p>
+          <a:endParaRPr lang="es-CL"/>
+        </a:p>
+      </dgm:t>
+    </dgm:pt>
+    <dgm:pt modelId="{C14F1690-BE9E-4767-A8E6-E6B0F5D90D37}" type="pres">
+      <dgm:prSet presAssocID="{A222EA7F-4B92-4157-AE3B-220980BA14F5}" presName="hierRoot1" presStyleCnt="0">
+        <dgm:presLayoutVars>
+          <dgm:hierBranch val="init"/>
+        </dgm:presLayoutVars>
+      </dgm:prSet>
+      <dgm:spPr/>
+    </dgm:pt>
+    <dgm:pt modelId="{728C12EC-84DF-4881-865A-46CF665C8C4D}" type="pres">
+      <dgm:prSet presAssocID="{A222EA7F-4B92-4157-AE3B-220980BA14F5}" presName="rootComposite1" presStyleCnt="0"/>
+      <dgm:spPr/>
+    </dgm:pt>
+    <dgm:pt modelId="{F57E768D-BB23-40E7-9F26-BC8DAF527F3D}" type="pres">
+      <dgm:prSet presAssocID="{A222EA7F-4B92-4157-AE3B-220980BA14F5}" presName="rootText1" presStyleLbl="node0" presStyleIdx="0" presStyleCnt="1" custAng="0">
+        <dgm:presLayoutVars>
+          <dgm:chPref val="3"/>
+        </dgm:presLayoutVars>
+      </dgm:prSet>
+      <dgm:spPr/>
+      <dgm:t>
+        <a:bodyPr/>
+        <a:lstStyle/>
+        <a:p>
+          <a:endParaRPr lang="es-CL"/>
+        </a:p>
+      </dgm:t>
+    </dgm:pt>
+    <dgm:pt modelId="{4C604766-A65E-4003-9917-ECBCA6BB0894}" type="pres">
+      <dgm:prSet presAssocID="{A222EA7F-4B92-4157-AE3B-220980BA14F5}" presName="rootConnector1" presStyleLbl="node1" presStyleIdx="0" presStyleCnt="0"/>
+      <dgm:spPr/>
+      <dgm:t>
+        <a:bodyPr/>
+        <a:lstStyle/>
+        <a:p>
+          <a:endParaRPr lang="es-CL"/>
+        </a:p>
+      </dgm:t>
+    </dgm:pt>
+    <dgm:pt modelId="{03605893-2415-4A16-90D0-7738CBED1053}" type="pres">
+      <dgm:prSet presAssocID="{A222EA7F-4B92-4157-AE3B-220980BA14F5}" presName="hierChild2" presStyleCnt="0"/>
+      <dgm:spPr/>
+    </dgm:pt>
+    <dgm:pt modelId="{A3E99B88-29DE-47FE-9B00-76A41A5183DB}" type="pres">
+      <dgm:prSet presAssocID="{864A8435-EA59-4189-ABBF-35AFFEB423D1}" presName="Name37" presStyleLbl="parChTrans1D2" presStyleIdx="0" presStyleCnt="1"/>
+      <dgm:spPr/>
+      <dgm:t>
+        <a:bodyPr/>
+        <a:lstStyle/>
+        <a:p>
+          <a:endParaRPr lang="es-CL"/>
+        </a:p>
+      </dgm:t>
+    </dgm:pt>
+    <dgm:pt modelId="{1C733EFF-CEC9-40A5-B6B3-6FA9095391B8}" type="pres">
+      <dgm:prSet presAssocID="{65007455-030D-4665-B6E9-446938C8AA62}" presName="hierRoot2" presStyleCnt="0">
+        <dgm:presLayoutVars>
+          <dgm:hierBranch val="init"/>
+        </dgm:presLayoutVars>
+      </dgm:prSet>
+      <dgm:spPr/>
+    </dgm:pt>
+    <dgm:pt modelId="{28D8E16C-D11F-44E4-9BBC-BD693349AD88}" type="pres">
+      <dgm:prSet presAssocID="{65007455-030D-4665-B6E9-446938C8AA62}" presName="rootComposite" presStyleCnt="0"/>
+      <dgm:spPr/>
+    </dgm:pt>
+    <dgm:pt modelId="{1A229072-B99B-42CF-B998-14AC2D7EB1E9}" type="pres">
+      <dgm:prSet presAssocID="{65007455-030D-4665-B6E9-446938C8AA62}" presName="rootText" presStyleLbl="node2" presStyleIdx="0" presStyleCnt="1" custLinFactNeighborX="20693" custLinFactNeighborY="1478">
+        <dgm:presLayoutVars>
+          <dgm:chPref val="3"/>
+        </dgm:presLayoutVars>
+      </dgm:prSet>
+      <dgm:spPr/>
+      <dgm:t>
+        <a:bodyPr/>
+        <a:lstStyle/>
+        <a:p>
+          <a:endParaRPr lang="es-CL"/>
+        </a:p>
+      </dgm:t>
+    </dgm:pt>
+    <dgm:pt modelId="{5888C49C-DBAB-4AFE-8D8A-9CD62765E44F}" type="pres">
+      <dgm:prSet presAssocID="{65007455-030D-4665-B6E9-446938C8AA62}" presName="rootConnector" presStyleLbl="node2" presStyleIdx="0" presStyleCnt="1"/>
+      <dgm:spPr/>
+      <dgm:t>
+        <a:bodyPr/>
+        <a:lstStyle/>
+        <a:p>
+          <a:endParaRPr lang="es-CL"/>
+        </a:p>
+      </dgm:t>
+    </dgm:pt>
+    <dgm:pt modelId="{AA1A8F55-9C6A-4F16-842C-77496B7C3F70}" type="pres">
+      <dgm:prSet presAssocID="{65007455-030D-4665-B6E9-446938C8AA62}" presName="hierChild4" presStyleCnt="0"/>
+      <dgm:spPr/>
+    </dgm:pt>
+    <dgm:pt modelId="{3CB353AA-1875-4CD8-868B-11EE09CB62CF}" type="pres">
+      <dgm:prSet presAssocID="{1BEAF38F-4636-4A14-9B1C-70985764DC35}" presName="Name37" presStyleLbl="parChTrans1D3" presStyleIdx="0" presStyleCnt="1"/>
+      <dgm:spPr/>
+      <dgm:t>
+        <a:bodyPr/>
+        <a:lstStyle/>
+        <a:p>
+          <a:endParaRPr lang="es-CL"/>
+        </a:p>
+      </dgm:t>
+    </dgm:pt>
+    <dgm:pt modelId="{CB31E813-D613-4883-BE3D-6F0F29E680BA}" type="pres">
+      <dgm:prSet presAssocID="{F23C4CBF-D4F0-4A3B-B87E-1794A426C8D1}" presName="hierRoot2" presStyleCnt="0">
+        <dgm:presLayoutVars>
+          <dgm:hierBranch val="init"/>
+        </dgm:presLayoutVars>
+      </dgm:prSet>
+      <dgm:spPr/>
+    </dgm:pt>
+    <dgm:pt modelId="{BE1FB65F-F6E8-41D9-9D26-4AD087D05FD9}" type="pres">
+      <dgm:prSet presAssocID="{F23C4CBF-D4F0-4A3B-B87E-1794A426C8D1}" presName="rootComposite" presStyleCnt="0"/>
+      <dgm:spPr/>
+    </dgm:pt>
+    <dgm:pt modelId="{F7599BD3-59DA-4DE9-B473-01E8E2021F11}" type="pres">
+      <dgm:prSet presAssocID="{F23C4CBF-D4F0-4A3B-B87E-1794A426C8D1}" presName="rootText" presStyleLbl="node3" presStyleIdx="0" presStyleCnt="1" custLinFactNeighborX="16998" custLinFactNeighborY="147">
+        <dgm:presLayoutVars>
+          <dgm:chPref val="3"/>
+        </dgm:presLayoutVars>
+      </dgm:prSet>
+      <dgm:spPr/>
+      <dgm:t>
+        <a:bodyPr/>
+        <a:lstStyle/>
+        <a:p>
+          <a:endParaRPr lang="es-CL"/>
+        </a:p>
+      </dgm:t>
+    </dgm:pt>
+    <dgm:pt modelId="{FFABE779-B0C4-43F5-A0BA-59C99F88F791}" type="pres">
+      <dgm:prSet presAssocID="{F23C4CBF-D4F0-4A3B-B87E-1794A426C8D1}" presName="rootConnector" presStyleLbl="node3" presStyleIdx="0" presStyleCnt="1"/>
+      <dgm:spPr/>
+      <dgm:t>
+        <a:bodyPr/>
+        <a:lstStyle/>
+        <a:p>
+          <a:endParaRPr lang="es-CL"/>
+        </a:p>
+      </dgm:t>
+    </dgm:pt>
+    <dgm:pt modelId="{0EC54A0A-C2CD-40BD-B1D2-B4B4B88DAC21}" type="pres">
+      <dgm:prSet presAssocID="{F23C4CBF-D4F0-4A3B-B87E-1794A426C8D1}" presName="hierChild4" presStyleCnt="0"/>
+      <dgm:spPr/>
+    </dgm:pt>
+    <dgm:pt modelId="{DA04F5C7-CEC5-486D-88C7-C26448E7432C}" type="pres">
+      <dgm:prSet presAssocID="{F23C4CBF-D4F0-4A3B-B87E-1794A426C8D1}" presName="hierChild5" presStyleCnt="0"/>
+      <dgm:spPr/>
+    </dgm:pt>
+    <dgm:pt modelId="{BB1E1B2E-7D03-4E94-B50C-E92E9AF7005D}" type="pres">
+      <dgm:prSet presAssocID="{65007455-030D-4665-B6E9-446938C8AA62}" presName="hierChild5" presStyleCnt="0"/>
+      <dgm:spPr/>
+    </dgm:pt>
+    <dgm:pt modelId="{810D9CA5-06C1-46EE-8334-552648147537}" type="pres">
+      <dgm:prSet presAssocID="{A222EA7F-4B92-4157-AE3B-220980BA14F5}" presName="hierChild3" presStyleCnt="0"/>
+      <dgm:spPr/>
+    </dgm:pt>
+  </dgm:ptLst>
+  <dgm:cxnLst>
+    <dgm:cxn modelId="{6D93E0D9-69F3-476A-8665-2FE7254FCFCE}" type="presOf" srcId="{F23C4CBF-D4F0-4A3B-B87E-1794A426C8D1}" destId="{FFABE779-B0C4-43F5-A0BA-59C99F88F791}" srcOrd="1" destOrd="0" presId="urn:microsoft.com/office/officeart/2005/8/layout/orgChart1"/>
+    <dgm:cxn modelId="{64A07161-F594-4E38-9116-ED3F82804CE1}" type="presOf" srcId="{F23C4CBF-D4F0-4A3B-B87E-1794A426C8D1}" destId="{F7599BD3-59DA-4DE9-B473-01E8E2021F11}" srcOrd="0" destOrd="0" presId="urn:microsoft.com/office/officeart/2005/8/layout/orgChart1"/>
+    <dgm:cxn modelId="{2CAFA1FB-8AB3-468F-A53D-29D245C88001}" type="presOf" srcId="{65007455-030D-4665-B6E9-446938C8AA62}" destId="{1A229072-B99B-42CF-B998-14AC2D7EB1E9}" srcOrd="0" destOrd="0" presId="urn:microsoft.com/office/officeart/2005/8/layout/orgChart1"/>
+    <dgm:cxn modelId="{8A8738E9-BD01-421D-99B2-025EFA5D74B1}" type="presOf" srcId="{A222EA7F-4B92-4157-AE3B-220980BA14F5}" destId="{4C604766-A65E-4003-9917-ECBCA6BB0894}" srcOrd="1" destOrd="0" presId="urn:microsoft.com/office/officeart/2005/8/layout/orgChart1"/>
+    <dgm:cxn modelId="{EEED2637-F7EC-422B-A1C9-A5CAAC035F3A}" srcId="{A222EA7F-4B92-4157-AE3B-220980BA14F5}" destId="{65007455-030D-4665-B6E9-446938C8AA62}" srcOrd="0" destOrd="0" parTransId="{864A8435-EA59-4189-ABBF-35AFFEB423D1}" sibTransId="{E0EB69BA-2E7C-47C1-9E2E-A699B2997D3B}"/>
+    <dgm:cxn modelId="{75872B2E-4BA0-4A72-9D69-95E5AF575C28}" type="presOf" srcId="{A222EA7F-4B92-4157-AE3B-220980BA14F5}" destId="{F57E768D-BB23-40E7-9F26-BC8DAF527F3D}" srcOrd="0" destOrd="0" presId="urn:microsoft.com/office/officeart/2005/8/layout/orgChart1"/>
+    <dgm:cxn modelId="{F16379B9-323F-4129-8F7F-2E880A156CA5}" type="presOf" srcId="{1BEAF38F-4636-4A14-9B1C-70985764DC35}" destId="{3CB353AA-1875-4CD8-868B-11EE09CB62CF}" srcOrd="0" destOrd="0" presId="urn:microsoft.com/office/officeart/2005/8/layout/orgChart1"/>
+    <dgm:cxn modelId="{306D40B5-BB80-4A57-9A2B-A34DB15D3C81}" type="presOf" srcId="{65007455-030D-4665-B6E9-446938C8AA62}" destId="{5888C49C-DBAB-4AFE-8D8A-9CD62765E44F}" srcOrd="1" destOrd="0" presId="urn:microsoft.com/office/officeart/2005/8/layout/orgChart1"/>
+    <dgm:cxn modelId="{724603C8-D342-4605-AF1F-796E9DC4E7B6}" type="presOf" srcId="{A06AA441-C665-4216-860F-F0A8A664368F}" destId="{4152523E-258A-428A-B082-5657EAF97483}" srcOrd="0" destOrd="0" presId="urn:microsoft.com/office/officeart/2005/8/layout/orgChart1"/>
+    <dgm:cxn modelId="{8E2403A0-D521-41F1-A39C-925883769AA0}" srcId="{A06AA441-C665-4216-860F-F0A8A664368F}" destId="{A222EA7F-4B92-4157-AE3B-220980BA14F5}" srcOrd="0" destOrd="0" parTransId="{722135FD-D514-4477-8055-C1C2C26F2EEB}" sibTransId="{5C4BBB13-36E0-4667-BCE8-E9813E53F9D9}"/>
+    <dgm:cxn modelId="{92A009E2-332F-4D84-8120-5873E7BE7FB6}" srcId="{65007455-030D-4665-B6E9-446938C8AA62}" destId="{F23C4CBF-D4F0-4A3B-B87E-1794A426C8D1}" srcOrd="0" destOrd="0" parTransId="{1BEAF38F-4636-4A14-9B1C-70985764DC35}" sibTransId="{E36EB889-40DA-43E7-A93C-4A86F3D7F490}"/>
+    <dgm:cxn modelId="{6A37B15C-48F5-490A-BD42-81E94E9765DA}" type="presOf" srcId="{864A8435-EA59-4189-ABBF-35AFFEB423D1}" destId="{A3E99B88-29DE-47FE-9B00-76A41A5183DB}" srcOrd="0" destOrd="0" presId="urn:microsoft.com/office/officeart/2005/8/layout/orgChart1"/>
+    <dgm:cxn modelId="{950E1B0B-F336-4B57-BC78-B0A9C69B66F9}" type="presParOf" srcId="{4152523E-258A-428A-B082-5657EAF97483}" destId="{C14F1690-BE9E-4767-A8E6-E6B0F5D90D37}" srcOrd="0" destOrd="0" presId="urn:microsoft.com/office/officeart/2005/8/layout/orgChart1"/>
+    <dgm:cxn modelId="{28338EFB-C1E0-4567-BF32-FA5B7775D829}" type="presParOf" srcId="{C14F1690-BE9E-4767-A8E6-E6B0F5D90D37}" destId="{728C12EC-84DF-4881-865A-46CF665C8C4D}" srcOrd="0" destOrd="0" presId="urn:microsoft.com/office/officeart/2005/8/layout/orgChart1"/>
+    <dgm:cxn modelId="{4D45D5B8-2D31-453C-B460-ABE1126D09E9}" type="presParOf" srcId="{728C12EC-84DF-4881-865A-46CF665C8C4D}" destId="{F57E768D-BB23-40E7-9F26-BC8DAF527F3D}" srcOrd="0" destOrd="0" presId="urn:microsoft.com/office/officeart/2005/8/layout/orgChart1"/>
+    <dgm:cxn modelId="{3B3B304C-1777-41F6-A607-CFB2F09818D3}" type="presParOf" srcId="{728C12EC-84DF-4881-865A-46CF665C8C4D}" destId="{4C604766-A65E-4003-9917-ECBCA6BB0894}" srcOrd="1" destOrd="0" presId="urn:microsoft.com/office/officeart/2005/8/layout/orgChart1"/>
+    <dgm:cxn modelId="{415140FF-81B9-4F5D-A2A1-6C85091CBCD6}" type="presParOf" srcId="{C14F1690-BE9E-4767-A8E6-E6B0F5D90D37}" destId="{03605893-2415-4A16-90D0-7738CBED1053}" srcOrd="1" destOrd="0" presId="urn:microsoft.com/office/officeart/2005/8/layout/orgChart1"/>
+    <dgm:cxn modelId="{69C3525F-CF00-4F9C-A08B-58142356D8C2}" type="presParOf" srcId="{03605893-2415-4A16-90D0-7738CBED1053}" destId="{A3E99B88-29DE-47FE-9B00-76A41A5183DB}" srcOrd="0" destOrd="0" presId="urn:microsoft.com/office/officeart/2005/8/layout/orgChart1"/>
+    <dgm:cxn modelId="{F5D19E36-D240-48AB-8F4E-A9ED182A31E6}" type="presParOf" srcId="{03605893-2415-4A16-90D0-7738CBED1053}" destId="{1C733EFF-CEC9-40A5-B6B3-6FA9095391B8}" srcOrd="1" destOrd="0" presId="urn:microsoft.com/office/officeart/2005/8/layout/orgChart1"/>
+    <dgm:cxn modelId="{B2926BF0-B6A1-4863-94DF-DDDC41B405EE}" type="presParOf" srcId="{1C733EFF-CEC9-40A5-B6B3-6FA9095391B8}" destId="{28D8E16C-D11F-44E4-9BBC-BD693349AD88}" srcOrd="0" destOrd="0" presId="urn:microsoft.com/office/officeart/2005/8/layout/orgChart1"/>
+    <dgm:cxn modelId="{2EF82329-1269-403E-B9CF-E8BE1163C1B1}" type="presParOf" srcId="{28D8E16C-D11F-44E4-9BBC-BD693349AD88}" destId="{1A229072-B99B-42CF-B998-14AC2D7EB1E9}" srcOrd="0" destOrd="0" presId="urn:microsoft.com/office/officeart/2005/8/layout/orgChart1"/>
+    <dgm:cxn modelId="{470C3FA1-E51F-4E43-95AB-F56E2456CDCB}" type="presParOf" srcId="{28D8E16C-D11F-44E4-9BBC-BD693349AD88}" destId="{5888C49C-DBAB-4AFE-8D8A-9CD62765E44F}" srcOrd="1" destOrd="0" presId="urn:microsoft.com/office/officeart/2005/8/layout/orgChart1"/>
+    <dgm:cxn modelId="{3990C27D-95B1-463C-B5AD-25EB25621A48}" type="presParOf" srcId="{1C733EFF-CEC9-40A5-B6B3-6FA9095391B8}" destId="{AA1A8F55-9C6A-4F16-842C-77496B7C3F70}" srcOrd="1" destOrd="0" presId="urn:microsoft.com/office/officeart/2005/8/layout/orgChart1"/>
+    <dgm:cxn modelId="{856B2577-1CE4-4AC2-9FD4-A6ECDF3375F3}" type="presParOf" srcId="{AA1A8F55-9C6A-4F16-842C-77496B7C3F70}" destId="{3CB353AA-1875-4CD8-868B-11EE09CB62CF}" srcOrd="0" destOrd="0" presId="urn:microsoft.com/office/officeart/2005/8/layout/orgChart1"/>
+    <dgm:cxn modelId="{D8BFFC7C-FE1D-43FF-9BCF-DF798BA3E1A0}" type="presParOf" srcId="{AA1A8F55-9C6A-4F16-842C-77496B7C3F70}" destId="{CB31E813-D613-4883-BE3D-6F0F29E680BA}" srcOrd="1" destOrd="0" presId="urn:microsoft.com/office/officeart/2005/8/layout/orgChart1"/>
+    <dgm:cxn modelId="{103A33E7-6510-440C-A102-CB728C834BFB}" type="presParOf" srcId="{CB31E813-D613-4883-BE3D-6F0F29E680BA}" destId="{BE1FB65F-F6E8-41D9-9D26-4AD087D05FD9}" srcOrd="0" destOrd="0" presId="urn:microsoft.com/office/officeart/2005/8/layout/orgChart1"/>
+    <dgm:cxn modelId="{7755DAFB-A598-4995-80D3-851BE2FA1E90}" type="presParOf" srcId="{BE1FB65F-F6E8-41D9-9D26-4AD087D05FD9}" destId="{F7599BD3-59DA-4DE9-B473-01E8E2021F11}" srcOrd="0" destOrd="0" presId="urn:microsoft.com/office/officeart/2005/8/layout/orgChart1"/>
+    <dgm:cxn modelId="{055B75D7-2E02-4FEB-9E3A-B6CEFADDC13B}" type="presParOf" srcId="{BE1FB65F-F6E8-41D9-9D26-4AD087D05FD9}" destId="{FFABE779-B0C4-43F5-A0BA-59C99F88F791}" srcOrd="1" destOrd="0" presId="urn:microsoft.com/office/officeart/2005/8/layout/orgChart1"/>
+    <dgm:cxn modelId="{2C5F354B-0B5E-4DA3-8136-02CBCF4659C3}" type="presParOf" srcId="{CB31E813-D613-4883-BE3D-6F0F29E680BA}" destId="{0EC54A0A-C2CD-40BD-B1D2-B4B4B88DAC21}" srcOrd="1" destOrd="0" presId="urn:microsoft.com/office/officeart/2005/8/layout/orgChart1"/>
+    <dgm:cxn modelId="{7190F40C-B7C3-4DE7-8441-4DDF39AB2258}" type="presParOf" srcId="{CB31E813-D613-4883-BE3D-6F0F29E680BA}" destId="{DA04F5C7-CEC5-486D-88C7-C26448E7432C}" srcOrd="2" destOrd="0" presId="urn:microsoft.com/office/officeart/2005/8/layout/orgChart1"/>
+    <dgm:cxn modelId="{4204BB89-1DF8-420C-9E22-BC4D0F43E87D}" type="presParOf" srcId="{1C733EFF-CEC9-40A5-B6B3-6FA9095391B8}" destId="{BB1E1B2E-7D03-4E94-B50C-E92E9AF7005D}" srcOrd="2" destOrd="0" presId="urn:microsoft.com/office/officeart/2005/8/layout/orgChart1"/>
+    <dgm:cxn modelId="{25C7ED3C-9D81-4EC4-9CF5-38056F5F74F8}" type="presParOf" srcId="{C14F1690-BE9E-4767-A8E6-E6B0F5D90D37}" destId="{810D9CA5-06C1-46EE-8334-552648147537}" srcOrd="2" destOrd="0" presId="urn:microsoft.com/office/officeart/2005/8/layout/orgChart1"/>
+  </dgm:cxnLst>
+  <dgm:bg/>
+  <dgm:whole/>
+</dgm:dataModel>
+</file>
+
+<file path=word/diagrams/layout1.xml><?xml version="1.0" encoding="utf-8"?>
+<dgm:layoutDef xmlns:dgm="http://schemas.openxmlformats.org/drawingml/2006/diagram" xmlns:a="http://schemas.openxmlformats.org/drawingml/2006/main" uniqueId="urn:microsoft.com/office/officeart/2005/8/layout/orgChart1">
+  <dgm:title val=""/>
+  <dgm:desc val=""/>
+  <dgm:catLst>
+    <dgm:cat type="hierarchy" pri="1000"/>
+    <dgm:cat type="convert" pri="6000"/>
+  </dgm:catLst>
+  <dgm:sampData>
+    <dgm:dataModel>
+      <dgm:ptLst>
+        <dgm:pt modelId="0" type="doc"/>
+        <dgm:pt modelId="1">
+          <dgm:prSet phldr="1"/>
+        </dgm:pt>
+        <dgm:pt modelId="2" type="asst">
+          <dgm:prSet phldr="1"/>
+        </dgm:pt>
+        <dgm:pt modelId="3">
+          <dgm:prSet phldr="1"/>
+        </dgm:pt>
+        <dgm:pt modelId="4">
+          <dgm:prSet phldr="1"/>
+        </dgm:pt>
+        <dgm:pt modelId="5">
+          <dgm:prSet phldr="1"/>
+        </dgm:pt>
+      </dgm:ptLst>
+      <dgm:cxnLst>
+        <dgm:cxn modelId="5" srcId="0" destId="1" srcOrd="0" destOrd="0"/>
+        <dgm:cxn modelId="6" srcId="1" destId="2" srcOrd="0" destOrd="0"/>
+        <dgm:cxn modelId="7" srcId="1" destId="3" srcOrd="1" destOrd="0"/>
+        <dgm:cxn modelId="8" srcId="1" destId="4" srcOrd="2" destOrd="0"/>
+        <dgm:cxn modelId="9" srcId="1" destId="5" srcOrd="3" destOrd="0"/>
+      </dgm:cxnLst>
+      <dgm:bg/>
+      <dgm:whole/>
+    </dgm:dataModel>
+  </dgm:sampData>
+  <dgm:styleData>
+    <dgm:dataModel>
+      <dgm:ptLst>
+        <dgm:pt modelId="0" type="doc"/>
+        <dgm:pt modelId="1"/>
+        <dgm:pt modelId="12"/>
+        <dgm:pt modelId="13"/>
+      </dgm:ptLst>
+      <dgm:cxnLst>
+        <dgm:cxn modelId="2" srcId="0" destId="1" srcOrd="0" destOrd="0"/>
+        <dgm:cxn modelId="16" srcId="1" destId="12" srcOrd="1" destOrd="0"/>
+        <dgm:cxn modelId="17" srcId="1" destId="13" srcOrd="2" destOrd="0"/>
+      </dgm:cxnLst>
+      <dgm:bg/>
+      <dgm:whole/>
+    </dgm:dataModel>
+  </dgm:styleData>
+  <dgm:clrData>
+    <dgm:dataModel>
+      <dgm:ptLst>
+        <dgm:pt modelId="0" type="doc"/>
+        <dgm:pt modelId="1"/>
+        <dgm:pt modelId="11" type="asst"/>
+        <dgm:pt modelId="12"/>
+        <dgm:pt modelId="13"/>
+        <dgm:pt modelId="14"/>
+      </dgm:ptLst>
+      <dgm:cxnLst>
+        <dgm:cxn modelId="2" srcId="0" destId="1" srcOrd="0" destOrd="0"/>
+        <dgm:cxn modelId="15" srcId="1" destId="11" srcOrd="0" destOrd="0"/>
+        <dgm:cxn modelId="16" srcId="1" destId="12" srcOrd="1" destOrd="0"/>
+        <dgm:cxn modelId="17" srcId="1" destId="13" srcOrd="2" destOrd="0"/>
+        <dgm:cxn modelId="18" srcId="1" destId="14" srcOrd="2" destOrd="0"/>
+      </dgm:cxnLst>
+      <dgm:bg/>
+      <dgm:whole/>
+    </dgm:dataModel>
+  </dgm:clrData>
+  <dgm:layoutNode name="hierChild1">
+    <dgm:varLst>
+      <dgm:orgChart val="1"/>
+      <dgm:chPref val="1"/>
+      <dgm:dir/>
+      <dgm:animOne val="branch"/>
+      <dgm:animLvl val="lvl"/>
+      <dgm:resizeHandles/>
+    </dgm:varLst>
+    <dgm:choose name="Name0">
+      <dgm:if name="Name1" func="var" arg="dir" op="equ" val="norm">
+        <dgm:alg type="hierChild">
+          <dgm:param type="linDir" val="fromL"/>
+        </dgm:alg>
+      </dgm:if>
+      <dgm:else name="Name2">
+        <dgm:alg type="hierChild">
+          <dgm:param type="linDir" val="fromR"/>
+        </dgm:alg>
+      </dgm:else>
+    </dgm:choose>
+    <dgm:shape xmlns:r="http://schemas.openxmlformats.org/officeDocument/2006/relationships" r:blip="">
+      <dgm:adjLst/>
+    </dgm:shape>
+    <dgm:presOf/>
+    <dgm:constrLst>
+      <dgm:constr type="w" for="des" forName="rootComposite1" refType="w" fact="10"/>
+      <dgm:constr type="h" for="des" forName="rootComposite1" refType="w" refFor="des" refForName="rootComposite1" fact="0.5"/>
+      <dgm:constr type="w" for="des" forName="rootComposite" refType="w" fact="10"/>
+      <dgm:constr type="h" for="des" forName="rootComposite" refType="w" refFor="des" refForName="rootComposite1" fact="0.5"/>
+      <dgm:constr type="w" for="des" forName="rootComposite3" refType="w" fact="10"/>
+      <dgm:constr type="h" for="des" forName="rootComposite3" refType="w" refFor="des" refForName="rootComposite1" fact="0.5"/>
+      <dgm:constr type="primFontSz" for="des" ptType="node" op="equ"/>
+      <dgm:constr type="sp" for="des" op="equ"/>
+      <dgm:constr type="sp" for="des" forName="hierRoot1" refType="w" refFor="des" refForName="rootComposite1" fact="0.21"/>
+      <dgm:constr type="sp" for="des" forName="hierRoot2" refType="sp" refFor="des" refForName="hierRoot1"/>
+      <dgm:constr type="sp" for="des" forName="hierRoot3" refType="sp" refFor="des" refForName="hierRoot1"/>
+      <dgm:constr type="sibSp" refType="w" refFor="des" refForName="rootComposite1" fact="0.21"/>
+      <dgm:constr type="sibSp" for="des" forName="hierChild2" refType="sibSp"/>
+      <dgm:constr type="sibSp" for="des" forName="hierChild3" refType="sibSp"/>
+      <dgm:constr type="sibSp" for="des" forName="hierChild4" refType="sibSp"/>
+      <dgm:constr type="sibSp" for="des" forName="hierChild5" refType="sibSp"/>
+      <dgm:constr type="sibSp" for="des" forName="hierChild6" refType="sibSp"/>
+      <dgm:constr type="sibSp" for="des" forName="hierChild7" refType="sibSp"/>
+      <dgm:constr type="secSibSp" refType="w" refFor="des" refForName="rootComposite1" fact="0.21"/>
+      <dgm:constr type="secSibSp" for="des" forName="hierChild2" refType="secSibSp"/>
+      <dgm:constr type="secSibSp" for="des" forName="hierChild3" refType="secSibSp"/>
+      <dgm:constr type="secSibSp" for="des" forName="hierChild4" refType="secSibSp"/>
+      <dgm:constr type="secSibSp" for="des" forName="hierChild5" refType="secSibSp"/>
+      <dgm:constr type="secSibSp" for="des" forName="hierChild6" refType="secSibSp"/>
+      <dgm:constr type="secSibSp" for="des" forName="hierChild7" refType="secSibSp"/>
+    </dgm:constrLst>
+    <dgm:ruleLst/>
+    <dgm:forEach name="Name3" axis="ch">
+      <dgm:forEach name="Name4" axis="self" ptType="node">
+        <dgm:layoutNode name="hierRoot1">
+          <dgm:varLst>
+            <dgm:hierBranch val="init"/>
+          </dgm:varLst>
+          <dgm:choose name="Name5">
+            <dgm:if name="Name6" func="var" arg="hierBranch" op="equ" val="l">
+              <dgm:choose name="Name7">
+                <dgm:if name="Name8" axis="ch" ptType="asst" func="cnt" op="gte" val="1">
+                  <dgm:alg type="hierRoot">
+                    <dgm:param type="hierAlign" val="tR"/>
+                  </dgm:alg>
+                  <dgm:constrLst>
+                    <dgm:constr type="alignOff" val="0.65"/>
+                  </dgm:constrLst>
+                </dgm:if>
+                <dgm:else name="Name9">
+                  <dgm:alg type="hierRoot">
+                    <dgm:param type="hierAlign" val="tR"/>
+                  </dgm:alg>
+                  <dgm:constrLst>
+                    <dgm:constr type="alignOff" val="0.25"/>
+                  </dgm:constrLst>
+                </dgm:else>
+              </dgm:choose>
+            </dgm:if>
+            <dgm:if name="Name10" func="var" arg="hierBranch" op="equ" val="r">
+              <dgm:choose name="Name11">
+                <dgm:if name="Name12" axis="ch" ptType="asst" func="cnt" op="gte" val="1">
+                  <dgm:alg type="hierRoot">
+                    <dgm:param type="hierAlign" val="tL"/>
+                  </dgm:alg>
+                  <dgm:constrLst>
+                    <dgm:constr type="alignOff" val="0.65"/>
+                  </dgm:constrLst>
+                </dgm:if>
+                <dgm:else name="Name13">
+                  <dgm:alg type="hierRoot">
+                    <dgm:param type="hierAlign" val="tL"/>
+                  </dgm:alg>
+                  <dgm:constrLst>
+                    <dgm:constr type="alignOff" val="0.25"/>
+                  </dgm:constrLst>
+                </dgm:else>
+              </dgm:choose>
+            </dgm:if>
+            <dgm:if name="Name14" func="var" arg="hierBranch" op="equ" val="hang">
+              <dgm:alg type="hierRoot"/>
+              <dgm:constrLst>
+                <dgm:constr type="alignOff" val="0.65"/>
+              </dgm:constrLst>
+            </dgm:if>
+            <dgm:else name="Name15">
+              <dgm:alg type="hierRoot"/>
+              <dgm:constrLst>
+                <dgm:constr type="alignOff"/>
+                <dgm:constr type="bendDist" for="des" ptType="parTrans" refType="sp" fact="0.5"/>
+              </dgm:constrLst>
+            </dgm:else>
+          </dgm:choose>
+          <dgm:shape xmlns:r="http://schemas.openxmlformats.org/officeDocument/2006/relationships" r:blip="">
+            <dgm:adjLst/>
+          </dgm:shape>
+          <dgm:presOf/>
+          <dgm:ruleLst/>
+          <dgm:layoutNode name="rootComposite1">
+            <dgm:alg type="composite"/>
+            <dgm:shape xmlns:r="http://schemas.openxmlformats.org/officeDocument/2006/relationships" r:blip="">
+              <dgm:adjLst/>
+            </dgm:shape>
+            <dgm:presOf axis="self" ptType="node" cnt="1"/>
+            <dgm:choose name="Name16">
+              <dgm:if name="Name17" func="var" arg="hierBranch" op="equ" val="init">
+                <dgm:constrLst>
+                  <dgm:constr type="l" for="ch" forName="rootText1"/>
+                  <dgm:constr type="t" for="ch" forName="rootText1"/>
+                  <dgm:constr type="w" for="ch" forName="rootText1" refType="w"/>
+                  <dgm:constr type="h" for="ch" forName="rootText1" refType="h"/>
+                  <dgm:constr type="l" for="ch" forName="rootConnector1"/>
+                  <dgm:constr type="t" for="ch" forName="rootConnector1"/>
+                  <dgm:constr type="w" for="ch" forName="rootConnector1" refType="w" refFor="ch" refForName="rootText1" fact="0.2"/>
+                  <dgm:constr type="h" for="ch" forName="rootConnector1" refType="h" refFor="ch" refForName="rootText1"/>
+                </dgm:constrLst>
+              </dgm:if>
+              <dgm:if name="Name18" func="var" arg="hierBranch" op="equ" val="l">
+                <dgm:constrLst>
+                  <dgm:constr type="l" for="ch" forName="rootText1"/>
+                  <dgm:constr type="t" for="ch" forName="rootText1"/>
+                  <dgm:constr type="w" for="ch" forName="rootText1" refType="w"/>
+                  <dgm:constr type="h" for="ch" forName="rootText1" refType="h"/>
+                  <dgm:constr type="r" for="ch" forName="rootConnector1" refType="w"/>
+                  <dgm:constr type="t" for="ch" forName="rootConnector1"/>
+                  <dgm:constr type="w" for="ch" forName="rootConnector1" refType="w" refFor="ch" refForName="rootText1" fact="0.2"/>
+                  <dgm:constr type="h" for="ch" forName="rootConnector1" refType="h" refFor="ch" refForName="rootText1"/>
+                </dgm:constrLst>
+              </dgm:if>
+              <dgm:if name="Name19" func="var" arg="hierBranch" op="equ" val="r">
+                <dgm:constrLst>
+                  <dgm:constr type="l" for="ch" forName="rootText1"/>
+                  <dgm:constr type="t" for="ch" forName="rootText1"/>
+                  <dgm:constr type="w" for="ch" forName="rootText1" refType="w"/>
+                  <dgm:constr type="h" for="ch" forName="rootText1" refType="h"/>
+                  <dgm:constr type="l" for="ch" forName="rootConnector1"/>
+                  <dgm:constr type="t" for="ch" forName="rootConnector1"/>
+                  <dgm:constr type="w" for="ch" forName="rootConnector1" refType="w" refFor="ch" refForName="rootText1" fact="0.2"/>
+                  <dgm:constr type="h" for="ch" forName="rootConnector1" refType="h" refFor="ch" refForName="rootText1"/>
+                </dgm:constrLst>
+              </dgm:if>
+              <dgm:else name="Name20">
+                <dgm:constrLst>
+                  <dgm:constr type="l" for="ch" forName="rootText1"/>
+                  <dgm:constr type="t" for="ch" forName="rootText1"/>
+                  <dgm:constr type="w" for="ch" forName="rootText1" refType="w"/>
+                  <dgm:constr type="h" for="ch" forName="rootText1" refType="h"/>
+                  <dgm:constr type="r" for="ch" forName="rootConnector1" refType="w"/>
+                  <dgm:constr type="t" for="ch" forName="rootConnector1"/>
+                  <dgm:constr type="w" for="ch" forName="rootConnector1" refType="w" refFor="ch" refForName="rootText1" fact="0.2"/>
+                  <dgm:constr type="h" for="ch" forName="rootConnector1" refType="h" refFor="ch" refForName="rootText1"/>
+                </dgm:constrLst>
+              </dgm:else>
+            </dgm:choose>
+            <dgm:ruleLst/>
+            <dgm:layoutNode name="rootText1" styleLbl="node0">
+              <dgm:varLst>
+                <dgm:chPref val="3"/>
+              </dgm:varLst>
+              <dgm:alg type="tx"/>
+              <dgm:shape xmlns:r="http://schemas.openxmlformats.org/officeDocument/2006/relationships" type="rect" r:blip="">
+                <dgm:adjLst/>
+              </dgm:shape>
+              <dgm:presOf axis="self" ptType="node" cnt="1"/>
+              <dgm:constrLst>
+                <dgm:constr type="primFontSz" val="65"/>
+                <dgm:constr type="lMarg" refType="primFontSz" fact="0.05"/>
+                <dgm:constr type="rMarg" refType="primFontSz" fact="0.05"/>
+                <dgm:constr type="tMarg" refType="primFontSz" fact="0.05"/>
+                <dgm:constr type="bMarg" refType="primFontSz" fact="0.05"/>
+              </dgm:constrLst>
+              <dgm:ruleLst>
+                <dgm:rule type="primFontSz" val="5" fact="NaN" max="NaN"/>
+              </dgm:ruleLst>
+            </dgm:layoutNode>
+            <dgm:layoutNode name="rootConnector1" moveWith="rootText1">
+              <dgm:alg type="sp"/>
+              <dgm:shape xmlns:r="http://schemas.openxmlformats.org/officeDocument/2006/relationships" type="rect" r:blip="" hideGeom="1">
+                <dgm:adjLst/>
+              </dgm:shape>
+              <dgm:presOf axis="self" ptType="node" cnt="1"/>
+              <dgm:constrLst/>
+              <dgm:ruleLst/>
+            </dgm:layoutNode>
+          </dgm:layoutNode>
+          <dgm:layoutNode name="hierChild2">
+            <dgm:choose name="Name21">
+              <dgm:if name="Name22" func="var" arg="hierBranch" op="equ" val="l">
+                <dgm:alg type="hierChild">
+                  <dgm:param type="chAlign" val="r"/>
+                  <dgm:param type="linDir" val="fromT"/>
+                </dgm:alg>
+              </dgm:if>
+              <dgm:if name="Name23" func="var" arg="hierBranch" op="equ" val="r">
+                <dgm:alg type="hierChild">
+                  <dgm:param type="chAlign" val="l"/>
+                  <dgm:param type="linDir" val="fromT"/>
+                </dgm:alg>
+              </dgm:if>
+              <dgm:if name="Name24" func="var" arg="hierBranch" op="equ" val="hang">
+                <dgm:choose name="Name25">
+                  <dgm:if name="Name26" func="var" arg="dir" op="equ" val="norm">
+                    <dgm:alg type="hierChild">
+                      <dgm:param type="chAlign" val="l"/>
+                      <dgm:param type="linDir" val="fromL"/>
+                      <dgm:param type="secChAlign" val="t"/>
+                      <dgm:param type="secLinDir" val="fromT"/>
+                    </dgm:alg>
+                  </dgm:if>
+                  <dgm:else name="Name27">
+                    <dgm:alg type="hierChild">
+                      <dgm:param type="chAlign" val="l"/>
+                      <dgm:param type="linDir" val="fromR"/>
+                      <dgm:param type="secChAlign" val="t"/>
+                      <dgm:param type="secLinDir" val="fromT"/>
+                    </dgm:alg>
+                  </dgm:else>
+                </dgm:choose>
+              </dgm:if>
+              <dgm:else name="Name28">
+                <dgm:choose name="Name29">
+                  <dgm:if name="Name30" func="var" arg="dir" op="equ" val="norm">
+                    <dgm:alg type="hierChild"/>
+                  </dgm:if>
+                  <dgm:else name="Name31">
+                    <dgm:alg type="hierChild">
+                      <dgm:param type="linDir" val="fromR"/>
+                    </dgm:alg>
+                  </dgm:else>
+                </dgm:choose>
+              </dgm:else>
+            </dgm:choose>
+            <dgm:shape xmlns:r="http://schemas.openxmlformats.org/officeDocument/2006/relationships" r:blip="">
+              <dgm:adjLst/>
+            </dgm:shape>
+            <dgm:presOf/>
+            <dgm:constrLst/>
+            <dgm:ruleLst/>
+            <dgm:forEach name="rep2a" axis="ch" ptType="nonAsst">
+              <dgm:forEach name="Name32" axis="precedSib" ptType="parTrans" st="-1" cnt="1">
+                <dgm:choose name="Name33">
+                  <dgm:if name="Name34" func="var" arg="hierBranch" op="equ" val="std">
+                    <dgm:layoutNode name="Name35">
+                      <dgm:alg type="conn">
+                        <dgm:param type="connRout" val="bend"/>
+                        <dgm:param type="dim" val="1D"/>
+                        <dgm:param type="endSty" val="noArr"/>
+                        <dgm:param type="begPts" val="bCtr"/>
+                        <dgm:param type="endPts" val="tCtr"/>
+                        <dgm:param type="bendPt" val="end"/>
+                      </dgm:alg>
+                      <dgm:shape xmlns:r="http://schemas.openxmlformats.org/officeDocument/2006/relationships" type="conn" r:blip="" zOrderOff="-99999">
+                        <dgm:adjLst/>
+                      </dgm:shape>
+                      <dgm:presOf axis="self"/>
+                      <dgm:constrLst>
+                        <dgm:constr type="begPad"/>
+                        <dgm:constr type="endPad"/>
+                      </dgm:constrLst>
+                      <dgm:ruleLst/>
+                    </dgm:layoutNode>
+                  </dgm:if>
+                  <dgm:if name="Name36" func="var" arg="hierBranch" op="equ" val="init">
+                    <dgm:layoutNode name="Name37">
+                      <dgm:choose name="Name38">
+                        <dgm:if name="Name39" axis="self" func="depth" op="lte" val="2">
+                          <dgm:alg type="conn">
+                            <dgm:param type="connRout" val="bend"/>
+                            <dgm:param type="dim" val="1D"/>
+                            <dgm:param type="endSty" val="noArr"/>
+                            <dgm:param type="begPts" val="bCtr"/>
+                            <dgm:param type="endPts" val="tCtr"/>
+                            <dgm:param type="bendPt" val="end"/>
+                          </dgm:alg>
+                        </dgm:if>
+                        <dgm:else name="Name40">
+                          <dgm:choose name="Name41">
+                            <dgm:if name="Name42" axis="par des" func="maxDepth" op="lte" val="1">
+                              <dgm:choose name="Name43">
+                                <dgm:if name="Name44" axis="par ch" ptType="node asst" func="cnt" op="gte" val="1">
+                                  <dgm:alg type="conn">
+                                    <dgm:param type="connRout" val="bend"/>
+                                    <dgm:param type="dim" val="1D"/>
+                                    <dgm:param type="endSty" val="noArr"/>
+                                    <dgm:param type="begPts" val="bCtr"/>
+                                    <dgm:param type="endPts" val="midL midR"/>
+                                  </dgm:alg>
+                                </dgm:if>
+                                <dgm:else name="Name45">
+                                  <dgm:alg type="conn">
+                                    <dgm:param type="connRout" val="bend"/>
+                                    <dgm:param type="dim" val="1D"/>
+                                    <dgm:param type="endSty" val="noArr"/>
+                                    <dgm:param type="begPts" val="bCtr"/>
+                                    <dgm:param type="endPts" val="midL midR"/>
+                                    <dgm:param type="srcNode" val="rootConnector"/>
+                                  </dgm:alg>
+                                </dgm:else>
+                              </dgm:choose>
+                            </dgm:if>
+                            <dgm:else name="Name46">
+                              <dgm:alg type="conn">
+                                <dgm:param type="connRout" val="bend"/>
+                                <dgm:param type="dim" val="1D"/>
+                                <dgm:param type="endSty" val="noArr"/>
+                                <dgm:param type="begPts" val="bCtr"/>
+                                <dgm:param type="endPts" val="tCtr"/>
+                                <dgm:param type="bendPt" val="end"/>
+                              </dgm:alg>
+                            </dgm:else>
+                          </dgm:choose>
+                        </dgm:else>
+                      </dgm:choose>
+                      <dgm:shape xmlns:r="http://schemas.openxmlformats.org/officeDocument/2006/relationships" type="conn" r:blip="" zOrderOff="-99999">
+                        <dgm:adjLst/>
+                      </dgm:shape>
+                      <dgm:presOf axis="self"/>
+                      <dgm:constrLst>
+                        <dgm:constr type="begPad"/>
+                        <dgm:constr type="endPad"/>
+                      </dgm:constrLst>
+                      <dgm:ruleLst/>
+                    </dgm:layoutNode>
+                  </dgm:if>
+                  <dgm:if name="Name47" func="var" arg="hierBranch" op="equ" val="hang">
+                    <dgm:layoutNode name="Name48">
+                      <dgm:alg type="conn">
+                        <dgm:param type="connRout" val="bend"/>
+                        <dgm:param type="dim" val="1D"/>
+                        <dgm:param type="endSty" val="noArr"/>
+                        <dgm:param type="begPts" val="bCtr"/>
+                        <dgm:param type="endPts" val="midL midR"/>
+                      </dgm:alg>
+                      <dgm:shape xmlns:r="http://schemas.openxmlformats.org/officeDocument/2006/relationships" type="conn" r:blip="" zOrderOff="-99999">
+                        <dgm:adjLst/>
+                      </dgm:shape>
+                      <dgm:presOf axis="self"/>
+                      <dgm:constrLst>
+                        <dgm:constr type="begPad"/>
+                        <dgm:constr type="endPad"/>
+                      </dgm:constrLst>
+                      <dgm:ruleLst/>
+                    </dgm:layoutNode>
+                  </dgm:if>
+                  <dgm:else name="Name49">
+                    <dgm:layoutNode name="Name50">
+                      <dgm:choose name="Name51">
+                        <dgm:if name="Name52" axis="self" func="depth" op="lte" val="2">
+                          <dgm:choose name="Name53">
+                            <dgm:if name="Name54" axis="par ch" ptType="node asst" func="cnt" op="gte" val="1">
+                              <dgm:alg type="conn">
+                                <dgm:param type="connRout" val="bend"/>
+                                <dgm:param type="dim" val="1D"/>
+                                <dgm:param type="endSty" val="noArr"/>
+                                <dgm:param type="begPts" val="bCtr"/>
+                                <dgm:param type="endPts" val="midL midR"/>
+                              </dgm:alg>
+                            </dgm:if>
+                            <dgm:else name="Name55">
+                              <dgm:alg type="conn">
+                                <dgm:param type="connRout" val="bend"/>
+                                <dgm:param type="dim" val="1D"/>
+                                <dgm:param type="endSty" val="noArr"/>
+                                <dgm:param type="begPts" val="bCtr"/>
+                                <dgm:param type="endPts" val="midL midR"/>
+                                <dgm:param type="srcNode" val="rootConnector1"/>
+                              </dgm:alg>
+                            </dgm:else>
+                          </dgm:choose>
+                        </dgm:if>
+                        <dgm:else name="Name56">
+                          <dgm:choose name="Name57">
+                            <dgm:if name="Name58" axis="par ch" ptType="node asst" func="cnt" op="gte" val="1">
+                              <dgm:alg type="conn">
+                                <dgm:param type="connRout" val="bend"/>
+                                <dgm:param type="dim" val="1D"/>
+                                <dgm:param type="endSty" val="noArr"/>
+                                <dgm:param type="begPts" val="bCtr"/>
+                                <dgm:param type="endPts" val="midL midR"/>
+                              </dgm:alg>
+                            </dgm:if>
+                            <dgm:else name="Name59">
+                              <dgm:alg type="conn">
+                                <dgm:param type="connRout" val="bend"/>
+                                <dgm:param type="dim" val="1D"/>
+                                <dgm:param type="endSty" val="noArr"/>
+                                <dgm:param type="begPts" val="bCtr"/>
+                                <dgm:param type="endPts" val="midL midR"/>
+                                <dgm:param type="srcNode" val="rootConnector"/>
+                              </dgm:alg>
+                            </dgm:else>
+                          </dgm:choose>
+                        </dgm:else>
+                      </dgm:choose>
+                      <dgm:shape xmlns:r="http://schemas.openxmlformats.org/officeDocument/2006/relationships" type="conn" r:blip="" zOrderOff="-99999">
+                        <dgm:adjLst/>
+                      </dgm:shape>
+                      <dgm:presOf axis="self"/>
+                      <dgm:constrLst>
+                        <dgm:constr type="begPad"/>
+                        <dgm:constr type="endPad"/>
+                      </dgm:constrLst>
+                      <dgm:ruleLst/>
+                    </dgm:layoutNode>
+                  </dgm:else>
+                </dgm:choose>
+              </dgm:forEach>
+              <dgm:layoutNode name="hierRoot2">
+                <dgm:varLst>
+                  <dgm:hierBranch val="init"/>
+                </dgm:varLst>
+                <dgm:choose name="Name60">
+                  <dgm:if name="Name61" func="var" arg="hierBranch" op="equ" val="l">
+                    <dgm:choose name="Name62">
+                      <dgm:if name="Name63" axis="ch" ptType="asst" func="cnt" op="gte" val="1">
+                        <dgm:alg type="hierRoot">
+                          <dgm:param type="hierAlign" val="tR"/>
+                        </dgm:alg>
+                        <dgm:shape xmlns:r="http://schemas.openxmlformats.org/officeDocument/2006/relationships" r:blip="">
+                          <dgm:adjLst/>
+                        </dgm:shape>
+                        <dgm:presOf/>
+                        <dgm:constrLst>
+                          <dgm:constr type="alignOff" val="0.65"/>
+                        </dgm:constrLst>
+                      </dgm:if>
+                      <dgm:else name="Name64">
+                        <dgm:alg type="hierRoot">
+                          <dgm:param type="hierAlign" val="tR"/>
+                        </dgm:alg>
+                        <dgm:shape xmlns:r="http://schemas.openxmlformats.org/officeDocument/2006/relationships" r:blip="">
+                          <dgm:adjLst/>
+                        </dgm:shape>
+                        <dgm:presOf/>
+                        <dgm:constrLst>
+                          <dgm:constr type="alignOff" val="0.25"/>
+                        </dgm:constrLst>
+                      </dgm:else>
+                    </dgm:choose>
+                  </dgm:if>
+                  <dgm:if name="Name65" func="var" arg="hierBranch" op="equ" val="r">
+                    <dgm:choose name="Name66">
+                      <dgm:if name="Name67" axis="ch" ptType="asst" func="cnt" op="gte" val="1">
+                        <dgm:alg type="hierRoot">
+                          <dgm:param type="hierAlign" val="tL"/>
+                        </dgm:alg>
+                        <dgm:shape xmlns:r="http://schemas.openxmlformats.org/officeDocument/2006/relationships" r:blip="">
+                          <dgm:adjLst/>
+                        </dgm:shape>
+                        <dgm:presOf/>
+                        <dgm:constrLst>
+                          <dgm:constr type="alignOff" val="0.65"/>
+                        </dgm:constrLst>
+                      </dgm:if>
+                      <dgm:else name="Name68">
+                        <dgm:alg type="hierRoot">
+                          <dgm:param type="hierAlign" val="tL"/>
+                        </dgm:alg>
+                        <dgm:shape xmlns:r="http://schemas.openxmlformats.org/officeDocument/2006/relationships" r:blip="">
+                          <dgm:adjLst/>
+                        </dgm:shape>
+                        <dgm:presOf/>
+                        <dgm:constrLst>
+                          <dgm:constr type="alignOff" val="0.25"/>
+                        </dgm:constrLst>
+                      </dgm:else>
+                    </dgm:choose>
+                  </dgm:if>
+                  <dgm:if name="Name69" func="var" arg="hierBranch" op="equ" val="std">
+                    <dgm:alg type="hierRoot"/>
+                    <dgm:shape xmlns:r="http://schemas.openxmlformats.org/officeDocument/2006/relationships" r:blip="">
+                      <dgm:adjLst/>
+                    </dgm:shape>
+                    <dgm:presOf/>
+                    <dgm:constrLst>
+                      <dgm:constr type="alignOff"/>
+                      <dgm:constr type="bendDist" for="des" ptType="parTrans" refType="sp" fact="0.5"/>
+                    </dgm:constrLst>
+                  </dgm:if>
+                  <dgm:if name="Name70" func="var" arg="hierBranch" op="equ" val="init">
+                    <dgm:choose name="Name71">
+                      <dgm:if name="Name72" axis="des" func="maxDepth" op="lte" val="1">
+                        <dgm:choose name="Name73">
+                          <dgm:if name="Name74" axis="ch" ptType="asst" func="cnt" op="gte" val="1">
+                            <dgm:alg type="hierRoot">
+                              <dgm:param type="hierAlign" val="tL"/>
+                            </dgm:alg>
+                            <dgm:shape xmlns:r="http://schemas.openxmlformats.org/officeDocument/2006/relationships" r:blip="">
+                              <dgm:adjLst/>
+                            </dgm:shape>
+                            <dgm:presOf/>
+                            <dgm:constrLst>
+                              <dgm:constr type="alignOff" val="0.65"/>
+                            </dgm:constrLst>
+                          </dgm:if>
+                          <dgm:else name="Name75">
+                            <dgm:alg type="hierRoot">
+                              <dgm:param type="hierAlign" val="tL"/>
+                            </dgm:alg>
+                            <dgm:shape xmlns:r="http://schemas.openxmlformats.org/officeDocument/2006/relationships" r:blip="">
+                              <dgm:adjLst/>
+                            </dgm:shape>
+                            <dgm:presOf/>
+                            <dgm:constrLst>
+                              <dgm:constr type="alignOff" val="0.25"/>
+                            </dgm:constrLst>
+                          </dgm:else>
+                        </dgm:choose>
+                      </dgm:if>
+                      <dgm:else name="Name76">
+                        <dgm:alg type="hierRoot"/>
+                        <dgm:shape xmlns:r="http://schemas.openxmlformats.org/officeDocument/2006/relationships" r:blip="">
+                          <dgm:adjLst/>
+                        </dgm:shape>
+                        <dgm:presOf/>
+                        <dgm:constrLst>
+                          <dgm:constr type="alignOff"/>
+                          <dgm:constr type="bendDist" for="des" ptType="parTrans" refType="sp" fact="0.5"/>
+                        </dgm:constrLst>
+                      </dgm:else>
+                    </dgm:choose>
+                  </dgm:if>
+                  <dgm:else name="Name77">
+                    <dgm:alg type="hierRoot"/>
+                    <dgm:shape xmlns:r="http://schemas.openxmlformats.org/officeDocument/2006/relationships" r:blip="">
+                      <dgm:adjLst/>
+                    </dgm:shape>
+                    <dgm:presOf/>
+                    <dgm:constrLst>
+                      <dgm:constr type="alignOff" val="0.65"/>
+                    </dgm:constrLst>
+                  </dgm:else>
+                </dgm:choose>
+                <dgm:ruleLst/>
+                <dgm:layoutNode name="rootComposite">
+                  <dgm:alg type="composite"/>
+                  <dgm:shape xmlns:r="http://schemas.openxmlformats.org/officeDocument/2006/relationships" r:blip="">
+                    <dgm:adjLst/>
+                  </dgm:shape>
+                  <dgm:presOf axis="self" ptType="node" cnt="1"/>
+                  <dgm:choose name="Name78">
+                    <dgm:if name="Name79" func="var" arg="hierBranch" op="equ" val="init">
+                      <dgm:constrLst>
+                        <dgm:constr type="l" for="ch" forName="rootText"/>
+                        <dgm:constr type="t" for="ch" forName="rootText"/>
+                        <dgm:constr type="w" for="ch" forName="rootText" refType="w"/>
+                        <dgm:constr type="h" for="ch" forName="rootText" refType="h"/>
+                        <dgm:constr type="l" for="ch" forName="rootConnector"/>
+                        <dgm:constr type="t" for="ch" forName="rootConnector"/>
+                        <dgm:constr type="w" for="ch" forName="rootConnector" refType="w" refFor="ch" refForName="rootText" fact="0.2"/>
+                        <dgm:constr type="h" for="ch" forName="rootConnector" refType="h" refFor="ch" refForName="rootText"/>
+                      </dgm:constrLst>
+                    </dgm:if>
+                    <dgm:if name="Name80" func="var" arg="hierBranch" op="equ" val="l">
+                      <dgm:constrLst>
+                        <dgm:constr type="l" for="ch" forName="rootText"/>
+                        <dgm:constr type="t" for="ch" forName="rootText"/>
+                        <dgm:constr type="w" for="ch" forName="rootText" refType="w"/>
+                        <dgm:constr type="h" for="ch" forName="rootText" refType="h"/>
+                        <dgm:constr type="r" for="ch" forName="rootConnector" refType="w"/>
+                        <dgm:constr type="t" for="ch" forName="rootConnector"/>
+                        <dgm:constr type="w" for="ch" forName="rootConnector" refType="w" refFor="ch" refForName="rootText" fact="0.2"/>
+                        <dgm:constr type="h" for="ch" forName="rootConnector" refType="h" refFor="ch" refForName="rootText"/>
+                      </dgm:constrLst>
+                    </dgm:if>
+                    <dgm:if name="Name81" func="var" arg="hierBranch" op="equ" val="r">
+                      <dgm:constrLst>
+                        <dgm:constr type="l" for="ch" forName="rootText"/>
+                        <dgm:constr type="t" for="ch" forName="rootText"/>
+                        <dgm:constr type="w" for="ch" forName="rootText" refType="w"/>
+                        <dgm:constr type="h" for="ch" forName="rootText" refType="h"/>
+                        <dgm:constr type="l" for="ch" forName="rootConnector"/>
+                        <dgm:constr type="t" for="ch" forName="rootConnector"/>
+                        <dgm:constr type="w" for="ch" forName="rootConnector" refType="w" refFor="ch" refForName="rootText" fact="0.2"/>
+                        <dgm:constr type="h" for="ch" forName="rootConnector" refType="h" refFor="ch" refForName="rootText"/>
+                      </dgm:constrLst>
+                    </dgm:if>
+                    <dgm:else name="Name82">
+                      <dgm:constrLst>
+                        <dgm:constr type="l" for="ch" forName="rootText"/>
+                        <dgm:constr type="t" for="ch" forName="rootText"/>
+                        <dgm:constr type="w" for="ch" forName="rootText" refType="w"/>
+                        <dgm:constr type="h" for="ch" forName="rootText" refType="h"/>
+                        <dgm:constr type="r" for="ch" forName="rootConnector" refType="w"/>
+                        <dgm:constr type="t" for="ch" forName="rootConnector"/>
+                        <dgm:constr type="w" for="ch" forName="rootConnector" refType="w" refFor="ch" refForName="rootText" fact="0.2"/>
+                        <dgm:constr type="h" for="ch" forName="rootConnector" refType="h" refFor="ch" refForName="rootText"/>
+                      </dgm:constrLst>
+                    </dgm:else>
+                  </dgm:choose>
+                  <dgm:ruleLst/>
+                  <dgm:layoutNode name="rootText">
+                    <dgm:varLst>
+                      <dgm:chPref val="3"/>
+                    </dgm:varLst>
+                    <dgm:alg type="tx"/>
+                    <dgm:shape xmlns:r="http://schemas.openxmlformats.org/officeDocument/2006/relationships" type="rect" r:blip="">
+                      <dgm:adjLst/>
+                    </dgm:shape>
+                    <dgm:presOf axis="self" ptType="node" cnt="1"/>
+                    <dgm:constrLst>
+                      <dgm:constr type="primFontSz" val="65"/>
+                      <dgm:constr type="lMarg" refType="primFontSz" fact="0.05"/>
+                      <dgm:constr type="rMarg" refType="primFontSz" fact="0.05"/>
+                      <dgm:constr type="tMarg" refType="primFontSz" fact="0.05"/>
+                      <dgm:constr type="bMarg" refType="primFontSz" fact="0.05"/>
+                    </dgm:constrLst>
+                    <dgm:ruleLst>
+                      <dgm:rule type="primFontSz" val="5" fact="NaN" max="NaN"/>
+                    </dgm:ruleLst>
+                  </dgm:layoutNode>
+                  <dgm:layoutNode name="rootConnector" moveWith="rootText">
+                    <dgm:alg type="sp"/>
+                    <dgm:shape xmlns:r="http://schemas.openxmlformats.org/officeDocument/2006/relationships" type="rect" r:blip="" hideGeom="1">
+                      <dgm:adjLst/>
+                    </dgm:shape>
+                    <dgm:presOf axis="self" ptType="node" cnt="1"/>
+                    <dgm:constrLst/>
+                    <dgm:ruleLst/>
+                  </dgm:layoutNode>
+                </dgm:layoutNode>
+                <dgm:layoutNode name="hierChild4">
+                  <dgm:choose name="Name83">
+                    <dgm:if name="Name84" func="var" arg="hierBranch" op="equ" val="l">
+                      <dgm:alg type="hierChild">
+                        <dgm:param type="chAlign" val="r"/>
+                        <dgm:param type="linDir" val="fromT"/>
+                      </dgm:alg>
+                    </dgm:if>
+                    <dgm:if name="Name85" func="var" arg="hierBranch" op="equ" val="r">
+                      <dgm:alg type="hierChild">
+                        <dgm:param type="chAlign" val="l"/>
+                        <dgm:param type="linDir" val="fromT"/>
+                      </dgm:alg>
+                    </dgm:if>
+                    <dgm:if name="Name86" func="var" arg="hierBranch" op="equ" val="hang">
+                      <dgm:choose name="Name87">
+                        <dgm:if name="Name88" func="var" arg="dir" op="equ" val="norm">
+                          <dgm:alg type="hierChild">
+                            <dgm:param type="chAlign" val="l"/>
+                            <dgm:param type="linDir" val="fromL"/>
+                            <dgm:param type="secChAlign" val="t"/>
+                            <dgm:param type="secLinDir" val="fromT"/>
+                          </dgm:alg>
+                        </dgm:if>
+                        <dgm:else name="Name89">
+                          <dgm:alg type="hierChild">
+                            <dgm:param type="chAlign" val="l"/>
+                            <dgm:param type="linDir" val="fromR"/>
+                            <dgm:param type="secChAlign" val="t"/>
+                            <dgm:param type="secLinDir" val="fromT"/>
+                          </dgm:alg>
+                        </dgm:else>
+                      </dgm:choose>
+                    </dgm:if>
+                    <dgm:if name="Name90" func="var" arg="hierBranch" op="equ" val="std">
+                      <dgm:choose name="Name91">
+                        <dgm:if name="Name92" func="var" arg="dir" op="equ" val="norm">
+                          <dgm:alg type="hierChild"/>
+                        </dgm:if>
+                        <dgm:else name="Name93">
+                          <dgm:alg type="hierChild">
+                            <dgm:param type="linDir" val="fromR"/>
+                          </dgm:alg>
+                        </dgm:else>
+                      </dgm:choose>
+                    </dgm:if>
+                    <dgm:if name="Name94" func="var" arg="hierBranch" op="equ" val="init">
+                      <dgm:choose name="Name95">
+                        <dgm:if name="Name96" axis="des" func="maxDepth" op="lte" val="1">
+                          <dgm:alg type="hierChild">
+                            <dgm:param type="chAlign" val="l"/>
+                            <dgm:param type="linDir" val="fromT"/>
+                          </dgm:alg>
+                        </dgm:if>
+                        <dgm:else name="Name97">
+                          <dgm:choose name="Name98">
+                            <dgm:if name="Name99" func="var" arg="dir" op="equ" val="norm">
+                              <dgm:alg type="hierChild"/>
+                            </dgm:if>
+                            <dgm:else name="Name100">
+                              <dgm:alg type="hierChild">
+                                <dgm:param type="linDir" val="fromR"/>
+                              </dgm:alg>
+                            </dgm:else>
+                          </dgm:choose>
+                        </dgm:else>
+                      </dgm:choose>
+                    </dgm:if>
+                    <dgm:else name="Name101"/>
+                  </dgm:choose>
+                  <dgm:shape xmlns:r="http://schemas.openxmlformats.org/officeDocument/2006/relationships" r:blip="">
+                    <dgm:adjLst/>
+                  </dgm:shape>
+                  <dgm:presOf/>
+                  <dgm:constrLst/>
+                  <dgm:ruleLst/>
+                  <dgm:forEach name="Name102" ref="rep2a"/>
+                </dgm:layoutNode>
+                <dgm:layoutNode name="hierChild5">
+                  <dgm:choose name="Name103">
+                    <dgm:if name="Name104" func="var" arg="dir" op="equ" val="norm">
+                      <dgm:alg type="hierChild">
+                        <dgm:param type="chAlign" val="l"/>
+                        <dgm:param type="linDir" val="fromL"/>
+                        <dgm:param type="secChAlign" val="t"/>
+                        <dgm:param type="secLinDir" val="fromT"/>
+                      </dgm:alg>
+                    </dgm:if>
+                    <dgm:else name="Name105">
+                      <dgm:alg type="hierChild">
+                        <dgm:param type="chAlign" val="l"/>
+                        <dgm:param type="linDir" val="fromR"/>
+                        <dgm:param type="secChAlign" val="t"/>
+                        <dgm:param type="secLinDir" val="fromT"/>
+                      </dgm:alg>
+                    </dgm:else>
+                  </dgm:choose>
+                  <dgm:shape xmlns:r="http://schemas.openxmlformats.org/officeDocument/2006/relationships" r:blip="">
+                    <dgm:adjLst/>
+                  </dgm:shape>
+                  <dgm:presOf/>
+                  <dgm:constrLst/>
+                  <dgm:ruleLst/>
+                  <dgm:forEach name="Name106" ref="rep2b"/>
+                </dgm:layoutNode>
+              </dgm:layoutNode>
+            </dgm:forEach>
+          </dgm:layoutNode>
+          <dgm:layoutNode name="hierChild3">
+            <dgm:choose name="Name107">
+              <dgm:if name="Name108" func="var" arg="dir" op="equ" val="norm">
+                <dgm:alg type="hierChild">
+                  <dgm:param type="chAlign" val="l"/>
+                  <dgm:param type="linDir" val="fromL"/>
+                  <dgm:param type="secChAlign" val="t"/>
+                  <dgm:param type="secLinDir" val="fromT"/>
+                </dgm:alg>
+              </dgm:if>
+              <dgm:else name="Name109">
+                <dgm:alg type="hierChild">
+                  <dgm:param type="chAlign" val="l"/>
+                  <dgm:param type="linDir" val="fromR"/>
+                  <dgm:param type="secChAlign" val="t"/>
+                  <dgm:param type="secLinDir" val="fromT"/>
+                </dgm:alg>
+              </dgm:else>
+            </dgm:choose>
+            <dgm:shape xmlns:r="http://schemas.openxmlformats.org/officeDocument/2006/relationships" r:blip="">
+              <dgm:adjLst/>
+            </dgm:shape>
+            <dgm:presOf/>
+            <dgm:constrLst/>
+            <dgm:ruleLst/>
+            <dgm:forEach name="rep2b" axis="ch" ptType="asst">
+              <dgm:forEach name="Name110" axis="precedSib" ptType="parTrans" st="-1" cnt="1">
+                <dgm:layoutNode name="Name111">
+                  <dgm:alg type="conn">
+                    <dgm:param type="connRout" val="bend"/>
+                    <dgm:param type="dim" val="1D"/>
+                    <dgm:param type="endSty" val="noArr"/>
+                    <dgm:param type="begPts" val="bCtr"/>
+                    <dgm:param type="endPts" val="midL midR"/>
+                  </dgm:alg>
+                  <dgm:shape xmlns:r="http://schemas.openxmlformats.org/officeDocument/2006/relationships" type="conn" r:blip="" zOrderOff="-99999">
+                    <dgm:adjLst/>
+                  </dgm:shape>
+                  <dgm:presOf axis="self"/>
+                  <dgm:constrLst>
+                    <dgm:constr type="begPad"/>
+                    <dgm:constr type="endPad"/>
+                  </dgm:constrLst>
+                  <dgm:ruleLst/>
+                </dgm:layoutNode>
+              </dgm:forEach>
+              <dgm:layoutNode name="hierRoot3">
+                <dgm:varLst>
+                  <dgm:hierBranch val="init"/>
+                </dgm:varLst>
+                <dgm:choose name="Name112">
+                  <dgm:if name="Name113" func="var" arg="hierBranch" op="equ" val="l">
+                    <dgm:alg type="hierRoot">
+                      <dgm:param type="hierAlign" val="tR"/>
+                    </dgm:alg>
+                    <dgm:shape xmlns:r="http://schemas.openxmlformats.org/officeDocument/2006/relationships" r:blip="">
+                      <dgm:adjLst/>
+                    </dgm:shape>
+                    <dgm:presOf/>
+                    <dgm:constrLst>
+                      <dgm:constr type="alignOff" val="0.65"/>
+                    </dgm:constrLst>
+                  </dgm:if>
+                  <dgm:if name="Name114" func="var" arg="hierBranch" op="equ" val="r">
+                    <dgm:alg type="hierRoot">
+                      <dgm:param type="hierAlign" val="tL"/>
+                    </dgm:alg>
+                    <dgm:shape xmlns:r="http://schemas.openxmlformats.org/officeDocument/2006/relationships" r:blip="">
+                      <dgm:adjLst/>
+                    </dgm:shape>
+                    <dgm:presOf/>
+                    <dgm:constrLst>
+                      <dgm:constr type="alignOff" val="0.65"/>
+                    </dgm:constrLst>
+                  </dgm:if>
+                  <dgm:if name="Name115" func="var" arg="hierBranch" op="equ" val="hang">
+                    <dgm:alg type="hierRoot"/>
+                    <dgm:shape xmlns:r="http://schemas.openxmlformats.org/officeDocument/2006/relationships" r:blip="">
+                      <dgm:adjLst/>
+                    </dgm:shape>
+                    <dgm:presOf/>
+                    <dgm:constrLst>
+                      <dgm:constr type="alignOff" val="0.65"/>
+                    </dgm:constrLst>
+                  </dgm:if>
+                  <dgm:if name="Name116" func="var" arg="hierBranch" op="equ" val="std">
+                    <dgm:alg type="hierRoot"/>
+                    <dgm:shape xmlns:r="http://schemas.openxmlformats.org/officeDocument/2006/relationships" r:blip="">
+                      <dgm:adjLst/>
+                    </dgm:shape>
+                    <dgm:presOf/>
+                    <dgm:constrLst>
+                      <dgm:constr type="alignOff"/>
+                      <dgm:constr type="bendDist" for="des" ptType="parTrans" refType="sp" fact="0.5"/>
+                    </dgm:constrLst>
+                  </dgm:if>
+                  <dgm:if name="Name117" func="var" arg="hierBranch" op="equ" val="init">
+                    <dgm:choose name="Name118">
+                      <dgm:if name="Name119" axis="des" func="maxDepth" op="lte" val="1">
+                        <dgm:alg type="hierRoot">
+                          <dgm:param type="hierAlign" val="tL"/>
+                        </dgm:alg>
+                        <dgm:shape xmlns:r="http://schemas.openxmlformats.org/officeDocument/2006/relationships" r:blip="">
+                          <dgm:adjLst/>
+                        </dgm:shape>
+                        <dgm:presOf/>
+                        <dgm:constrLst>
+                          <dgm:constr type="alignOff" val="0.65"/>
+                        </dgm:constrLst>
+                      </dgm:if>
+                      <dgm:else name="Name120">
+                        <dgm:alg type="hierRoot"/>
+                        <dgm:shape xmlns:r="http://schemas.openxmlformats.org/officeDocument/2006/relationships" r:blip="">
+                          <dgm:adjLst/>
+                        </dgm:shape>
+                        <dgm:presOf/>
+                        <dgm:constrLst>
+                          <dgm:constr type="alignOff"/>
+                          <dgm:constr type="bendDist" for="des" ptType="parTrans" refType="sp" fact="0.5"/>
+                        </dgm:constrLst>
+                      </dgm:else>
+                    </dgm:choose>
+                  </dgm:if>
+                  <dgm:else name="Name121"/>
+                </dgm:choose>
+                <dgm:ruleLst/>
+                <dgm:layoutNode name="rootComposite3">
+                  <dgm:alg type="composite"/>
+                  <dgm:shape xmlns:r="http://schemas.openxmlformats.org/officeDocument/2006/relationships" r:blip="">
+                    <dgm:adjLst/>
+                  </dgm:shape>
+                  <dgm:presOf axis="self" ptType="node" cnt="1"/>
+                  <dgm:choose name="Name122">
+                    <dgm:if name="Name123" func="var" arg="hierBranch" op="equ" val="init">
+                      <dgm:constrLst>
+                        <dgm:constr type="l" for="ch" forName="rootText3"/>
+                        <dgm:constr type="t" for="ch" forName="rootText3"/>
+                        <dgm:constr type="w" for="ch" forName="rootText3" refType="w"/>
+                        <dgm:constr type="h" for="ch" forName="rootText3" refType="h"/>
+                        <dgm:constr type="l" for="ch" forName="rootConnector3"/>
+                        <dgm:constr type="t" for="ch" forName="rootConnector3"/>
+                        <dgm:constr type="w" for="ch" forName="rootConnector3" refType="w" refFor="ch" refForName="rootText3" fact="0.2"/>
+                        <dgm:constr type="h" for="ch" forName="rootConnector3" refType="h" refFor="ch" refForName="rootText3"/>
+                      </dgm:constrLst>
+                    </dgm:if>
+                    <dgm:if name="Name124" func="var" arg="hierBranch" op="equ" val="l">
+                      <dgm:constrLst>
+                        <dgm:constr type="l" for="ch" forName="rootText3"/>
+                        <dgm:constr type="t" for="ch" forName="rootText3"/>
+                        <dgm:constr type="w" for="ch" forName="rootText3" refType="w"/>
+                        <dgm:constr type="h" for="ch" forName="rootText3" refType="h"/>
+                        <dgm:constr type="r" for="ch" forName="rootConnector3" refType="w"/>
+                        <dgm:constr type="t" for="ch" forName="rootConnector3"/>
+                        <dgm:constr type="w" for="ch" forName="rootConnector3" refType="w" refFor="ch" refForName="rootText3" fact="0.2"/>
+                        <dgm:constr type="h" for="ch" forName="rootConnector3" refType="h" refFor="ch" refForName="rootText3"/>
+                      </dgm:constrLst>
+                    </dgm:if>
+                    <dgm:if name="Name125" func="var" arg="hierBranch" op="equ" val="r">
+                      <dgm:constrLst>
+                        <dgm:constr type="l" for="ch" forName="rootText3"/>
+                        <dgm:constr type="t" for="ch" forName="rootText3"/>
+                        <dgm:constr type="w" for="ch" forName="rootText3" refType="w"/>
+                        <dgm:constr type="h" for="ch" forName="rootText3" refType="h"/>
+                        <dgm:constr type="l" for="ch" forName="rootConnector3"/>
+                        <dgm:constr type="t" for="ch" forName="rootConnector3"/>
+                        <dgm:constr type="w" for="ch" forName="rootConnector3" refType="w" refFor="ch" refForName="rootText3" fact="0.2"/>
+                        <dgm:constr type="h" for="ch" forName="rootConnector3" refType="h" refFor="ch" refForName="rootText3"/>
+                      </dgm:constrLst>
+                    </dgm:if>
+                    <dgm:else name="Name126">
+                      <dgm:constrLst>
+                        <dgm:constr type="l" for="ch" forName="rootText3"/>
+                        <dgm:constr type="t" for="ch" forName="rootText3"/>
+                        <dgm:constr type="w" for="ch" forName="rootText3" refType="w"/>
+                        <dgm:constr type="h" for="ch" forName="rootText3" refType="h"/>
+                        <dgm:constr type="r" for="ch" forName="rootConnector3" refType="w"/>
+                        <dgm:constr type="t" for="ch" forName="rootConnector3"/>
+                        <dgm:constr type="w" for="ch" forName="rootConnector3" refType="w" refFor="ch" refForName="rootText3" fact="0.2"/>
+                        <dgm:constr type="h" for="ch" forName="rootConnector3" refType="h" refFor="ch" refForName="rootText3"/>
+                      </dgm:constrLst>
+                    </dgm:else>
+                  </dgm:choose>
+                  <dgm:ruleLst/>
+                  <dgm:layoutNode name="rootText3">
+                    <dgm:varLst>
+                      <dgm:chPref val="3"/>
+                    </dgm:varLst>
+                    <dgm:alg type="tx"/>
+                    <dgm:shape xmlns:r="http://schemas.openxmlformats.org/officeDocument/2006/relationships" type="rect" r:blip="">
+                      <dgm:adjLst/>
+                    </dgm:shape>
+                    <dgm:presOf axis="self" ptType="node" cnt="1"/>
+                    <dgm:constrLst>
+                      <dgm:constr type="primFontSz" val="65"/>
+                      <dgm:constr type="lMarg" refType="primFontSz" fact="0.05"/>
+                      <dgm:constr type="rMarg" refType="primFontSz" fact="0.05"/>
+                      <dgm:constr type="tMarg" refType="primFontSz" fact="0.05"/>
+                      <dgm:constr type="bMarg" refType="primFontSz" fact="0.05"/>
+                    </dgm:constrLst>
+                    <dgm:ruleLst>
+                      <dgm:rule type="primFontSz" val="5" fact="NaN" max="NaN"/>
+                    </dgm:ruleLst>
+                  </dgm:layoutNode>
+                  <dgm:layoutNode name="rootConnector3" moveWith="rootText1">
+                    <dgm:alg type="sp"/>
+                    <dgm:shape xmlns:r="http://schemas.openxmlformats.org/officeDocument/2006/relationships" type="rect" r:blip="" hideGeom="1">
+                      <dgm:adjLst/>
+                    </dgm:shape>
+                    <dgm:presOf axis="self" ptType="node" cnt="1"/>
+                    <dgm:constrLst/>
+                    <dgm:ruleLst/>
+                  </dgm:layoutNode>
+                </dgm:layoutNode>
+                <dgm:layoutNode name="hierChild6">
+                  <dgm:choose name="Name127">
+                    <dgm:if name="Name128" func="var" arg="hierBranch" op="equ" val="l">
+                      <dgm:alg type="hierChild">
+                        <dgm:param type="chAlign" val="r"/>
+                        <dgm:param type="linDir" val="fromT"/>
+                      </dgm:alg>
+                    </dgm:if>
+                    <dgm:if name="Name129" func="var" arg="hierBranch" op="equ" val="r">
+                      <dgm:alg type="hierChild">
+                        <dgm:param type="chAlign" val="l"/>
+                        <dgm:param type="linDir" val="fromT"/>
+                      </dgm:alg>
+                    </dgm:if>
+                    <dgm:if name="Name130" func="var" arg="hierBranch" op="equ" val="hang">
+                      <dgm:choose name="Name131">
+                        <dgm:if name="Name132" func="var" arg="dir" op="equ" val="norm">
+                          <dgm:alg type="hierChild">
+                            <dgm:param type="chAlign" val="l"/>
+                            <dgm:param type="linDir" val="fromL"/>
+                            <dgm:param type="secChAlign" val="t"/>
+                            <dgm:param type="secLinDir" val="fromT"/>
+                          </dgm:alg>
+                        </dgm:if>
+                        <dgm:else name="Name133">
+                          <dgm:alg type="hierChild">
+                            <dgm:param type="chAlign" val="l"/>
+                            <dgm:param type="linDir" val="fromR"/>
+                            <dgm:param type="secChAlign" val="t"/>
+                            <dgm:param type="secLinDir" val="fromT"/>
+                          </dgm:alg>
+                        </dgm:else>
+                      </dgm:choose>
+                    </dgm:if>
+                    <dgm:if name="Name134" func="var" arg="hierBranch" op="equ" val="std">
+                      <dgm:choose name="Name135">
+                        <dgm:if name="Name136" func="var" arg="dir" op="equ" val="norm">
+                          <dgm:alg type="hierChild"/>
+                        </dgm:if>
+                        <dgm:else name="Name137">
+                          <dgm:alg type="hierChild">
+                            <dgm:param type="linDir" val="fromR"/>
+                          </dgm:alg>
+                        </dgm:else>
+                      </dgm:choose>
+                    </dgm:if>
+                    <dgm:if name="Name138" func="var" arg="hierBranch" op="equ" val="init">
+                      <dgm:choose name="Name139">
+                        <dgm:if name="Name140" axis="des" func="maxDepth" op="lte" val="1">
+                          <dgm:alg type="hierChild">
+                            <dgm:param type="chAlign" val="l"/>
+                            <dgm:param type="linDir" val="fromT"/>
+                          </dgm:alg>
+                        </dgm:if>
+                        <dgm:else name="Name141">
+                          <dgm:alg type="hierChild"/>
+                        </dgm:else>
+                      </dgm:choose>
+                    </dgm:if>
+                    <dgm:else name="Name142"/>
+                  </dgm:choose>
+                  <dgm:shape xmlns:r="http://schemas.openxmlformats.org/officeDocument/2006/relationships" r:blip="">
+                    <dgm:adjLst/>
+                  </dgm:shape>
+                  <dgm:presOf/>
+                  <dgm:constrLst/>
+                  <dgm:ruleLst/>
+                  <dgm:forEach name="Name143" ref="rep2a"/>
+                </dgm:layoutNode>
+                <dgm:layoutNode name="hierChild7">
+                  <dgm:choose name="Name144">
+                    <dgm:if name="Name145" func="var" arg="dir" op="equ" val="norm">
+                      <dgm:alg type="hierChild">
+                        <dgm:param type="chAlign" val="l"/>
+                        <dgm:param type="linDir" val="fromL"/>
+                        <dgm:param type="secChAlign" val="t"/>
+                        <dgm:param type="secLinDir" val="fromT"/>
+                      </dgm:alg>
+                    </dgm:if>
+                    <dgm:else name="Name146">
+                      <dgm:alg type="hierChild">
+                        <dgm:param type="chAlign" val="l"/>
+                        <dgm:param type="linDir" val="fromR"/>
+                        <dgm:param type="secChAlign" val="t"/>
+                        <dgm:param type="secLinDir" val="fromT"/>
+                      </dgm:alg>
+                    </dgm:else>
+                  </dgm:choose>
+                  <dgm:shape xmlns:r="http://schemas.openxmlformats.org/officeDocument/2006/relationships" r:blip="">
+                    <dgm:adjLst/>
+                  </dgm:shape>
+                  <dgm:presOf/>
+                  <dgm:constrLst/>
+                  <dgm:ruleLst/>
+                  <dgm:forEach name="Name147" ref="rep2b"/>
+                </dgm:layoutNode>
+              </dgm:layoutNode>
+            </dgm:forEach>
+          </dgm:layoutNode>
+        </dgm:layoutNode>
+      </dgm:forEach>
+    </dgm:forEach>
+  </dgm:layoutNode>
+</dgm:layoutDef>
+</file>
+
+<file path=word/diagrams/quickStyle1.xml><?xml version="1.0" encoding="utf-8"?>
+<dgm:styleDef xmlns:dgm="http://schemas.openxmlformats.org/drawingml/2006/diagram" xmlns:a="http://schemas.openxmlformats.org/drawingml/2006/main" uniqueId="urn:microsoft.com/office/officeart/2005/8/quickstyle/simple1">
+  <dgm:title val=""/>
+  <dgm:desc val=""/>
+  <dgm:catLst>
+    <dgm:cat type="simple" pri="10100"/>
+  </dgm:catLst>
+  <dgm:scene3d>
+    <a:camera prst="orthographicFront"/>
+    <a:lightRig rig="threePt" dir="t"/>
+  </dgm:scene3d>
+  <dgm:styleLbl name="node0">
+    <dgm:scene3d>
+      <a:camera prst="orthographicFront"/>
+      <a:lightRig rig="threePt" dir="t"/>
+    </dgm:scene3d>
+    <dgm:sp3d/>
+    <dgm:txPr/>
+    <dgm:style>
+      <a:lnRef idx="2">
+        <a:scrgbClr r="0" g="0" b="0"/>
+      </a:lnRef>
+      <a:fillRef idx="1">
+        <a:scrgbClr r="0" g="0" b="0"/>
+      </a:fillRef>
+      <a:effectRef idx="0">
+        <a:scrgbClr r="0" g="0" b="0"/>
+      </a:effectRef>
+      <a:fontRef idx="minor">
+        <a:schemeClr val="lt1"/>
+      </a:fontRef>
+    </dgm:style>
+  </dgm:styleLbl>
+  <dgm:styleLbl name="lnNode1">
+    <dgm:scene3d>
+      <a:camera prst="orthographicFront"/>
+      <a:lightRig rig="threePt" dir="t"/>
+    </dgm:scene3d>
+    <dgm:sp3d/>
+    <dgm:txPr/>
+    <dgm:style>
+      <a:lnRef idx="2">
+        <a:scrgbClr r="0" g="0" b="0"/>
+      </a:lnRef>
+      <a:fillRef idx="1">
+        <a:scrgbClr r="0" g="0" b="0"/>
+      </a:fillRef>
+      <a:effectRef idx="0">
+        <a:scrgbClr r="0" g="0" b="0"/>
+      </a:effectRef>
+      <a:fontRef idx="minor">
+        <a:schemeClr val="lt1"/>
+      </a:fontRef>
+    </dgm:style>
+  </dgm:styleLbl>
+  <dgm:styleLbl name="vennNode1">
+    <dgm:scene3d>
+      <a:camera prst="orthographicFront"/>
+      <a:lightRig rig="threePt" dir="t"/>
+    </dgm:scene3d>
+    <dgm:sp3d/>
+    <dgm:txPr/>
+    <dgm:style>
+      <a:lnRef idx="2">
+        <a:scrgbClr r="0" g="0" b="0"/>
+      </a:lnRef>
+      <a:fillRef idx="1">
+        <a:scrgbClr r="0" g="0" b="0"/>
+      </a:fillRef>
+      <a:effectRef idx="0">
+        <a:scrgbClr r="0" g="0" b="0"/>
+      </a:effectRef>
+      <a:fontRef idx="minor">
+        <a:schemeClr val="tx1"/>
+      </a:fontRef>
+    </dgm:style>
+  </dgm:styleLbl>
+  <dgm:styleLbl name="alignNode1">
+    <dgm:scene3d>
+      <a:camera prst="orthographicFront"/>
+      <a:lightRig rig="threePt" dir="t"/>
+    </dgm:scene3d>
+    <dgm:sp3d/>
+    <dgm:txPr/>
+    <dgm:style>
+      <a:lnRef idx="2">
+        <a:scrgbClr r="0" g="0" b="0"/>
+      </a:lnRef>
+      <a:fillRef idx="1">
+        <a:scrgbClr r="0" g="0" b="0"/>
+      </a:fillRef>
+      <a:effectRef idx="0">
+        <a:scrgbClr r="0" g="0" b="0"/>
+      </a:effectRef>
+      <a:fontRef idx="minor">
+        <a:schemeClr val="lt1"/>
+      </a:fontRef>
+    </dgm:style>
+  </dgm:styleLbl>
+  <dgm:styleLbl name="node1">
+    <dgm:scene3d>
+      <a:camera prst="orthographicFront"/>
+      <a:lightRig rig="threePt" dir="t"/>
+    </dgm:scene3d>
+    <dgm:sp3d/>
+    <dgm:txPr/>
+    <dgm:style>
+      <a:lnRef idx="2">
+        <a:scrgbClr r="0" g="0" b="0"/>
+      </a:lnRef>
+      <a:fillRef idx="1">
+        <a:scrgbClr r="0" g="0" b="0"/>
+      </a:fillRef>
+      <a:effectRef idx="0">
+        <a:scrgbClr r="0" g="0" b="0"/>
+      </a:effectRef>
+      <a:fontRef idx="minor">
+        <a:schemeClr val="lt1"/>
+      </a:fontRef>
+    </dgm:style>
+  </dgm:styleLbl>
+  <dgm:styleLbl name="node2">
+    <dgm:scene3d>
+      <a:camera prst="orthographicFront"/>
+      <a:lightRig rig="threePt" dir="t"/>
+    </dgm:scene3d>
+    <dgm:sp3d/>
+    <dgm:txPr/>
+    <dgm:style>
+      <a:lnRef idx="2">
+        <a:scrgbClr r="0" g="0" b="0"/>
+      </a:lnRef>
+      <a:fillRef idx="1">
+        <a:scrgbClr r="0" g="0" b="0"/>
+      </a:fillRef>
+      <a:effectRef idx="0">
+        <a:scrgbClr r="0" g="0" b="0"/>
+      </a:effectRef>
+      <a:fontRef idx="minor">
+        <a:schemeClr val="lt1"/>
+      </a:fontRef>
+    </dgm:style>
+  </dgm:styleLbl>
+  <dgm:styleLbl name="node3">
+    <dgm:scene3d>
+      <a:camera prst="orthographicFront"/>
+      <a:lightRig rig="threePt" dir="t"/>
+    </dgm:scene3d>
+    <dgm:sp3d/>
+    <dgm:txPr/>
+    <dgm:style>
+      <a:lnRef idx="2">
+        <a:scrgbClr r="0" g="0" b="0"/>
+      </a:lnRef>
+      <a:fillRef idx="1">
+        <a:scrgbClr r="0" g="0" b="0"/>
+      </a:fillRef>
+      <a:effectRef idx="0">
+        <a:scrgbClr r="0" g="0" b="0"/>
+      </a:effectRef>
+      <a:fontRef idx="minor">
+        <a:schemeClr val="lt1"/>
+      </a:fontRef>
+    </dgm:style>
+  </dgm:styleLbl>
+  <dgm:styleLbl name="node4">
+    <dgm:scene3d>
+      <a:camera prst="orthographicFront"/>
+      <a:lightRig rig="threePt" dir="t"/>
+    </dgm:scene3d>
+    <dgm:sp3d/>
+    <dgm:txPr/>
+    <dgm:style>
+      <a:lnRef idx="2">
+        <a:scrgbClr r="0" g="0" b="0"/>
+      </a:lnRef>
+      <a:fillRef idx="1">
+        <a:scrgbClr r="0" g="0" b="0"/>
+      </a:fillRef>
+      <a:effectRef idx="0">
+        <a:scrgbClr r="0" g="0" b="0"/>
+      </a:effectRef>
+      <a:fontRef idx="minor">
+        <a:schemeClr val="lt1"/>
+      </a:fontRef>
+    </dgm:style>
+  </dgm:styleLbl>
+  <dgm:styleLbl name="fgImgPlace1">
+    <dgm:scene3d>
+      <a:camera prst="orthographicFront"/>
+      <a:lightRig rig="threePt" dir="t"/>
+    </dgm:scene3d>
+    <dgm:sp3d/>
+    <dgm:txPr/>
+    <dgm:style>
+      <a:lnRef idx="2">
+        <a:scrgbClr r="0" g="0" b="0"/>
+      </a:lnRef>
+      <a:fillRef idx="1">
+        <a:scrgbClr r="0" g="0" b="0"/>
+      </a:fillRef>
+      <a:effectRef idx="0">
+        <a:scrgbClr r="0" g="0" b="0"/>
+      </a:effectRef>
+      <a:fontRef idx="minor"/>
+    </dgm:style>
+  </dgm:styleLbl>
+  <dgm:styleLbl name="alignImgPlace1">
+    <dgm:scene3d>
+      <a:camera prst="orthographicFront"/>
+      <a:lightRig rig="threePt" dir="t"/>
+    </dgm:scene3d>
+    <dgm:sp3d/>
+    <dgm:txPr/>
+    <dgm:style>
+      <a:lnRef idx="2">
+        <a:scrgbClr r="0" g="0" b="0"/>
+      </a:lnRef>
+      <a:fillRef idx="1">
+        <a:scrgbClr r="0" g="0" b="0"/>
+      </a:fillRef>
+      <a:effectRef idx="0">
+        <a:scrgbClr r="0" g="0" b="0"/>
+      </a:effectRef>
+      <a:fontRef idx="minor"/>
+    </dgm:style>
+  </dgm:styleLbl>
+  <dgm:styleLbl name="bgImgPlace1">
+    <dgm:scene3d>
+      <a:camera prst="orthographicFront"/>
+      <a:lightRig rig="threePt" dir="t"/>
+    </dgm:scene3d>
+    <dgm:sp3d/>
+    <dgm:txPr/>
+    <dgm:style>
+      <a:lnRef idx="2">
+        <a:scrgbClr r="0" g="0" b="0"/>
+      </a:lnRef>
+      <a:fillRef idx="1">
+        <a:scrgbClr r="0" g="0" b="0"/>
+      </a:fillRef>
+      <a:effectRef idx="0">
+        <a:scrgbClr r="0" g="0" b="0"/>
+      </a:effectRef>
+      <a:fontRef idx="minor"/>
+    </dgm:style>
+  </dgm:styleLbl>
+  <dgm:styleLbl name="sibTrans2D1">
+    <dgm:scene3d>
+      <a:camera prst="orthographicFront"/>
+      <a:lightRig rig="threePt" dir="t"/>
+    </dgm:scene3d>
+    <dgm:sp3d/>
+    <dgm:txPr/>
+    <dgm:style>
+      <a:lnRef idx="0">
+        <a:scrgbClr r="0" g="0" b="0"/>
+      </a:lnRef>
+      <a:fillRef idx="1">
+        <a:scrgbClr r="0" g="0" b="0"/>
+      </a:fillRef>
+      <a:effectRef idx="0">
+        <a:scrgbClr r="0" g="0" b="0"/>
+      </a:effectRef>
+      <a:fontRef idx="minor">
+        <a:schemeClr val="lt1"/>
+      </a:fontRef>
+    </dgm:style>
+  </dgm:styleLbl>
+  <dgm:styleLbl name="fgSibTrans2D1">
+    <dgm:scene3d>
+      <a:camera prst="orthographicFront"/>
+      <a:lightRig rig="threePt" dir="t"/>
+    </dgm:scene3d>
+    <dgm:sp3d/>
+    <dgm:txPr/>
+    <dgm:style>
+      <a:lnRef idx="0">
+        <a:scrgbClr r="0" g="0" b="0"/>
+      </a:lnRef>
+      <a:fillRef idx="1">
+        <a:scrgbClr r="0" g="0" b="0"/>
+      </a:fillRef>
+      <a:effectRef idx="0">
+        <a:scrgbClr r="0" g="0" b="0"/>
+      </a:effectRef>
+      <a:fontRef idx="minor">
+        <a:schemeClr val="lt1"/>
+      </a:fontRef>
+    </dgm:style>
+  </dgm:styleLbl>
+  <dgm:styleLbl name="bgSibTrans2D1">
+    <dgm:scene3d>
+      <a:camera prst="orthographicFront"/>
+      <a:lightRig rig="threePt" dir="t"/>
+    </dgm:scene3d>
+    <dgm:sp3d/>
+    <dgm:txPr/>
+    <dgm:style>
+      <a:lnRef idx="0">
+        <a:scrgbClr r="0" g="0" b="0"/>
+      </a:lnRef>
+      <a:fillRef idx="1">
+        <a:scrgbClr r="0" g="0" b="0"/>
+      </a:fillRef>
+      <a:effectRef idx="0">
+        <a:scrgbClr r="0" g="0" b="0"/>
+      </a:effectRef>
+      <a:fontRef idx="minor">
+        <a:schemeClr val="lt1"/>
+      </a:fontRef>
+    </dgm:style>
+  </dgm:styleLbl>
+  <dgm:styleLbl name="sibTrans1D1">
+    <dgm:scene3d>
+      <a:camera prst="orthographicFront"/>
+      <a:lightRig rig="threePt" dir="t"/>
+    </dgm:scene3d>
+    <dgm:sp3d/>
+    <dgm:txPr/>
+    <dgm:style>
+      <a:lnRef idx="1">
+        <a:scrgbClr r="0" g="0" b="0"/>
+      </a:lnRef>
+      <a:fillRef idx="0">
+        <a:scrgbClr r="0" g="0" b="0"/>
+      </a:fillRef>
+      <a:effectRef idx="0">
+        <a:scrgbClr r="0" g="0" b="0"/>
+      </a:effectRef>
+      <a:fontRef idx="minor"/>
+    </dgm:style>
+  </dgm:styleLbl>
+  <dgm:styleLbl name="callout">
+    <dgm:scene3d>
+      <a:camera prst="orthographicFront"/>
+      <a:lightRig rig="threePt" dir="t"/>
+    </dgm:scene3d>
+    <dgm:sp3d/>
+    <dgm:txPr/>
+    <dgm:style>
+      <a:lnRef idx="2">
+        <a:scrgbClr r="0" g="0" b="0"/>
+      </a:lnRef>
+      <a:fillRef idx="1">
+        <a:scrgbClr r="0" g="0" b="0"/>
+      </a:fillRef>
+      <a:effectRef idx="0">
+        <a:scrgbClr r="0" g="0" b="0"/>
+      </a:effectRef>
+      <a:fontRef idx="minor"/>
+    </dgm:style>
+  </dgm:styleLbl>
+  <dgm:styleLbl name="asst0">
+    <dgm:scene3d>
+      <a:camera prst="orthographicFront"/>
+      <a:lightRig rig="threePt" dir="t"/>
+    </dgm:scene3d>
+    <dgm:sp3d/>
+    <dgm:txPr/>
+    <dgm:style>
+      <a:lnRef idx="2">
+        <a:scrgbClr r="0" g="0" b="0"/>
+      </a:lnRef>
+      <a:fillRef idx="1">
+        <a:scrgbClr r="0" g="0" b="0"/>
+      </a:fillRef>
+      <a:effectRef idx="0">
+        <a:scrgbClr r="0" g="0" b="0"/>
+      </a:effectRef>
+      <a:fontRef idx="minor">
+        <a:schemeClr val="lt1"/>
+      </a:fontRef>
+    </dgm:style>
+  </dgm:styleLbl>
+  <dgm:styleLbl name="asst1">
+    <dgm:scene3d>
+      <a:camera prst="orthographicFront"/>
+      <a:lightRig rig="threePt" dir="t"/>
+    </dgm:scene3d>
+    <dgm:sp3d/>
+    <dgm:txPr/>
+    <dgm:style>
+      <a:lnRef idx="2">
+        <a:scrgbClr r="0" g="0" b="0"/>
+      </a:lnRef>
+      <a:fillRef idx="1">
+        <a:scrgbClr r="0" g="0" b="0"/>
+      </a:fillRef>
+      <a:effectRef idx="0">
+        <a:scrgbClr r="0" g="0" b="0"/>
+      </a:effectRef>
+      <a:fontRef idx="minor">
+        <a:schemeClr val="lt1"/>
+      </a:fontRef>
+    </dgm:style>
+  </dgm:styleLbl>
+  <dgm:styleLbl name="asst2">
+    <dgm:scene3d>
+      <a:camera prst="orthographicFront"/>
+      <a:lightRig rig="threePt" dir="t"/>
+    </dgm:scene3d>
+    <dgm:sp3d/>
+    <dgm:txPr/>
+    <dgm:style>
+      <a:lnRef idx="2">
+        <a:scrgbClr r="0" g="0" b="0"/>
+      </a:lnRef>
+      <a:fillRef idx="1">
+        <a:scrgbClr r="0" g="0" b="0"/>
+      </a:fillRef>
+      <a:effectRef idx="0">
+        <a:scrgbClr r="0" g="0" b="0"/>
+      </a:effectRef>
+      <a:fontRef idx="minor">
+        <a:schemeClr val="lt1"/>
+      </a:fontRef>
+    </dgm:style>
+  </dgm:styleLbl>
+  <dgm:styleLbl name="asst3">
+    <dgm:scene3d>
+      <a:camera prst="orthographicFront"/>
+      <a:lightRig rig="threePt" dir="t"/>
+    </dgm:scene3d>
+    <dgm:sp3d/>
+    <dgm:txPr/>
+    <dgm:style>
+      <a:lnRef idx="2">
+        <a:scrgbClr r="0" g="0" b="0"/>
+      </a:lnRef>
+      <a:fillRef idx="1">
+        <a:scrgbClr r="0" g="0" b="0"/>
+      </a:fillRef>
+      <a:effectRef idx="0">
+        <a:scrgbClr r="0" g="0" b="0"/>
+      </a:effectRef>
+      <a:fontRef idx="minor">
+        <a:schemeClr val="lt1"/>
+      </a:fontRef>
+    </dgm:style>
+  </dgm:styleLbl>
+  <dgm:styleLbl name="asst4">
+    <dgm:scene3d>
+      <a:camera prst="orthographicFront"/>
+      <a:lightRig rig="threePt" dir="t"/>
+    </dgm:scene3d>
+    <dgm:sp3d/>
+    <dgm:txPr/>
+    <dgm:style>
+      <a:lnRef idx="2">
+        <a:scrgbClr r="0" g="0" b="0"/>
+      </a:lnRef>
+      <a:fillRef idx="1">
+        <a:scrgbClr r="0" g="0" b="0"/>
+      </a:fillRef>
+      <a:effectRef idx="0">
+        <a:scrgbClr r="0" g="0" b="0"/>
+      </a:effectRef>
+      <a:fontRef idx="minor">
+        <a:schemeClr val="lt1"/>
+      </a:fontRef>
+    </dgm:style>
+  </dgm:styleLbl>
+  <dgm:styleLbl name="parChTrans2D1">
+    <dgm:scene3d>
+      <a:camera prst="orthographicFront"/>
+      <a:lightRig rig="threePt" dir="t"/>
+    </dgm:scene3d>
+    <dgm:sp3d/>
+    <dgm:txPr/>
+    <dgm:style>
+      <a:lnRef idx="2">
+        <a:scrgbClr r="0" g="0" b="0"/>
+      </a:lnRef>
+      <a:fillRef idx="1">
+        <a:scrgbClr r="0" g="0" b="0"/>
+      </a:fillRef>
+      <a:effectRef idx="0">
+        <a:scrgbClr r="0" g="0" b="0"/>
+      </a:effectRef>
+      <a:fontRef idx="minor">
+        <a:schemeClr val="lt1"/>
+      </a:fontRef>
+    </dgm:style>
+  </dgm:styleLbl>
+  <dgm:styleLbl name="parChTrans2D2">
+    <dgm:scene3d>
+      <a:camera prst="orthographicFront"/>
+      <a:lightRig rig="threePt" dir="t"/>
+    </dgm:scene3d>
+    <dgm:sp3d/>
+    <dgm:txPr/>
+    <dgm:style>
+      <a:lnRef idx="2">
+        <a:scrgbClr r="0" g="0" b="0"/>
+      </a:lnRef>
+      <a:fillRef idx="1">
+        <a:scrgbClr r="0" g="0" b="0"/>
+      </a:fillRef>
+      <a:effectRef idx="0">
+        <a:scrgbClr r="0" g="0" b="0"/>
+      </a:effectRef>
+      <a:fontRef idx="minor">
+        <a:schemeClr val="lt1"/>
+      </a:fontRef>
+    </dgm:style>
+  </dgm:styleLbl>
+  <dgm:styleLbl name="parChTrans2D3">
+    <dgm:scene3d>
+      <a:camera prst="orthographicFront"/>
+      <a:lightRig rig="threePt" dir="t"/>
+    </dgm:scene3d>
+    <dgm:sp3d/>
+    <dgm:txPr/>
+    <dgm:style>
+      <a:lnRef idx="2">
+        <a:scrgbClr r="0" g="0" b="0"/>
+      </a:lnRef>
+      <a:fillRef idx="1">
+        <a:scrgbClr r="0" g="0" b="0"/>
+      </a:fillRef>
+      <a:effectRef idx="0">
+        <a:scrgbClr r="0" g="0" b="0"/>
+      </a:effectRef>
+      <a:fontRef idx="minor">
+        <a:schemeClr val="lt1"/>
+      </a:fontRef>
+    </dgm:style>
+  </dgm:styleLbl>
+  <dgm:styleLbl name="parChTrans2D4">
+    <dgm:scene3d>
+      <a:camera prst="orthographicFront"/>
+      <a:lightRig rig="threePt" dir="t"/>
+    </dgm:scene3d>
+    <dgm:sp3d/>
+    <dgm:txPr/>
+    <dgm:style>
+      <a:lnRef idx="2">
+        <a:scrgbClr r="0" g="0" b="0"/>
+      </a:lnRef>
+      <a:fillRef idx="1">
+        <a:scrgbClr r="0" g="0" b="0"/>
+      </a:fillRef>
+      <a:effectRef idx="0">
+        <a:scrgbClr r="0" g="0" b="0"/>
+      </a:effectRef>
+      <a:fontRef idx="minor">
+        <a:schemeClr val="lt1"/>
+      </a:fontRef>
+    </dgm:style>
+  </dgm:styleLbl>
+  <dgm:styleLbl name="parChTrans1D1">
+    <dgm:scene3d>
+      <a:camera prst="orthographicFront"/>
+      <a:lightRig rig="threePt" dir="t"/>
+    </dgm:scene3d>
+    <dgm:sp3d/>
+    <dgm:txPr/>
+    <dgm:style>
+      <a:lnRef idx="2">
+        <a:scrgbClr r="0" g="0" b="0"/>
+      </a:lnRef>
+      <a:fillRef idx="0">
+        <a:scrgbClr r="0" g="0" b="0"/>
+      </a:fillRef>
+      <a:effectRef idx="0">
+        <a:scrgbClr r="0" g="0" b="0"/>
+      </a:effectRef>
+      <a:fontRef idx="minor"/>
+    </dgm:style>
+  </dgm:styleLbl>
+  <dgm:styleLbl name="parChTrans1D2">
+    <dgm:scene3d>
+      <a:camera prst="orthographicFront"/>
+      <a:lightRig rig="threePt" dir="t"/>
+    </dgm:scene3d>
+    <dgm:sp3d/>
+    <dgm:txPr/>
+    <dgm:style>
+      <a:lnRef idx="2">
+        <a:scrgbClr r="0" g="0" b="0"/>
+      </a:lnRef>
+      <a:fillRef idx="0">
+        <a:scrgbClr r="0" g="0" b="0"/>
+      </a:fillRef>
+      <a:effectRef idx="0">
+        <a:scrgbClr r="0" g="0" b="0"/>
+      </a:effectRef>
+      <a:fontRef idx="minor"/>
+    </dgm:style>
+  </dgm:styleLbl>
+  <dgm:styleLbl name="parChTrans1D3">
+    <dgm:scene3d>
+      <a:camera prst="orthographicFront"/>
+      <a:lightRig rig="threePt" dir="t"/>
+    </dgm:scene3d>
+    <dgm:sp3d/>
+    <dgm:txPr/>
+    <dgm:style>
+      <a:lnRef idx="2">
+        <a:scrgbClr r="0" g="0" b="0"/>
+      </a:lnRef>
+      <a:fillRef idx="0">
+        <a:scrgbClr r="0" g="0" b="0"/>
+      </a:fillRef>
+      <a:effectRef idx="0">
+        <a:scrgbClr r="0" g="0" b="0"/>
+      </a:effectRef>
+      <a:fontRef idx="minor"/>
+    </dgm:style>
+  </dgm:styleLbl>
+  <dgm:styleLbl name="parChTrans1D4">
+    <dgm:scene3d>
+      <a:camera prst="orthographicFront"/>
+      <a:lightRig rig="threePt" dir="t"/>
+    </dgm:scene3d>
+    <dgm:sp3d/>
+    <dgm:txPr/>
+    <dgm:style>
+      <a:lnRef idx="2">
+        <a:scrgbClr r="0" g="0" b="0"/>
+      </a:lnRef>
+      <a:fillRef idx="0">
+        <a:scrgbClr r="0" g="0" b="0"/>
+      </a:fillRef>
+      <a:effectRef idx="0">
+        <a:scrgbClr r="0" g="0" b="0"/>
+      </a:effectRef>
+      <a:fontRef idx="minor"/>
+    </dgm:style>
+  </dgm:styleLbl>
+  <dgm:styleLbl name="fgAcc1">
+    <dgm:scene3d>
+      <a:camera prst="orthographicFront"/>
+      <a:lightRig rig="threePt" dir="t"/>
+    </dgm:scene3d>
+    <dgm:sp3d/>
+    <dgm:txPr/>
+    <dgm:style>
+      <a:lnRef idx="2">
+        <a:scrgbClr r="0" g="0" b="0"/>
+      </a:lnRef>
+      <a:fillRef idx="1">
+        <a:scrgbClr r="0" g="0" b="0"/>
+      </a:fillRef>
+      <a:effectRef idx="0">
+        <a:scrgbClr r="0" g="0" b="0"/>
+      </a:effectRef>
+      <a:fontRef idx="minor"/>
+    </dgm:style>
+  </dgm:styleLbl>
+  <dgm:styleLbl name="conFgAcc1">
+    <dgm:scene3d>
+      <a:camera prst="orthographicFront"/>
+      <a:lightRig rig="threePt" dir="t"/>
+    </dgm:scene3d>
+    <dgm:sp3d/>
+    <dgm:txPr/>
+    <dgm:style>
+      <a:lnRef idx="2">
+        <a:scrgbClr r="0" g="0" b="0"/>
+      </a:lnRef>
+      <a:fillRef idx="1">
+        <a:scrgbClr r="0" g="0" b="0"/>
+      </a:fillRef>
+      <a:effectRef idx="0">
+        <a:scrgbClr r="0" g="0" b="0"/>
+      </a:effectRef>
+      <a:fontRef idx="minor"/>
+    </dgm:style>
+  </dgm:styleLbl>
+  <dgm:styleLbl name="alignAcc1">
+    <dgm:scene3d>
+      <a:camera prst="orthographicFront"/>
+      <a:lightRig rig="threePt" dir="t"/>
+    </dgm:scene3d>
+    <dgm:sp3d/>
+    <dgm:txPr/>
+    <dgm:style>
+      <a:lnRef idx="2">
+        <a:scrgbClr r="0" g="0" b="0"/>
+      </a:lnRef>
+      <a:fillRef idx="1">
+        <a:scrgbClr r="0" g="0" b="0"/>
+      </a:fillRef>
+      <a:effectRef idx="0">
+        <a:scrgbClr r="0" g="0" b="0"/>
+      </a:effectRef>
+      <a:fontRef idx="minor"/>
+    </dgm:style>
+  </dgm:styleLbl>
+  <dgm:styleLbl name="trAlignAcc1">
+    <dgm:scene3d>
+      <a:camera prst="orthographicFront"/>
+      <a:lightRig rig="threePt" dir="t"/>
+    </dgm:scene3d>
+    <dgm:sp3d/>
+    <dgm:txPr/>
+    <dgm:style>
+      <a:lnRef idx="1">
+        <a:scrgbClr r="0" g="0" b="0"/>
+      </a:lnRef>
+      <a:fillRef idx="1">
+        <a:scrgbClr r="0" g="0" b="0"/>
+      </a:fillRef>
+      <a:effectRef idx="0">
+        <a:scrgbClr r="0" g="0" b="0"/>
+      </a:effectRef>
+      <a:fontRef idx="minor"/>
+    </dgm:style>
+  </dgm:styleLbl>
+  <dgm:styleLbl name="bgAcc1">
+    <dgm:scene3d>
+      <a:camera prst="orthographicFront"/>
+      <a:lightRig rig="threePt" dir="t"/>
+    </dgm:scene3d>
+    <dgm:sp3d/>
+    <dgm:txPr/>
+    <dgm:style>
+      <a:lnRef idx="2">
+        <a:scrgbClr r="0" g="0" b="0"/>
+      </a:lnRef>
+      <a:fillRef idx="1">
+        <a:scrgbClr r="0" g="0" b="0"/>
+      </a:fillRef>
+      <a:effectRef idx="0">
+        <a:scrgbClr r="0" g="0" b="0"/>
+      </a:effectRef>
+      <a:fontRef idx="minor"/>
+    </dgm:style>
+  </dgm:styleLbl>
+  <dgm:styleLbl name="solidFgAcc1">
+    <dgm:scene3d>
+      <a:camera prst="orthographicFront"/>
+      <a:lightRig rig="threePt" dir="t"/>
+    </dgm:scene3d>
+    <dgm:sp3d/>
+    <dgm:txPr/>
+    <dgm:style>
+      <a:lnRef idx="2">
+        <a:scrgbClr r="0" g="0" b="0"/>
+      </a:lnRef>
+      <a:fillRef idx="1">
+        <a:scrgbClr r="0" g="0" b="0"/>
+      </a:fillRef>
+      <a:effectRef idx="0">
+        <a:scrgbClr r="0" g="0" b="0"/>
+      </a:effectRef>
+      <a:fontRef idx="minor"/>
+    </dgm:style>
+  </dgm:styleLbl>
+  <dgm:styleLbl name="solidAlignAcc1">
+    <dgm:scene3d>
+      <a:camera prst="orthographicFront"/>
+      <a:lightRig rig="threePt" dir="t"/>
+    </dgm:scene3d>
+    <dgm:sp3d/>
+    <dgm:txPr/>
+    <dgm:style>
+      <a:lnRef idx="2">
+        <a:scrgbClr r="0" g="0" b="0"/>
+      </a:lnRef>
+      <a:fillRef idx="1">
+        <a:scrgbClr r="0" g="0" b="0"/>
+      </a:fillRef>
+      <a:effectRef idx="0">
+        <a:scrgbClr r="0" g="0" b="0"/>
+      </a:effectRef>
+      <a:fontRef idx="minor"/>
+    </dgm:style>
+  </dgm:styleLbl>
+  <dgm:styleLbl name="solidBgAcc1">
+    <dgm:scene3d>
+      <a:camera prst="orthographicFront"/>
+      <a:lightRig rig="threePt" dir="t"/>
+    </dgm:scene3d>
+    <dgm:sp3d/>
+    <dgm:txPr/>
+    <dgm:style>
+      <a:lnRef idx="2">
+        <a:scrgbClr r="0" g="0" b="0"/>
+      </a:lnRef>
+      <a:fillRef idx="1">
+        <a:scrgbClr r="0" g="0" b="0"/>
+      </a:fillRef>
+      <a:effectRef idx="0">
+        <a:scrgbClr r="0" g="0" b="0"/>
+      </a:effectRef>
+      <a:fontRef idx="minor"/>
+    </dgm:style>
+  </dgm:styleLbl>
+  <dgm:styleLbl name="fgAccFollowNode1">
+    <dgm:scene3d>
+      <a:camera prst="orthographicFront"/>
+      <a:lightRig rig="threePt" dir="t"/>
+    </dgm:scene3d>
+    <dgm:sp3d/>
+    <dgm:txPr/>
+    <dgm:style>
+      <a:lnRef idx="2">
+        <a:scrgbClr r="0" g="0" b="0"/>
+      </a:lnRef>
+      <a:fillRef idx="1">
+        <a:scrgbClr r="0" g="0" b="0"/>
+      </a:fillRef>
+      <a:effectRef idx="0">
+        <a:scrgbClr r="0" g="0" b="0"/>
+      </a:effectRef>
+      <a:fontRef idx="minor"/>
+    </dgm:style>
+  </dgm:styleLbl>
+  <dgm:styleLbl name="alignAccFollowNode1">
+    <dgm:scene3d>
+      <a:camera prst="orthographicFront"/>
+      <a:lightRig rig="threePt" dir="t"/>
+    </dgm:scene3d>
+    <dgm:sp3d/>
+    <dgm:txPr/>
+    <dgm:style>
+      <a:lnRef idx="2">
+        <a:scrgbClr r="0" g="0" b="0"/>
+      </a:lnRef>
+      <a:fillRef idx="1">
+        <a:scrgbClr r="0" g="0" b="0"/>
+      </a:fillRef>
+      <a:effectRef idx="0">
+        <a:scrgbClr r="0" g="0" b="0"/>
+      </a:effectRef>
+      <a:fontRef idx="minor"/>
+    </dgm:style>
+  </dgm:styleLbl>
+  <dgm:styleLbl name="bgAccFollowNode1">
+    <dgm:scene3d>
+      <a:camera prst="orthographicFront"/>
+      <a:lightRig rig="threePt" dir="t"/>
+    </dgm:scene3d>
+    <dgm:sp3d/>
+    <dgm:txPr/>
+    <dgm:style>
+      <a:lnRef idx="2">
+        <a:scrgbClr r="0" g="0" b="0"/>
+      </a:lnRef>
+      <a:fillRef idx="1">
+        <a:scrgbClr r="0" g="0" b="0"/>
+      </a:fillRef>
+      <a:effectRef idx="0">
+        <a:scrgbClr r="0" g="0" b="0"/>
+      </a:effectRef>
+      <a:fontRef idx="minor"/>
+    </dgm:style>
+  </dgm:styleLbl>
+  <dgm:styleLbl name="fgAcc0">
+    <dgm:scene3d>
+      <a:camera prst="orthographicFront"/>
+      <a:lightRig rig="threePt" dir="t"/>
+    </dgm:scene3d>
+    <dgm:sp3d/>
+    <dgm:txPr/>
+    <dgm:style>
+      <a:lnRef idx="2">
+        <a:scrgbClr r="0" g="0" b="0"/>
+      </a:lnRef>
+      <a:fillRef idx="1">
+        <a:scrgbClr r="0" g="0" b="0"/>
+      </a:fillRef>
+      <a:effectRef idx="0">
+        <a:scrgbClr r="0" g="0" b="0"/>
+      </a:effectRef>
+      <a:fontRef idx="minor"/>
+    </dgm:style>
+  </dgm:styleLbl>
+  <dgm:styleLbl name="fgAcc2">
+    <dgm:scene3d>
+      <a:camera prst="orthographicFront"/>
+      <a:lightRig rig="threePt" dir="t"/>
+    </dgm:scene3d>
+    <dgm:sp3d/>
+    <dgm:txPr/>
+    <dgm:style>
+      <a:lnRef idx="2">
+        <a:scrgbClr r="0" g="0" b="0"/>
+      </a:lnRef>
+      <a:fillRef idx="1">
+        <a:scrgbClr r="0" g="0" b="0"/>
+      </a:fillRef>
+      <a:effectRef idx="0">
+        <a:scrgbClr r="0" g="0" b="0"/>
+      </a:effectRef>
+      <a:fontRef idx="minor"/>
+    </dgm:style>
+  </dgm:styleLbl>
+  <dgm:styleLbl name="fgAcc3">
+    <dgm:scene3d>
+      <a:camera prst="orthographicFront"/>
+      <a:lightRig rig="threePt" dir="t"/>
+    </dgm:scene3d>
+    <dgm:sp3d/>
+    <dgm:txPr/>
+    <dgm:style>
+      <a:lnRef idx="2">
+        <a:scrgbClr r="0" g="0" b="0"/>
+      </a:lnRef>
+      <a:fillRef idx="1">
+        <a:scrgbClr r="0" g="0" b="0"/>
+      </a:fillRef>
+      <a:effectRef idx="0">
+        <a:scrgbClr r="0" g="0" b="0"/>
+      </a:effectRef>
+      <a:fontRef idx="minor"/>
+    </dgm:style>
+  </dgm:styleLbl>
+  <dgm:styleLbl name="fgAcc4">
+    <dgm:scene3d>
+      <a:camera prst="orthographicFront"/>
+      <a:lightRig rig="threePt" dir="t"/>
+    </dgm:scene3d>
+    <dgm:sp3d/>
+    <dgm:txPr/>
+    <dgm:style>
+      <a:lnRef idx="2">
+        <a:scrgbClr r="0" g="0" b="0"/>
+      </a:lnRef>
+      <a:fillRef idx="1">
+        <a:scrgbClr r="0" g="0" b="0"/>
+      </a:fillRef>
+      <a:effectRef idx="0">
+        <a:scrgbClr r="0" g="0" b="0"/>
+      </a:effectRef>
+      <a:fontRef idx="minor"/>
+    </dgm:style>
+  </dgm:styleLbl>
+  <dgm:styleLbl name="bgShp">
+    <dgm:scene3d>
+      <a:camera prst="orthographicFront"/>
+      <a:lightRig rig="threePt" dir="t"/>
+    </dgm:scene3d>
+    <dgm:sp3d/>
+    <dgm:txPr/>
+    <dgm:style>
+      <a:lnRef idx="0">
+        <a:scrgbClr r="0" g="0" b="0"/>
+      </a:lnRef>
+      <a:fillRef idx="1">
+        <a:scrgbClr r="0" g="0" b="0"/>
+      </a:fillRef>
+      <a:effectRef idx="0">
+        <a:scrgbClr r="0" g="0" b="0"/>
+      </a:effectRef>
+      <a:fontRef idx="minor"/>
+    </dgm:style>
+  </dgm:styleLbl>
+  <dgm:styleLbl name="dkBgShp">
+    <dgm:scene3d>
+      <a:camera prst="orthographicFront"/>
+      <a:lightRig rig="threePt" dir="t"/>
+    </dgm:scene3d>
+    <dgm:sp3d/>
+    <dgm:txPr/>
+    <dgm:style>
+      <a:lnRef idx="0">
+        <a:scrgbClr r="0" g="0" b="0"/>
+      </a:lnRef>
+      <a:fillRef idx="1">
+        <a:scrgbClr r="0" g="0" b="0"/>
+      </a:fillRef>
+      <a:effectRef idx="0">
+        <a:scrgbClr r="0" g="0" b="0"/>
+      </a:effectRef>
+      <a:fontRef idx="minor"/>
+    </dgm:style>
+  </dgm:styleLbl>
+  <dgm:styleLbl name="trBgShp">
+    <dgm:scene3d>
+      <a:camera prst="orthographicFront"/>
+      <a:lightRig rig="threePt" dir="t"/>
+    </dgm:scene3d>
+    <dgm:sp3d/>
+    <dgm:txPr/>
+    <dgm:style>
+      <a:lnRef idx="0">
+        <a:scrgbClr r="0" g="0" b="0"/>
+      </a:lnRef>
+      <a:fillRef idx="1">
+        <a:scrgbClr r="0" g="0" b="0"/>
+      </a:fillRef>
+      <a:effectRef idx="0">
+        <a:scrgbClr r="0" g="0" b="0"/>
+      </a:effectRef>
+      <a:fontRef idx="minor"/>
+    </dgm:style>
+  </dgm:styleLbl>
+  <dgm:styleLbl name="fgShp">
+    <dgm:scene3d>
+      <a:camera prst="orthographicFront"/>
+      <a:lightRig rig="threePt" dir="t"/>
+    </dgm:scene3d>
+    <dgm:sp3d/>
+    <dgm:txPr/>
+    <dgm:style>
+      <a:lnRef idx="2">
+        <a:scrgbClr r="0" g="0" b="0"/>
+      </a:lnRef>
+      <a:fillRef idx="1">
+        <a:scrgbClr r="0" g="0" b="0"/>
+      </a:fillRef>
+      <a:effectRef idx="0">
+        <a:scrgbClr r="0" g="0" b="0"/>
+      </a:effectRef>
+      <a:fontRef idx="minor"/>
+    </dgm:style>
+  </dgm:styleLbl>
+  <dgm:styleLbl name="revTx">
+    <dgm:scene3d>
+      <a:camera prst="orthographicFront"/>
+      <a:lightRig rig="threePt" dir="t"/>
+    </dgm:scene3d>
+    <dgm:sp3d/>
+    <dgm:txPr/>
+    <dgm:style>
+      <a:lnRef idx="0">
+        <a:scrgbClr r="0" g="0" b="0"/>
+      </a:lnRef>
+      <a:fillRef idx="0">
+        <a:scrgbClr r="0" g="0" b="0"/>
+      </a:fillRef>
+      <a:effectRef idx="0">
+        <a:scrgbClr r="0" g="0" b="0"/>
+      </a:effectRef>
+      <a:fontRef idx="minor"/>
+    </dgm:style>
+  </dgm:styleLbl>
+</dgm:styleDef>
+</file>
+
 <file path=word/theme/theme1.xml><?xml version="1.0" encoding="utf-8"?>
 <a:theme xmlns:a="http://schemas.openxmlformats.org/drawingml/2006/main" name="Tema de Office">
   <a:themeElements>

</xml_diff>